<commit_message>
Edited risk report and future requirements
</commit_message>
<xml_diff>
--- a/ID5-Documentation/ID5-ProcessDocumentation.docx
+++ b/ID5-Documentation/ID5-ProcessDocumentation.docx
@@ -2557,8 +2557,6 @@
         </w:rPr>
         <w:t xml:space="preserve">Bug Estimation </w:t>
       </w:r>
-      <w:bookmarkStart w:id="4" w:name="_GoBack"/>
-      <w:bookmarkEnd w:id="4"/>
       <w:r>
         <w:rPr>
           <w:rFonts w:asciiTheme="majorHAnsi" w:hAnsiTheme="majorHAnsi" w:cstheme="majorHAnsi"/>
@@ -2703,13 +2701,21 @@
     </w:p>
     <w:p>
       <w:pPr>
+        <w:rPr>
+          <w:rFonts w:asciiTheme="majorHAnsi" w:eastAsia="Times New Roman" w:hAnsiTheme="majorHAnsi" w:cstheme="majorHAnsi"/>
+          <w:lang w:eastAsia="en-CA"/>
+        </w:rPr>
+      </w:pPr>
+    </w:p>
+    <w:p>
+      <w:pPr>
         <w:pStyle w:val="Heading1"/>
         <w:rPr>
           <w:rFonts w:asciiTheme="majorHAnsi" w:eastAsia="Calibri Light" w:hAnsiTheme="majorHAnsi" w:cstheme="majorHAnsi"/>
           <w:color w:val="2E74B5"/>
         </w:rPr>
       </w:pPr>
-      <w:bookmarkStart w:id="5" w:name="_Toc478848399"/>
+      <w:bookmarkStart w:id="4" w:name="_Toc478848399"/>
       <w:r>
         <w:rPr>
           <w:rFonts w:asciiTheme="majorHAnsi" w:hAnsiTheme="majorHAnsi" w:cstheme="majorHAnsi"/>
@@ -2723,13 +2729,12 @@
         <w:t>.0 Risk Assessment</w:t>
       </w:r>
       <w:bookmarkEnd w:id="0"/>
-      <w:bookmarkEnd w:id="5"/>
-    </w:p>
-    <w:p>
-      <w:pPr>
-        <w:spacing w:after="200" w:line="276" w:lineRule="auto"/>
-        <w:rPr>
-          <w:rFonts w:asciiTheme="majorHAnsi" w:eastAsia="Calibri Light" w:hAnsiTheme="majorHAnsi" w:cstheme="majorHAnsi"/>
+      <w:bookmarkEnd w:id="4"/>
+    </w:p>
+    <w:p>
+      <w:pPr>
+        <w:rPr>
+          <w:rFonts w:ascii="Calibri Light" w:eastAsia="Calibri Light" w:hAnsi="Calibri Light" w:cs="Calibri Light"/>
           <w:sz w:val="28"/>
         </w:rPr>
       </w:pPr>
@@ -2740,14 +2745,14 @@
         <w:keepLines/>
         <w:spacing w:before="40" w:after="0" w:line="254" w:lineRule="auto"/>
         <w:rPr>
-          <w:rFonts w:asciiTheme="majorHAnsi" w:eastAsia="Calibri Light" w:hAnsiTheme="majorHAnsi" w:cstheme="majorHAnsi"/>
+          <w:rFonts w:ascii="Calibri Light" w:eastAsia="Calibri Light" w:hAnsi="Calibri Light" w:cs="Calibri Light"/>
           <w:color w:val="2E74B5"/>
           <w:sz w:val="26"/>
         </w:rPr>
       </w:pPr>
       <w:r>
         <w:rPr>
-          <w:rFonts w:asciiTheme="majorHAnsi" w:eastAsia="Calibri Light" w:hAnsiTheme="majorHAnsi" w:cstheme="majorHAnsi"/>
+          <w:rFonts w:ascii="Calibri Light" w:eastAsia="Calibri Light" w:hAnsi="Calibri Light" w:cs="Calibri Light"/>
           <w:color w:val="2E74B5"/>
           <w:sz w:val="26"/>
         </w:rPr>
@@ -2758,55 +2763,32 @@
       <w:pPr>
         <w:spacing w:line="254" w:lineRule="auto"/>
         <w:rPr>
+          <w:rFonts w:ascii="Calibri Light" w:eastAsia="Calibri Light" w:hAnsi="Calibri Light" w:cs="Calibri Light"/>
+        </w:rPr>
+      </w:pPr>
+    </w:p>
+    <w:p>
+      <w:pPr>
+        <w:spacing w:line="254" w:lineRule="auto"/>
+        <w:rPr>
           <w:rFonts w:asciiTheme="majorHAnsi" w:eastAsia="Calibri Light" w:hAnsiTheme="majorHAnsi" w:cstheme="majorHAnsi"/>
         </w:rPr>
       </w:pPr>
+      <w:r>
+        <w:rPr>
+          <w:rFonts w:asciiTheme="majorHAnsi" w:eastAsia="Calibri Light" w:hAnsiTheme="majorHAnsi" w:cstheme="majorHAnsi"/>
+        </w:rPr>
+        <w:t>Risks are divided into two categories – technical and non-technical. Technical risks are related to the construction and design of our code, and non-technical risks relate to team management, such as group structure and client communication. For each risk identified, this risk assessment will provide estimates for probability of occurrence and severity, possible scenarios that could cause the risk to materialize, and mitigation and contingency plans. This report also contains a section dedicated to materialized risks and their effect on our project.</w:t>
+      </w:r>
     </w:p>
     <w:p>
       <w:pPr>
         <w:spacing w:line="254" w:lineRule="auto"/>
         <w:rPr>
-          <w:rFonts w:asciiTheme="majorHAnsi" w:eastAsia="Calibri Light" w:hAnsiTheme="majorHAnsi" w:cstheme="majorHAnsi"/>
-        </w:rPr>
-      </w:pPr>
-      <w:r>
-        <w:rPr>
-          <w:rFonts w:asciiTheme="majorHAnsi" w:eastAsia="Calibri Light" w:hAnsiTheme="majorHAnsi" w:cstheme="majorHAnsi"/>
-        </w:rPr>
-        <w:t>Risks are divided into two categories – technical and non-technical. Technical risks are related to the construction and design of our code, and non-technical risks relate to team management, such as group structure and client communication. For each risk identified, this risk assessment will provide estimates for probability of occurrence and severity, possible scenarios that could cause the risk to materialize, and mitigation and contingency plans. This report also contains a section dedicated to materialized risks and their effect on our project.</w:t>
-      </w:r>
-    </w:p>
-    <w:p>
-      <w:pPr>
-        <w:spacing w:line="254" w:lineRule="auto"/>
-        <w:rPr>
-          <w:rFonts w:asciiTheme="majorHAnsi" w:eastAsia="Calibri Light" w:hAnsiTheme="majorHAnsi" w:cstheme="majorHAnsi"/>
-          <w:sz w:val="24"/>
-        </w:rPr>
-      </w:pPr>
-    </w:p>
-    <w:p>
-      <w:pPr>
-        <w:pStyle w:val="Heading2"/>
-        <w:rPr>
-          <w:rFonts w:asciiTheme="majorHAnsi" w:eastAsia="Calibri Light" w:hAnsiTheme="majorHAnsi" w:cstheme="majorHAnsi"/>
-        </w:rPr>
-      </w:pPr>
-      <w:bookmarkStart w:id="6" w:name="_Toc478848400"/>
-      <w:r>
-        <w:rPr>
-          <w:rFonts w:asciiTheme="majorHAnsi" w:eastAsia="Calibri Light" w:hAnsiTheme="majorHAnsi" w:cstheme="majorHAnsi"/>
-        </w:rPr>
-        <w:lastRenderedPageBreak/>
-        <w:t>4</w:t>
-      </w:r>
-      <w:r>
-        <w:rPr>
-          <w:rFonts w:asciiTheme="majorHAnsi" w:eastAsia="Calibri Light" w:hAnsiTheme="majorHAnsi" w:cstheme="majorHAnsi"/>
-        </w:rPr>
-        <w:t>.1 Technical Risks</w:t>
-      </w:r>
-      <w:bookmarkEnd w:id="6"/>
+          <w:rFonts w:ascii="Calibri Light" w:eastAsia="Calibri Light" w:hAnsi="Calibri Light" w:cs="Calibri Light"/>
+          <w:sz w:val="24"/>
+        </w:rPr>
+      </w:pPr>
     </w:p>
     <w:p>
       <w:pPr>
@@ -2814,7 +2796,27 @@
         <w:keepLines/>
         <w:spacing w:before="40" w:after="0" w:line="254" w:lineRule="auto"/>
         <w:rPr>
-          <w:rFonts w:asciiTheme="majorHAnsi" w:eastAsia="Calibri Light" w:hAnsiTheme="majorHAnsi" w:cstheme="majorHAnsi"/>
+          <w:rFonts w:ascii="Calibri Light" w:eastAsia="Calibri Light" w:hAnsi="Calibri Light" w:cs="Calibri Light"/>
+          <w:i/>
+          <w:color w:val="2E74B5"/>
+          <w:sz w:val="26"/>
+        </w:rPr>
+      </w:pPr>
+      <w:r>
+        <w:rPr>
+          <w:rFonts w:ascii="Calibri Light" w:eastAsia="Calibri Light" w:hAnsi="Calibri Light" w:cs="Calibri Light"/>
+          <w:color w:val="2E74B5"/>
+          <w:sz w:val="26"/>
+        </w:rPr>
+        <w:lastRenderedPageBreak/>
+        <w:t>6.1 Technical Risks</w:t>
+      </w:r>
+    </w:p>
+    <w:p>
+      <w:pPr>
+        <w:spacing w:line="252" w:lineRule="auto"/>
+        <w:rPr>
+          <w:rFonts w:ascii="Calibri Light" w:eastAsia="Calibri Light" w:hAnsi="Calibri Light" w:cs="Calibri Light"/>
           <w:color w:val="2F5496"/>
           <w:sz w:val="24"/>
         </w:rPr>
@@ -2822,154 +2824,2150 @@
     </w:p>
     <w:p>
       <w:pPr>
-        <w:pStyle w:val="ListParagraph"/>
+        <w:spacing w:line="252" w:lineRule="auto"/>
+        <w:rPr>
+          <w:rFonts w:ascii="Calibri Light" w:eastAsia="Calibri Light" w:hAnsi="Calibri Light" w:cs="Calibri Light"/>
+          <w:color w:val="2F5496"/>
+          <w:sz w:val="24"/>
+        </w:rPr>
+      </w:pPr>
+      <w:r>
+        <w:rPr>
+          <w:rFonts w:ascii="Calibri Light" w:eastAsia="Calibri Light" w:hAnsi="Calibri Light" w:cs="Calibri Light"/>
+          <w:color w:val="2F5496"/>
+          <w:sz w:val="24"/>
+        </w:rPr>
+        <w:t xml:space="preserve">6.1.1 Not All Bugs Are Fixed by the End of </w:t>
+      </w:r>
+      <w:r>
+        <w:rPr>
+          <w:rFonts w:ascii="Calibri Light" w:eastAsia="Calibri Light" w:hAnsi="Calibri Light" w:cs="Calibri Light"/>
+          <w:color w:val="2F5496"/>
+          <w:sz w:val="24"/>
+        </w:rPr>
+        <w:t>Term</w:t>
+      </w:r>
+    </w:p>
+    <w:p>
+      <w:pPr>
+        <w:spacing w:after="0" w:line="254" w:lineRule="auto"/>
+        <w:rPr>
+          <w:rFonts w:ascii="Calibri Light" w:eastAsia="Calibri Light" w:hAnsi="Calibri Light" w:cs="Calibri Light"/>
+        </w:rPr>
+      </w:pPr>
+      <w:r>
+        <w:rPr>
+          <w:rFonts w:ascii="Calibri Light" w:eastAsia="Calibri Light" w:hAnsi="Calibri Light" w:cs="Calibri Light"/>
+          <w:b/>
+        </w:rPr>
+        <w:t xml:space="preserve">Probability: </w:t>
+      </w:r>
+      <w:r>
+        <w:rPr>
+          <w:rFonts w:ascii="Calibri Light" w:eastAsia="Calibri Light" w:hAnsi="Calibri Light" w:cs="Calibri Light"/>
+        </w:rPr>
+        <w:t>0.8</w:t>
+      </w:r>
+    </w:p>
+    <w:p>
+      <w:pPr>
+        <w:spacing w:after="0" w:line="254" w:lineRule="auto"/>
+        <w:rPr>
+          <w:rFonts w:ascii="Calibri Light" w:eastAsia="Calibri Light" w:hAnsi="Calibri Light" w:cs="Calibri Light"/>
+        </w:rPr>
+      </w:pPr>
+      <w:r>
+        <w:rPr>
+          <w:rFonts w:ascii="Calibri Light" w:eastAsia="Calibri Light" w:hAnsi="Calibri Light" w:cs="Calibri Light"/>
+          <w:b/>
+        </w:rPr>
+        <w:t xml:space="preserve">Loss: </w:t>
+      </w:r>
+      <w:r>
+        <w:rPr>
+          <w:rFonts w:ascii="Calibri Light" w:eastAsia="Calibri Light" w:hAnsi="Calibri Light" w:cs="Calibri Light"/>
+        </w:rPr>
+        <w:t>0.3</w:t>
+      </w:r>
+    </w:p>
+    <w:p>
+      <w:pPr>
+        <w:spacing w:after="0" w:line="254" w:lineRule="auto"/>
+        <w:rPr>
+          <w:rFonts w:ascii="Calibri Light" w:eastAsia="Calibri Light" w:hAnsi="Calibri Light" w:cs="Calibri Light"/>
+        </w:rPr>
+      </w:pPr>
+    </w:p>
+    <w:p>
+      <w:pPr>
+        <w:spacing w:after="0" w:line="254" w:lineRule="auto"/>
+        <w:rPr>
+          <w:rFonts w:ascii="Calibri Light" w:eastAsia="Calibri Light" w:hAnsi="Calibri Light" w:cs="Calibri Light"/>
+        </w:rPr>
+      </w:pPr>
+      <w:r>
+        <w:rPr>
+          <w:rFonts w:ascii="Calibri Light" w:eastAsia="Calibri Light" w:hAnsi="Calibri Light" w:cs="Calibri Light"/>
+          <w:b/>
+        </w:rPr>
+        <w:t>Scenario:</w:t>
+      </w:r>
+      <w:r>
+        <w:rPr>
+          <w:rFonts w:ascii="Calibri Light" w:eastAsia="Calibri Light" w:hAnsi="Calibri Light" w:cs="Calibri Light"/>
+        </w:rPr>
+        <w:t xml:space="preserve"> There are too many bugs in our code to fix before the end of term. There may also be undiagnosed bugs in the system that cannot be fixed, despite best efforts.</w:t>
+      </w:r>
+      <w:r>
+        <w:rPr>
+          <w:rFonts w:ascii="Calibri Light" w:eastAsia="Calibri Light" w:hAnsi="Calibri Light" w:cs="Calibri Light"/>
+        </w:rPr>
+        <w:t xml:space="preserve"> </w:t>
+      </w:r>
+    </w:p>
+    <w:p>
+      <w:pPr>
+        <w:spacing w:after="0" w:line="254" w:lineRule="auto"/>
+        <w:rPr>
+          <w:rFonts w:ascii="Calibri Light" w:eastAsia="Calibri Light" w:hAnsi="Calibri Light" w:cs="Calibri Light"/>
+        </w:rPr>
+      </w:pPr>
+    </w:p>
+    <w:p>
+      <w:pPr>
+        <w:spacing w:after="0" w:line="254" w:lineRule="auto"/>
+        <w:rPr>
+          <w:rFonts w:ascii="Calibri Light" w:eastAsia="Calibri Light" w:hAnsi="Calibri Light" w:cs="Calibri Light"/>
+        </w:rPr>
+      </w:pPr>
+      <w:r>
+        <w:rPr>
+          <w:rFonts w:ascii="Calibri Light" w:eastAsia="Calibri Light" w:hAnsi="Calibri Light" w:cs="Calibri Light"/>
+          <w:b/>
+        </w:rPr>
+        <w:t xml:space="preserve">Mitigation: </w:t>
+      </w:r>
+      <w:r>
+        <w:rPr>
+          <w:rFonts w:ascii="Calibri Light" w:eastAsia="Calibri Light" w:hAnsi="Calibri Light" w:cs="Calibri Light"/>
+        </w:rPr>
+        <w:t xml:space="preserve">A bug party will be held </w:t>
+      </w:r>
+      <w:r>
+        <w:rPr>
+          <w:rFonts w:ascii="Calibri Light" w:eastAsia="Calibri Light" w:hAnsi="Calibri Light" w:cs="Calibri Light"/>
+        </w:rPr>
+        <w:t xml:space="preserve">early in ID5 </w:t>
+      </w:r>
+      <w:r>
+        <w:rPr>
+          <w:rFonts w:ascii="Calibri Light" w:eastAsia="Calibri Light" w:hAnsi="Calibri Light" w:cs="Calibri Light"/>
+        </w:rPr>
+        <w:t xml:space="preserve">to find as many bugs as possible and to estimate the number of bugs that exist in </w:t>
+      </w:r>
+      <w:r>
+        <w:rPr>
+          <w:rFonts w:ascii="Calibri Light" w:eastAsia="Calibri Light" w:hAnsi="Calibri Light" w:cs="Calibri Light"/>
+        </w:rPr>
+        <w:t>the</w:t>
+      </w:r>
+      <w:r>
+        <w:rPr>
+          <w:rFonts w:ascii="Calibri Light" w:eastAsia="Calibri Light" w:hAnsi="Calibri Light" w:cs="Calibri Light"/>
+        </w:rPr>
+        <w:t xml:space="preserve"> code. This estimate will include known </w:t>
+      </w:r>
+      <w:r>
+        <w:rPr>
+          <w:rFonts w:ascii="Calibri Light" w:eastAsia="Calibri Light" w:hAnsi="Calibri Light" w:cs="Calibri Light"/>
+        </w:rPr>
+        <w:t>and</w:t>
+      </w:r>
+      <w:r>
+        <w:rPr>
+          <w:rFonts w:ascii="Calibri Light" w:eastAsia="Calibri Light" w:hAnsi="Calibri Light" w:cs="Calibri Light"/>
+        </w:rPr>
+        <w:t xml:space="preserve"> unknown bugs, and will allow the team to allot time </w:t>
+      </w:r>
+      <w:r>
+        <w:rPr>
+          <w:rFonts w:ascii="Calibri Light" w:eastAsia="Calibri Light" w:hAnsi="Calibri Light" w:cs="Calibri Light"/>
+        </w:rPr>
+        <w:t xml:space="preserve">for as many bug fixes </w:t>
+      </w:r>
+      <w:r>
+        <w:rPr>
+          <w:rFonts w:ascii="Calibri Light" w:eastAsia="Calibri Light" w:hAnsi="Calibri Light" w:cs="Calibri Light"/>
+        </w:rPr>
+        <w:t>as possible.</w:t>
+      </w:r>
+    </w:p>
+    <w:p>
+      <w:pPr>
+        <w:spacing w:after="0" w:line="254" w:lineRule="auto"/>
+        <w:rPr>
+          <w:rFonts w:ascii="Calibri Light" w:eastAsia="Calibri Light" w:hAnsi="Calibri Light" w:cs="Calibri Light"/>
+          <w:b/>
+        </w:rPr>
+      </w:pPr>
+    </w:p>
+    <w:p>
+      <w:pPr>
+        <w:spacing w:after="0" w:line="240" w:lineRule="auto"/>
+        <w:rPr>
+          <w:rFonts w:ascii="Calibri Light" w:eastAsia="Calibri Light" w:hAnsi="Calibri Light" w:cs="Calibri Light"/>
+        </w:rPr>
+      </w:pPr>
+      <w:r>
+        <w:rPr>
+          <w:rFonts w:ascii="Calibri Light" w:eastAsia="Calibri Light" w:hAnsi="Calibri Light" w:cs="Calibri Light"/>
+          <w:b/>
+        </w:rPr>
+        <w:t xml:space="preserve">Contingency Plan: </w:t>
+      </w:r>
+      <w:r>
+        <w:rPr>
+          <w:rFonts w:ascii="Calibri Light" w:eastAsia="Calibri Light" w:hAnsi="Calibri Light" w:cs="Calibri Light"/>
+        </w:rPr>
+        <w:t xml:space="preserve">There is a high probability that not all bugs can be fixed in time. All known bugs that are not fixed will be well documented </w:t>
+      </w:r>
+      <w:r>
+        <w:rPr>
+          <w:rFonts w:ascii="Calibri Light" w:eastAsia="Calibri Light" w:hAnsi="Calibri Light" w:cs="Calibri Light"/>
+        </w:rPr>
+        <w:t>for</w:t>
+      </w:r>
+      <w:r>
+        <w:rPr>
+          <w:rFonts w:ascii="Calibri Light" w:eastAsia="Calibri Light" w:hAnsi="Calibri Light" w:cs="Calibri Light"/>
+        </w:rPr>
+        <w:t xml:space="preserve"> future developer</w:t>
+      </w:r>
+      <w:r>
+        <w:rPr>
+          <w:rFonts w:ascii="Calibri Light" w:eastAsia="Calibri Light" w:hAnsi="Calibri Light" w:cs="Calibri Light"/>
+        </w:rPr>
+        <w:t>s in Programmer Documentation.</w:t>
+      </w:r>
+    </w:p>
+    <w:p>
+      <w:pPr>
+        <w:spacing w:after="0" w:line="240" w:lineRule="auto"/>
+        <w:rPr>
+          <w:rFonts w:ascii="Calibri Light" w:eastAsia="Calibri Light" w:hAnsi="Calibri Light" w:cs="Calibri Light"/>
+        </w:rPr>
+      </w:pPr>
+    </w:p>
+    <w:p>
+      <w:pPr>
+        <w:spacing w:after="0" w:line="240" w:lineRule="auto"/>
+        <w:rPr>
+          <w:rFonts w:ascii="Calibri Light" w:eastAsia="Calibri Light" w:hAnsi="Calibri Light" w:cs="Calibri Light"/>
+          <w:sz w:val="24"/>
+        </w:rPr>
+      </w:pPr>
+    </w:p>
+    <w:p>
+      <w:pPr>
+        <w:spacing w:line="252" w:lineRule="auto"/>
+        <w:rPr>
+          <w:rFonts w:ascii="Calibri Light" w:eastAsia="Calibri Light" w:hAnsi="Calibri Light" w:cs="Calibri Light"/>
+          <w:color w:val="2F5496"/>
+          <w:sz w:val="24"/>
+        </w:rPr>
+      </w:pPr>
+      <w:r>
+        <w:rPr>
+          <w:rFonts w:ascii="Calibri Light" w:eastAsia="Calibri Light" w:hAnsi="Calibri Light" w:cs="Calibri Light"/>
+          <w:color w:val="2F5496"/>
+          <w:sz w:val="24"/>
+        </w:rPr>
+        <w:t xml:space="preserve">6.1.2 </w:t>
+      </w:r>
+      <w:r>
+        <w:rPr>
+          <w:rFonts w:ascii="Calibri Light" w:eastAsia="Calibri Light" w:hAnsi="Calibri Light" w:cs="Calibri Light"/>
+          <w:color w:val="2F5496"/>
+          <w:sz w:val="24"/>
+        </w:rPr>
+        <w:t xml:space="preserve">Bug Fixes </w:t>
+      </w:r>
+      <w:r>
+        <w:rPr>
+          <w:rFonts w:ascii="Calibri Light" w:eastAsia="Calibri Light" w:hAnsi="Calibri Light" w:cs="Calibri Light"/>
+          <w:color w:val="2F5496"/>
+          <w:sz w:val="24"/>
+        </w:rPr>
+        <w:t>Introdu</w:t>
+      </w:r>
+      <w:r>
+        <w:rPr>
+          <w:rFonts w:ascii="Calibri Light" w:eastAsia="Calibri Light" w:hAnsi="Calibri Light" w:cs="Calibri Light"/>
+          <w:color w:val="2F5496"/>
+          <w:sz w:val="24"/>
+        </w:rPr>
+        <w:t xml:space="preserve">ce </w:t>
+      </w:r>
+      <w:r>
+        <w:rPr>
+          <w:rFonts w:ascii="Calibri Light" w:eastAsia="Calibri Light" w:hAnsi="Calibri Light" w:cs="Calibri Light"/>
+          <w:color w:val="2F5496"/>
+          <w:sz w:val="24"/>
+        </w:rPr>
+        <w:t xml:space="preserve">New Defects </w:t>
+      </w:r>
+    </w:p>
+    <w:p>
+      <w:pPr>
+        <w:spacing w:after="0" w:line="254" w:lineRule="auto"/>
+        <w:rPr>
+          <w:rFonts w:ascii="Calibri Light" w:eastAsia="Calibri Light" w:hAnsi="Calibri Light" w:cs="Calibri Light"/>
+        </w:rPr>
+      </w:pPr>
+      <w:r>
+        <w:rPr>
+          <w:rFonts w:ascii="Calibri Light" w:eastAsia="Calibri Light" w:hAnsi="Calibri Light" w:cs="Calibri Light"/>
+          <w:b/>
+        </w:rPr>
+        <w:t xml:space="preserve">Probability: </w:t>
+      </w:r>
+      <w:r>
+        <w:rPr>
+          <w:rFonts w:ascii="Calibri Light" w:eastAsia="Calibri Light" w:hAnsi="Calibri Light" w:cs="Calibri Light"/>
+        </w:rPr>
+        <w:t>0.3</w:t>
+      </w:r>
+    </w:p>
+    <w:p>
+      <w:pPr>
+        <w:spacing w:after="0" w:line="254" w:lineRule="auto"/>
+        <w:rPr>
+          <w:rFonts w:ascii="Calibri Light" w:eastAsia="Calibri Light" w:hAnsi="Calibri Light" w:cs="Calibri Light"/>
+        </w:rPr>
+      </w:pPr>
+      <w:r>
+        <w:rPr>
+          <w:rFonts w:ascii="Calibri Light" w:eastAsia="Calibri Light" w:hAnsi="Calibri Light" w:cs="Calibri Light"/>
+          <w:b/>
+        </w:rPr>
+        <w:t xml:space="preserve">Loss: </w:t>
+      </w:r>
+      <w:r>
+        <w:rPr>
+          <w:rFonts w:ascii="Calibri Light" w:eastAsia="Calibri Light" w:hAnsi="Calibri Light" w:cs="Calibri Light"/>
+        </w:rPr>
+        <w:t>0.3</w:t>
+      </w:r>
+    </w:p>
+    <w:p>
+      <w:pPr>
+        <w:spacing w:after="0" w:line="254" w:lineRule="auto"/>
+        <w:rPr>
+          <w:rFonts w:ascii="Calibri Light" w:eastAsia="Calibri Light" w:hAnsi="Calibri Light" w:cs="Calibri Light"/>
+        </w:rPr>
+      </w:pPr>
+    </w:p>
+    <w:p>
+      <w:pPr>
+        <w:spacing w:after="0" w:line="254" w:lineRule="auto"/>
+        <w:rPr>
+          <w:rFonts w:ascii="Calibri Light" w:eastAsia="Calibri Light" w:hAnsi="Calibri Light" w:cs="Calibri Light"/>
+        </w:rPr>
+      </w:pPr>
+      <w:r>
+        <w:rPr>
+          <w:rFonts w:ascii="Calibri Light" w:eastAsia="Calibri Light" w:hAnsi="Calibri Light" w:cs="Calibri Light"/>
+          <w:b/>
+        </w:rPr>
+        <w:t xml:space="preserve">Mitigation: </w:t>
+      </w:r>
+      <w:r>
+        <w:rPr>
+          <w:rFonts w:ascii="Calibri Light" w:eastAsia="Calibri Light" w:hAnsi="Calibri Light" w:cs="Calibri Light"/>
+        </w:rPr>
+        <w:t>Smoke tests will be designed to check fo</w:t>
+      </w:r>
+      <w:r>
+        <w:rPr>
+          <w:rFonts w:ascii="Calibri Light" w:eastAsia="Calibri Light" w:hAnsi="Calibri Light" w:cs="Calibri Light"/>
+        </w:rPr>
+        <w:t>r dependencies between</w:t>
+      </w:r>
+      <w:r>
+        <w:rPr>
+          <w:rFonts w:ascii="Calibri Light" w:eastAsia="Calibri Light" w:hAnsi="Calibri Light" w:cs="Calibri Light"/>
+        </w:rPr>
+        <w:t xml:space="preserve"> the</w:t>
+      </w:r>
+      <w:r>
+        <w:rPr>
+          <w:rFonts w:ascii="Calibri Light" w:eastAsia="Calibri Light" w:hAnsi="Calibri Light" w:cs="Calibri Light"/>
+        </w:rPr>
+        <w:t xml:space="preserve"> front</w:t>
+      </w:r>
+      <w:r>
+        <w:rPr>
+          <w:rFonts w:ascii="Calibri Light" w:eastAsia="Calibri Light" w:hAnsi="Calibri Light" w:cs="Calibri Light"/>
+        </w:rPr>
+        <w:t xml:space="preserve"> and back-end. This will </w:t>
+      </w:r>
+      <w:r>
+        <w:rPr>
+          <w:rFonts w:ascii="Calibri Light" w:eastAsia="Calibri Light" w:hAnsi="Calibri Light" w:cs="Calibri Light"/>
+        </w:rPr>
+        <w:t>decrease the likelihood of introducing new problems.</w:t>
+      </w:r>
+      <w:r>
+        <w:rPr>
+          <w:rFonts w:ascii="Calibri Light" w:eastAsia="Calibri Light" w:hAnsi="Calibri Light" w:cs="Calibri Light"/>
+        </w:rPr>
+        <w:t xml:space="preserve"> Regression tests will </w:t>
+      </w:r>
+      <w:r>
+        <w:rPr>
+          <w:rFonts w:ascii="Calibri Light" w:eastAsia="Calibri Light" w:hAnsi="Calibri Light" w:cs="Calibri Light"/>
+        </w:rPr>
+        <w:t xml:space="preserve">be </w:t>
+      </w:r>
+      <w:r>
+        <w:rPr>
+          <w:rFonts w:ascii="Calibri Light" w:eastAsia="Calibri Light" w:hAnsi="Calibri Light" w:cs="Calibri Light"/>
+        </w:rPr>
+        <w:t xml:space="preserve">run </w:t>
+      </w:r>
+      <w:r>
+        <w:rPr>
+          <w:rFonts w:ascii="Calibri Light" w:eastAsia="Calibri Light" w:hAnsi="Calibri Light" w:cs="Calibri Light"/>
+        </w:rPr>
+        <w:t>ensure that changes do not reintroduce any old bugs.</w:t>
+      </w:r>
+    </w:p>
+    <w:p>
+      <w:pPr>
+        <w:spacing w:after="0" w:line="254" w:lineRule="auto"/>
+        <w:rPr>
+          <w:rFonts w:ascii="Calibri Light" w:eastAsia="Calibri Light" w:hAnsi="Calibri Light" w:cs="Calibri Light"/>
+        </w:rPr>
+      </w:pPr>
+    </w:p>
+    <w:p>
+      <w:pPr>
+        <w:spacing w:line="252" w:lineRule="auto"/>
+        <w:rPr>
+          <w:rFonts w:ascii="Calibri Light" w:eastAsia="Calibri Light" w:hAnsi="Calibri Light" w:cs="Calibri Light"/>
+        </w:rPr>
+      </w:pPr>
+      <w:r>
+        <w:rPr>
+          <w:rFonts w:ascii="Calibri Light" w:eastAsia="Calibri Light" w:hAnsi="Calibri Light" w:cs="Calibri Light"/>
+          <w:b/>
+        </w:rPr>
+        <w:t>Contingency Plan:</w:t>
+      </w:r>
+      <w:r>
+        <w:rPr>
+          <w:rFonts w:ascii="Calibri Light" w:eastAsia="Calibri Light" w:hAnsi="Calibri Light" w:cs="Calibri Light"/>
+        </w:rPr>
+        <w:t xml:space="preserve"> If a bug fix introduces any new defects, </w:t>
+      </w:r>
+      <w:r>
+        <w:rPr>
+          <w:rFonts w:ascii="Calibri Light" w:eastAsia="Calibri Light" w:hAnsi="Calibri Light" w:cs="Calibri Light"/>
+        </w:rPr>
+        <w:t>the team will decide if the fix is high priority.</w:t>
+      </w:r>
+      <w:r>
+        <w:rPr>
+          <w:rFonts w:ascii="Calibri Light" w:eastAsia="Calibri Light" w:hAnsi="Calibri Light" w:cs="Calibri Light"/>
+        </w:rPr>
+        <w:t xml:space="preserve"> </w:t>
+      </w:r>
+      <w:r>
+        <w:rPr>
+          <w:rFonts w:ascii="Calibri Light" w:eastAsia="Calibri Light" w:hAnsi="Calibri Light" w:cs="Calibri Light"/>
+        </w:rPr>
+        <w:t>If the fix is low priority, it will be documented in the defect reports in Programmer Documentation and ID5 Project Documentation.</w:t>
+      </w:r>
+    </w:p>
+    <w:p>
+      <w:pPr>
+        <w:spacing w:line="252" w:lineRule="auto"/>
+        <w:rPr>
+          <w:rFonts w:ascii="Calibri Light" w:eastAsia="Calibri Light" w:hAnsi="Calibri Light" w:cs="Calibri Light"/>
+        </w:rPr>
+      </w:pPr>
+    </w:p>
+    <w:p>
+      <w:pPr>
+        <w:spacing w:line="252" w:lineRule="auto"/>
+        <w:rPr>
+          <w:rFonts w:ascii="Calibri Light" w:eastAsia="Calibri Light" w:hAnsi="Calibri Light" w:cs="Calibri Light"/>
+          <w:color w:val="2F5496"/>
+          <w:sz w:val="24"/>
+        </w:rPr>
+      </w:pPr>
+      <w:r>
+        <w:rPr>
+          <w:rFonts w:ascii="Calibri Light" w:eastAsia="Calibri Light" w:hAnsi="Calibri Light" w:cs="Calibri Light"/>
+          <w:color w:val="2F5496"/>
+          <w:sz w:val="24"/>
+        </w:rPr>
+        <w:t xml:space="preserve">6.1.3 Found bugs are Not </w:t>
+      </w:r>
+      <w:r>
+        <w:rPr>
+          <w:rFonts w:ascii="Calibri Light" w:eastAsia="Calibri Light" w:hAnsi="Calibri Light" w:cs="Calibri Light"/>
+          <w:color w:val="2F5496"/>
+          <w:sz w:val="24"/>
+        </w:rPr>
+        <w:t>Reproducible</w:t>
+      </w:r>
+    </w:p>
+    <w:p>
+      <w:pPr>
+        <w:spacing w:after="0" w:line="254" w:lineRule="auto"/>
+        <w:rPr>
+          <w:rFonts w:ascii="Calibri Light" w:eastAsia="Calibri Light" w:hAnsi="Calibri Light" w:cs="Calibri Light"/>
+        </w:rPr>
+      </w:pPr>
+      <w:r>
+        <w:rPr>
+          <w:rFonts w:ascii="Calibri Light" w:eastAsia="Calibri Light" w:hAnsi="Calibri Light" w:cs="Calibri Light"/>
+          <w:b/>
+        </w:rPr>
+        <w:t xml:space="preserve">Probability: </w:t>
+      </w:r>
+      <w:r>
+        <w:rPr>
+          <w:rFonts w:ascii="Calibri Light" w:eastAsia="Calibri Light" w:hAnsi="Calibri Light" w:cs="Calibri Light"/>
+        </w:rPr>
+        <w:t>0.2</w:t>
+      </w:r>
+    </w:p>
+    <w:p>
+      <w:pPr>
+        <w:spacing w:after="0" w:line="254" w:lineRule="auto"/>
+        <w:rPr>
+          <w:rFonts w:ascii="Calibri Light" w:eastAsia="Calibri Light" w:hAnsi="Calibri Light" w:cs="Calibri Light"/>
+        </w:rPr>
+      </w:pPr>
+      <w:r>
+        <w:rPr>
+          <w:rFonts w:ascii="Calibri Light" w:eastAsia="Calibri Light" w:hAnsi="Calibri Light" w:cs="Calibri Light"/>
+          <w:b/>
+        </w:rPr>
+        <w:t xml:space="preserve">Loss: </w:t>
+      </w:r>
+      <w:r>
+        <w:rPr>
+          <w:rFonts w:ascii="Calibri Light" w:eastAsia="Calibri Light" w:hAnsi="Calibri Light" w:cs="Calibri Light"/>
+        </w:rPr>
+        <w:t>0.4</w:t>
+      </w:r>
+    </w:p>
+    <w:p>
+      <w:pPr>
+        <w:spacing w:after="0" w:line="254" w:lineRule="auto"/>
+        <w:rPr>
+          <w:rFonts w:ascii="Calibri Light" w:eastAsia="Calibri Light" w:hAnsi="Calibri Light" w:cs="Calibri Light"/>
+        </w:rPr>
+      </w:pPr>
+    </w:p>
+    <w:p>
+      <w:pPr>
+        <w:spacing w:after="0" w:line="254" w:lineRule="auto"/>
+        <w:rPr>
+          <w:rFonts w:ascii="Calibri Light" w:eastAsia="Calibri Light" w:hAnsi="Calibri Light" w:cs="Calibri Light"/>
+        </w:rPr>
+      </w:pPr>
+      <w:r>
+        <w:rPr>
+          <w:rFonts w:ascii="Calibri Light" w:eastAsia="Calibri Light" w:hAnsi="Calibri Light" w:cs="Calibri Light"/>
+          <w:b/>
+        </w:rPr>
+        <w:t xml:space="preserve">Mitigation: </w:t>
+      </w:r>
+      <w:r>
+        <w:rPr>
+          <w:rFonts w:ascii="Calibri Light" w:eastAsia="Calibri Light" w:hAnsi="Calibri Light" w:cs="Calibri Light"/>
+        </w:rPr>
+        <w:t>Testers will plan their tests ahead of time</w:t>
+      </w:r>
+      <w:r>
+        <w:rPr>
+          <w:rFonts w:ascii="Calibri Light" w:eastAsia="Calibri Light" w:hAnsi="Calibri Light" w:cs="Calibri Light"/>
+        </w:rPr>
+        <w:t xml:space="preserve"> and document exact steps.</w:t>
+      </w:r>
+      <w:r>
+        <w:rPr>
+          <w:rFonts w:ascii="Calibri Light" w:eastAsia="Calibri Light" w:hAnsi="Calibri Light" w:cs="Calibri Light"/>
+        </w:rPr>
+        <w:t xml:space="preserve"> </w:t>
+      </w:r>
+      <w:r>
+        <w:rPr>
+          <w:rFonts w:ascii="Calibri Light" w:eastAsia="Calibri Light" w:hAnsi="Calibri Light" w:cs="Calibri Light"/>
+        </w:rPr>
+        <w:t xml:space="preserve">This will verify whether the bug is reproducible via a fixed set of steps. </w:t>
+      </w:r>
+    </w:p>
+    <w:p>
+      <w:pPr>
+        <w:spacing w:after="0" w:line="254" w:lineRule="auto"/>
+        <w:rPr>
+          <w:rFonts w:ascii="Calibri Light" w:eastAsia="Calibri Light" w:hAnsi="Calibri Light" w:cs="Calibri Light"/>
+        </w:rPr>
+      </w:pPr>
+    </w:p>
+    <w:p>
+      <w:pPr>
+        <w:spacing w:after="0" w:line="254" w:lineRule="auto"/>
+        <w:rPr>
+          <w:rFonts w:ascii="Calibri Light" w:eastAsia="Calibri Light" w:hAnsi="Calibri Light" w:cs="Calibri Light"/>
+        </w:rPr>
+      </w:pPr>
+      <w:r>
+        <w:rPr>
+          <w:rFonts w:ascii="Calibri Light" w:eastAsia="Calibri Light" w:hAnsi="Calibri Light" w:cs="Calibri Light"/>
+          <w:b/>
+        </w:rPr>
+        <w:t xml:space="preserve">Contingency Plan: </w:t>
+      </w:r>
+      <w:r>
+        <w:rPr>
+          <w:rFonts w:ascii="Calibri Light" w:eastAsia="Calibri Light" w:hAnsi="Calibri Light" w:cs="Calibri Light"/>
+        </w:rPr>
+        <w:t xml:space="preserve">If a bug is non-reproducible and cannot be fixed, </w:t>
+      </w:r>
+      <w:r>
+        <w:rPr>
+          <w:rFonts w:ascii="Calibri Light" w:eastAsia="Calibri Light" w:hAnsi="Calibri Light" w:cs="Calibri Light"/>
+        </w:rPr>
+        <w:t>it will be documented.</w:t>
+      </w:r>
+    </w:p>
+    <w:p>
+      <w:pPr>
+        <w:spacing w:after="0" w:line="254" w:lineRule="auto"/>
+        <w:rPr>
+          <w:rFonts w:ascii="Calibri Light" w:eastAsia="Calibri Light" w:hAnsi="Calibri Light" w:cs="Calibri Light"/>
+        </w:rPr>
+      </w:pPr>
+    </w:p>
+    <w:p>
+      <w:pPr>
+        <w:spacing w:after="0" w:line="254" w:lineRule="auto"/>
+        <w:rPr>
+          <w:rFonts w:ascii="Calibri Light" w:eastAsia="Calibri Light" w:hAnsi="Calibri Light" w:cs="Calibri Light"/>
+        </w:rPr>
+      </w:pPr>
+    </w:p>
+    <w:p>
+      <w:pPr>
+        <w:rPr>
+          <w:rFonts w:ascii="Calibri Light" w:eastAsia="Calibri Light" w:hAnsi="Calibri Light" w:cs="Calibri Light"/>
+          <w:color w:val="2F5496"/>
+          <w:sz w:val="24"/>
+        </w:rPr>
+      </w:pPr>
+      <w:r>
+        <w:rPr>
+          <w:rFonts w:ascii="Calibri Light" w:eastAsia="Calibri Light" w:hAnsi="Calibri Light" w:cs="Calibri Light"/>
+          <w:color w:val="2F5496"/>
+          <w:sz w:val="24"/>
+        </w:rPr>
+        <w:t>6.1.4 Not Enough Code is Peer Reviewed</w:t>
+      </w:r>
+    </w:p>
+    <w:p>
+      <w:pPr>
+        <w:spacing w:after="0"/>
+        <w:rPr>
+          <w:rFonts w:ascii="Calibri Light" w:eastAsia="Calibri Light" w:hAnsi="Calibri Light" w:cs="Calibri Light"/>
+        </w:rPr>
+      </w:pPr>
+      <w:r>
+        <w:rPr>
+          <w:rFonts w:ascii="Calibri Light" w:eastAsia="Calibri Light" w:hAnsi="Calibri Light" w:cs="Calibri Light"/>
+          <w:b/>
+        </w:rPr>
+        <w:t xml:space="preserve">Probability: </w:t>
+      </w:r>
+      <w:r>
+        <w:rPr>
+          <w:rFonts w:ascii="Calibri Light" w:eastAsia="Calibri Light" w:hAnsi="Calibri Light" w:cs="Calibri Light"/>
+        </w:rPr>
+        <w:t>0.6</w:t>
+      </w:r>
+    </w:p>
+    <w:p>
+      <w:pPr>
+        <w:rPr>
+          <w:rFonts w:ascii="Calibri Light" w:eastAsia="Calibri Light" w:hAnsi="Calibri Light" w:cs="Calibri Light"/>
+        </w:rPr>
+      </w:pPr>
+      <w:r>
+        <w:rPr>
+          <w:rFonts w:ascii="Calibri Light" w:eastAsia="Calibri Light" w:hAnsi="Calibri Light" w:cs="Calibri Light"/>
+          <w:b/>
+        </w:rPr>
+        <w:t xml:space="preserve">Loss: </w:t>
+      </w:r>
+      <w:r>
+        <w:rPr>
+          <w:rFonts w:ascii="Calibri Light" w:eastAsia="Calibri Light" w:hAnsi="Calibri Light" w:cs="Calibri Light"/>
+        </w:rPr>
+        <w:t>0.2</w:t>
+      </w:r>
+    </w:p>
+    <w:p>
+      <w:pPr>
+        <w:spacing w:after="0"/>
+        <w:rPr>
+          <w:rFonts w:ascii="Calibri Light" w:eastAsia="Calibri Light" w:hAnsi="Calibri Light" w:cs="Calibri Light"/>
+        </w:rPr>
+      </w:pPr>
+      <w:r>
+        <w:rPr>
+          <w:rFonts w:ascii="Calibri Light" w:eastAsia="Calibri Light" w:hAnsi="Calibri Light" w:cs="Calibri Light"/>
+          <w:b/>
+        </w:rPr>
+        <w:t xml:space="preserve">Scenario: </w:t>
+      </w:r>
+      <w:r>
+        <w:rPr>
+          <w:rFonts w:ascii="Calibri Light" w:eastAsia="Calibri Light" w:hAnsi="Calibri Light" w:cs="Calibri Light"/>
+        </w:rPr>
+        <w:t xml:space="preserve">Group members do not </w:t>
+      </w:r>
+      <w:r>
+        <w:rPr>
+          <w:rFonts w:ascii="Calibri Light" w:eastAsia="Calibri Light" w:hAnsi="Calibri Light" w:cs="Calibri Light"/>
+        </w:rPr>
+        <w:t>hold</w:t>
+      </w:r>
+      <w:r>
+        <w:rPr>
+          <w:rFonts w:ascii="Calibri Light" w:eastAsia="Calibri Light" w:hAnsi="Calibri Light" w:cs="Calibri Light"/>
+        </w:rPr>
+        <w:t xml:space="preserve"> pair programming sessions</w:t>
+      </w:r>
+      <w:r>
+        <w:rPr>
+          <w:rFonts w:ascii="Calibri Light" w:eastAsia="Calibri Light" w:hAnsi="Calibri Light" w:cs="Calibri Light"/>
+        </w:rPr>
+        <w:t xml:space="preserve"> enough resulting in less</w:t>
+      </w:r>
+      <w:r>
+        <w:rPr>
+          <w:rFonts w:ascii="Calibri Light" w:eastAsia="Calibri Light" w:hAnsi="Calibri Light" w:cs="Calibri Light"/>
+        </w:rPr>
+        <w:t xml:space="preserve"> reviewed code. This could lead to a decrease in quality and/or additional bugs.</w:t>
+      </w:r>
+    </w:p>
+    <w:p>
+      <w:pPr>
+        <w:spacing w:after="0"/>
+        <w:rPr>
+          <w:rFonts w:ascii="Calibri Light" w:eastAsia="Calibri Light" w:hAnsi="Calibri Light" w:cs="Calibri Light"/>
+        </w:rPr>
+      </w:pPr>
+    </w:p>
+    <w:p>
+      <w:pPr>
+        <w:spacing w:after="0"/>
+        <w:rPr>
+          <w:rFonts w:ascii="Calibri Light" w:eastAsia="Calibri Light" w:hAnsi="Calibri Light" w:cs="Calibri Light"/>
+        </w:rPr>
+      </w:pPr>
+      <w:r>
+        <w:rPr>
+          <w:rFonts w:ascii="Calibri Light" w:eastAsia="Calibri Light" w:hAnsi="Calibri Light" w:cs="Calibri Light"/>
+          <w:b/>
+        </w:rPr>
+        <w:lastRenderedPageBreak/>
+        <w:t xml:space="preserve">Mitigation: </w:t>
+      </w:r>
+      <w:r>
+        <w:rPr>
+          <w:rFonts w:ascii="Calibri Light" w:eastAsia="Calibri Light" w:hAnsi="Calibri Light" w:cs="Calibri Light"/>
+        </w:rPr>
+        <w:t>Group members are required to complete at least one pair programing session per ID, and will be encouraged to do more. All group members are also required to hold one code review during the term. An excel spreadsheet is set up to record and monitor what percentage of completed work has been peer reviewed.</w:t>
+      </w:r>
+    </w:p>
+    <w:p>
+      <w:pPr>
+        <w:spacing w:after="0"/>
+        <w:rPr>
+          <w:rFonts w:ascii="Calibri Light" w:eastAsia="Calibri Light" w:hAnsi="Calibri Light" w:cs="Calibri Light"/>
+        </w:rPr>
+      </w:pPr>
+    </w:p>
+    <w:p>
+      <w:pPr>
+        <w:spacing w:after="0" w:line="254" w:lineRule="auto"/>
+        <w:rPr>
+          <w:rFonts w:ascii="Calibri Light" w:eastAsia="Calibri Light" w:hAnsi="Calibri Light" w:cs="Calibri Light"/>
+        </w:rPr>
+      </w:pPr>
+      <w:r>
+        <w:rPr>
+          <w:rFonts w:ascii="Calibri Light" w:eastAsia="Calibri Light" w:hAnsi="Calibri Light" w:cs="Calibri Light"/>
+          <w:b/>
+        </w:rPr>
+        <w:t xml:space="preserve">Contingency Plan: </w:t>
+      </w:r>
+      <w:r>
+        <w:rPr>
+          <w:rFonts w:ascii="Calibri Light" w:eastAsia="Calibri Light" w:hAnsi="Calibri Light" w:cs="Calibri Light"/>
+        </w:rPr>
+        <w:t xml:space="preserve">If the percentage of peer reviewed work is too low, more people will be assigned to Code Police. Our goal is </w:t>
+      </w:r>
+      <w:r>
+        <w:rPr>
+          <w:rFonts w:ascii="Calibri Light" w:eastAsia="Calibri Light" w:hAnsi="Calibri Light" w:cs="Calibri Light"/>
+        </w:rPr>
+        <w:t xml:space="preserve">to have </w:t>
+      </w:r>
+      <w:r>
+        <w:rPr>
+          <w:rFonts w:ascii="Calibri Light" w:eastAsia="Calibri Light" w:hAnsi="Calibri Light" w:cs="Calibri Light"/>
+        </w:rPr>
+        <w:t xml:space="preserve">75% </w:t>
+      </w:r>
+      <w:r>
+        <w:rPr>
+          <w:rFonts w:ascii="Calibri Light" w:eastAsia="Calibri Light" w:hAnsi="Calibri Light" w:cs="Calibri Light"/>
+        </w:rPr>
+        <w:t>of our code reviewed by end of term.</w:t>
+      </w:r>
+    </w:p>
+    <w:p>
+      <w:pPr>
+        <w:spacing w:after="0" w:line="254" w:lineRule="auto"/>
+        <w:rPr>
+          <w:rFonts w:ascii="Roboto Light" w:eastAsia="Roboto Light" w:hAnsi="Roboto Light" w:cs="Roboto Light"/>
+        </w:rPr>
+      </w:pPr>
+      <w:r>
+        <w:rPr>
+          <w:rFonts w:ascii="Roboto Light" w:eastAsia="Roboto Light" w:hAnsi="Roboto Light" w:cs="Roboto Light"/>
+        </w:rPr>
+        <w:t xml:space="preserve"> </w:t>
+      </w:r>
+    </w:p>
+    <w:p>
+      <w:pPr>
+        <w:spacing w:after="0" w:line="254" w:lineRule="auto"/>
+        <w:rPr>
+          <w:rFonts w:ascii="Calibri Light" w:eastAsia="Calibri Light" w:hAnsi="Calibri Light" w:cs="Calibri Light"/>
+          <w:b/>
+        </w:rPr>
+      </w:pPr>
+    </w:p>
+    <w:p>
+      <w:pPr>
+        <w:spacing w:after="0" w:line="254" w:lineRule="auto"/>
+        <w:rPr>
+          <w:rFonts w:ascii="Calibri Light" w:eastAsia="Calibri Light" w:hAnsi="Calibri Light" w:cs="Calibri Light"/>
+        </w:rPr>
+      </w:pPr>
+    </w:p>
+    <w:p>
+      <w:pPr>
         <w:keepNext/>
         <w:keepLines/>
-        <w:numPr>
-          <w:ilvl w:val="0"/>
-          <w:numId w:val="2"/>
-        </w:numPr>
         <w:spacing w:before="40" w:after="0" w:line="254" w:lineRule="auto"/>
         <w:rPr>
+          <w:rFonts w:ascii="Calibri Light" w:eastAsia="Calibri Light" w:hAnsi="Calibri Light" w:cs="Calibri Light"/>
+          <w:color w:val="2E74B5"/>
+          <w:sz w:val="26"/>
+        </w:rPr>
+      </w:pPr>
+      <w:r>
+        <w:rPr>
+          <w:rFonts w:ascii="Calibri Light" w:eastAsia="Calibri Light" w:hAnsi="Calibri Light" w:cs="Calibri Light"/>
+          <w:color w:val="2E74B5"/>
+          <w:sz w:val="26"/>
+        </w:rPr>
+        <w:t>6.2 Non-Technical Risks</w:t>
+      </w:r>
+    </w:p>
+    <w:p>
+      <w:pPr>
+        <w:spacing w:after="0" w:line="240" w:lineRule="auto"/>
+        <w:rPr>
+          <w:rFonts w:ascii="Calibri Light" w:eastAsia="Calibri Light" w:hAnsi="Calibri Light" w:cs="Calibri Light"/>
+          <w:sz w:val="24"/>
+        </w:rPr>
+      </w:pPr>
+    </w:p>
+    <w:p>
+      <w:pPr>
+        <w:spacing w:after="0" w:line="240" w:lineRule="auto"/>
+        <w:rPr>
+          <w:rFonts w:ascii="Calibri Light" w:eastAsia="Calibri Light" w:hAnsi="Calibri Light" w:cs="Calibri Light"/>
+          <w:sz w:val="24"/>
+        </w:rPr>
+      </w:pPr>
+    </w:p>
+    <w:p>
+      <w:pPr>
+        <w:spacing w:line="252" w:lineRule="auto"/>
+        <w:rPr>
+          <w:rFonts w:ascii="Calibri Light" w:eastAsia="Calibri Light" w:hAnsi="Calibri Light" w:cs="Calibri Light"/>
+          <w:color w:val="2F5496"/>
+          <w:sz w:val="24"/>
+        </w:rPr>
+      </w:pPr>
+      <w:r>
+        <w:rPr>
+          <w:rFonts w:ascii="Calibri Light" w:eastAsia="Calibri Light" w:hAnsi="Calibri Light" w:cs="Calibri Light"/>
+          <w:color w:val="2F5496"/>
+          <w:sz w:val="24"/>
+        </w:rPr>
+        <w:t xml:space="preserve">6.2.1 Client Unavailability </w:t>
+      </w:r>
+      <w:r>
+        <w:rPr>
+          <w:rFonts w:ascii="Calibri Light" w:eastAsia="Calibri Light" w:hAnsi="Calibri Light" w:cs="Calibri Light"/>
+          <w:color w:val="2F5496"/>
+          <w:sz w:val="24"/>
+        </w:rPr>
+        <w:t>Results in</w:t>
+      </w:r>
+      <w:r>
+        <w:rPr>
+          <w:rFonts w:ascii="Calibri Light" w:eastAsia="Calibri Light" w:hAnsi="Calibri Light" w:cs="Calibri Light"/>
+          <w:color w:val="2F5496"/>
+          <w:sz w:val="24"/>
+        </w:rPr>
+        <w:t xml:space="preserve"> Misunderstanding of Requirements</w:t>
+      </w:r>
+    </w:p>
+    <w:p>
+      <w:pPr>
+        <w:spacing w:after="0" w:line="254" w:lineRule="auto"/>
+        <w:rPr>
+          <w:rFonts w:ascii="Calibri Light" w:eastAsia="Calibri Light" w:hAnsi="Calibri Light" w:cs="Calibri Light"/>
+        </w:rPr>
+      </w:pPr>
+      <w:r>
+        <w:rPr>
+          <w:rFonts w:ascii="Calibri Light" w:eastAsia="Calibri Light" w:hAnsi="Calibri Light" w:cs="Calibri Light"/>
+          <w:b/>
+        </w:rPr>
+        <w:t xml:space="preserve">Probability: </w:t>
+      </w:r>
+      <w:r>
+        <w:rPr>
+          <w:rFonts w:ascii="Calibri Light" w:eastAsia="Calibri Light" w:hAnsi="Calibri Light" w:cs="Calibri Light"/>
+        </w:rPr>
+        <w:t>0.3</w:t>
+      </w:r>
+    </w:p>
+    <w:p>
+      <w:pPr>
+        <w:spacing w:after="0" w:line="254" w:lineRule="auto"/>
+        <w:rPr>
+          <w:rFonts w:ascii="Calibri Light" w:eastAsia="Calibri Light" w:hAnsi="Calibri Light" w:cs="Calibri Light"/>
+        </w:rPr>
+      </w:pPr>
+      <w:r>
+        <w:rPr>
+          <w:rFonts w:ascii="Calibri Light" w:eastAsia="Calibri Light" w:hAnsi="Calibri Light" w:cs="Calibri Light"/>
+          <w:b/>
+        </w:rPr>
+        <w:t xml:space="preserve">Loss: </w:t>
+      </w:r>
+      <w:r>
+        <w:rPr>
+          <w:rFonts w:ascii="Calibri Light" w:eastAsia="Calibri Light" w:hAnsi="Calibri Light" w:cs="Calibri Light"/>
+        </w:rPr>
+        <w:t>0.5</w:t>
+      </w:r>
+    </w:p>
+    <w:p>
+      <w:pPr>
+        <w:spacing w:after="0" w:line="254" w:lineRule="auto"/>
+        <w:rPr>
+          <w:rFonts w:ascii="Calibri Light" w:eastAsia="Calibri Light" w:hAnsi="Calibri Light" w:cs="Calibri Light"/>
+        </w:rPr>
+      </w:pPr>
+    </w:p>
+    <w:p>
+      <w:pPr>
+        <w:spacing w:line="254" w:lineRule="auto"/>
+        <w:rPr>
+          <w:rFonts w:ascii="Calibri Light" w:eastAsia="Calibri Light" w:hAnsi="Calibri Light" w:cs="Calibri Light"/>
+        </w:rPr>
+      </w:pPr>
+      <w:r>
+        <w:rPr>
+          <w:rFonts w:ascii="Calibri Light" w:eastAsia="Calibri Light" w:hAnsi="Calibri Light" w:cs="Calibri Light"/>
+          <w:b/>
+        </w:rPr>
+        <w:t>Scenario:</w:t>
+      </w:r>
+      <w:r>
+        <w:rPr>
+          <w:rFonts w:ascii="Calibri Light" w:eastAsia="Calibri Light" w:hAnsi="Calibri Light" w:cs="Calibri Light"/>
+        </w:rPr>
+        <w:t xml:space="preserve"> </w:t>
+      </w:r>
+      <w:r>
+        <w:rPr>
+          <w:rFonts w:ascii="Calibri Light" w:eastAsia="Calibri Light" w:hAnsi="Calibri Light" w:cs="Calibri Light"/>
+        </w:rPr>
+        <w:t>Our client is away for most of ID5 and client</w:t>
+      </w:r>
+      <w:r>
+        <w:rPr>
+          <w:rFonts w:ascii="Calibri Light" w:eastAsia="Calibri Light" w:hAnsi="Calibri Light" w:cs="Calibri Light"/>
+        </w:rPr>
+        <w:t xml:space="preserve"> meetings will</w:t>
+      </w:r>
+      <w:r>
+        <w:rPr>
+          <w:rFonts w:ascii="Calibri Light" w:eastAsia="Calibri Light" w:hAnsi="Calibri Light" w:cs="Calibri Light"/>
+        </w:rPr>
+        <w:t xml:space="preserve"> not</w:t>
+      </w:r>
+      <w:r>
+        <w:rPr>
+          <w:rFonts w:ascii="Calibri Light" w:eastAsia="Calibri Light" w:hAnsi="Calibri Light" w:cs="Calibri Light"/>
+        </w:rPr>
+        <w:t xml:space="preserve"> take place. All </w:t>
+      </w:r>
+      <w:r>
+        <w:rPr>
+          <w:rFonts w:ascii="Calibri Light" w:eastAsia="Calibri Light" w:hAnsi="Calibri Light" w:cs="Calibri Light"/>
+        </w:rPr>
+        <w:t xml:space="preserve">requirements </w:t>
+      </w:r>
+      <w:r>
+        <w:rPr>
+          <w:rFonts w:ascii="Calibri Light" w:eastAsia="Calibri Light" w:hAnsi="Calibri Light" w:cs="Calibri Light"/>
+        </w:rPr>
+        <w:t xml:space="preserve">decisions will be made by the team and </w:t>
+      </w:r>
+      <w:r>
+        <w:rPr>
+          <w:rFonts w:ascii="Calibri Light" w:eastAsia="Calibri Light" w:hAnsi="Calibri Light" w:cs="Calibri Light"/>
+        </w:rPr>
+        <w:t>could therefore</w:t>
+      </w:r>
+      <w:r>
+        <w:rPr>
+          <w:rFonts w:ascii="Calibri Light" w:eastAsia="Calibri Light" w:hAnsi="Calibri Light" w:cs="Calibri Light"/>
+        </w:rPr>
+        <w:t xml:space="preserve"> conflict with </w:t>
+      </w:r>
+      <w:r>
+        <w:rPr>
+          <w:rFonts w:ascii="Calibri Light" w:eastAsia="Calibri Light" w:hAnsi="Calibri Light" w:cs="Calibri Light"/>
+        </w:rPr>
+        <w:t>the</w:t>
+      </w:r>
+      <w:r>
+        <w:rPr>
+          <w:rFonts w:ascii="Calibri Light" w:eastAsia="Calibri Light" w:hAnsi="Calibri Light" w:cs="Calibri Light"/>
+        </w:rPr>
+        <w:t xml:space="preserve"> client’s wishes.</w:t>
+      </w:r>
+    </w:p>
+    <w:p>
+      <w:pPr>
+        <w:spacing w:after="0" w:line="254" w:lineRule="auto"/>
+        <w:rPr>
+          <w:rFonts w:ascii="Calibri Light" w:eastAsia="Calibri Light" w:hAnsi="Calibri Light" w:cs="Calibri Light"/>
+        </w:rPr>
+      </w:pPr>
+      <w:r>
+        <w:rPr>
+          <w:rFonts w:ascii="Calibri Light" w:eastAsia="Calibri Light" w:hAnsi="Calibri Light" w:cs="Calibri Light"/>
+          <w:b/>
+        </w:rPr>
+        <w:t xml:space="preserve">Mitigation: </w:t>
+      </w:r>
+      <w:r>
+        <w:rPr>
+          <w:rFonts w:ascii="Calibri Light" w:eastAsia="Calibri Light" w:hAnsi="Calibri Light" w:cs="Calibri Light"/>
+        </w:rPr>
+        <w:t xml:space="preserve">Communication through email </w:t>
+      </w:r>
+      <w:r>
+        <w:rPr>
+          <w:rFonts w:ascii="Calibri Light" w:eastAsia="Calibri Light" w:hAnsi="Calibri Light" w:cs="Calibri Light"/>
+        </w:rPr>
+        <w:t xml:space="preserve">may be possible. If not, we will  continue work </w:t>
+      </w:r>
+      <w:r>
+        <w:rPr>
+          <w:rFonts w:ascii="Calibri Light" w:eastAsia="Calibri Light" w:hAnsi="Calibri Light" w:cs="Calibri Light"/>
+        </w:rPr>
+        <w:t>based on the client’s previous requirements.</w:t>
+      </w:r>
+    </w:p>
+    <w:p>
+      <w:pPr>
+        <w:spacing w:after="0" w:line="254" w:lineRule="auto"/>
+        <w:rPr>
+          <w:rFonts w:ascii="Calibri Light" w:eastAsia="Calibri Light" w:hAnsi="Calibri Light" w:cs="Calibri Light"/>
+        </w:rPr>
+      </w:pPr>
+    </w:p>
+    <w:p>
+      <w:pPr>
+        <w:spacing w:after="0" w:line="240" w:lineRule="auto"/>
+        <w:rPr>
+          <w:rFonts w:ascii="Calibri Light" w:eastAsia="Calibri Light" w:hAnsi="Calibri Light" w:cs="Calibri Light"/>
+          <w:sz w:val="24"/>
+        </w:rPr>
+      </w:pPr>
+      <w:r>
+        <w:rPr>
+          <w:rFonts w:ascii="Calibri Light" w:eastAsia="Calibri Light" w:hAnsi="Calibri Light" w:cs="Calibri Light"/>
+          <w:b/>
+        </w:rPr>
+        <w:t xml:space="preserve">Contingency Plan: </w:t>
+      </w:r>
+      <w:r>
+        <w:rPr>
+          <w:rFonts w:ascii="Calibri Light" w:eastAsia="Calibri Light" w:hAnsi="Calibri Light" w:cs="Calibri Light"/>
+        </w:rPr>
+        <w:t xml:space="preserve">There is no contingency plan for this risk, because there is no further </w:t>
+      </w:r>
+      <w:r>
+        <w:rPr>
+          <w:rFonts w:ascii="Calibri Light" w:eastAsia="Calibri Light" w:hAnsi="Calibri Light" w:cs="Calibri Light"/>
+        </w:rPr>
+        <w:t xml:space="preserve">opportunity </w:t>
+      </w:r>
+      <w:r>
+        <w:rPr>
+          <w:rFonts w:ascii="Calibri Light" w:eastAsia="Calibri Light" w:hAnsi="Calibri Light" w:cs="Calibri Light"/>
+        </w:rPr>
+        <w:t xml:space="preserve">to handle misunderstandings before the end of term. </w:t>
+      </w:r>
+    </w:p>
+    <w:p>
+      <w:pPr>
+        <w:spacing w:after="0" w:line="240" w:lineRule="auto"/>
+        <w:rPr>
+          <w:rFonts w:ascii="Calibri Light" w:eastAsia="Calibri Light" w:hAnsi="Calibri Light" w:cs="Calibri Light"/>
+          <w:sz w:val="24"/>
+        </w:rPr>
+      </w:pPr>
+    </w:p>
+    <w:p>
+      <w:pPr>
+        <w:spacing w:after="0" w:line="240" w:lineRule="auto"/>
+        <w:rPr>
+          <w:rFonts w:ascii="Calibri Light" w:eastAsia="Calibri Light" w:hAnsi="Calibri Light" w:cs="Calibri Light"/>
+          <w:sz w:val="24"/>
+        </w:rPr>
+      </w:pPr>
+    </w:p>
+    <w:p>
+      <w:pPr>
+        <w:spacing w:line="252" w:lineRule="auto"/>
+        <w:rPr>
+          <w:rFonts w:ascii="Calibri Light" w:eastAsia="Calibri Light" w:hAnsi="Calibri Light" w:cs="Calibri Light"/>
+          <w:color w:val="2F5496"/>
+          <w:sz w:val="24"/>
+        </w:rPr>
+      </w:pPr>
+      <w:r>
+        <w:rPr>
+          <w:rFonts w:ascii="Calibri Light" w:eastAsia="Calibri Light" w:hAnsi="Calibri Light" w:cs="Calibri Light"/>
+          <w:color w:val="2F5496"/>
+          <w:sz w:val="24"/>
+        </w:rPr>
+        <w:t xml:space="preserve">6.2.2 </w:t>
+      </w:r>
+      <w:r>
+        <w:rPr>
+          <w:rFonts w:ascii="Calibri Light" w:eastAsia="Calibri Light" w:hAnsi="Calibri Light" w:cs="Calibri Light"/>
+          <w:color w:val="2F5496"/>
+          <w:sz w:val="24"/>
+        </w:rPr>
+        <w:t>Misunderstanding</w:t>
+      </w:r>
+      <w:r>
+        <w:rPr>
+          <w:rFonts w:ascii="Calibri Light" w:eastAsia="Calibri Light" w:hAnsi="Calibri Light" w:cs="Calibri Light"/>
+          <w:color w:val="2F5496"/>
+          <w:sz w:val="24"/>
+        </w:rPr>
+        <w:t xml:space="preserve"> wi</w:t>
+      </w:r>
+      <w:r>
+        <w:rPr>
+          <w:rFonts w:ascii="Calibri Light" w:eastAsia="Calibri Light" w:hAnsi="Calibri Light" w:cs="Calibri Light"/>
+          <w:color w:val="2F5496"/>
+          <w:sz w:val="24"/>
+        </w:rPr>
+        <w:t>th Client over Code Ownership</w:t>
+      </w:r>
+    </w:p>
+    <w:p>
+      <w:pPr>
+        <w:spacing w:after="0" w:line="254" w:lineRule="auto"/>
+        <w:rPr>
+          <w:rFonts w:ascii="Calibri Light" w:eastAsia="Calibri Light" w:hAnsi="Calibri Light" w:cs="Calibri Light"/>
+        </w:rPr>
+      </w:pPr>
+      <w:r>
+        <w:rPr>
+          <w:rFonts w:ascii="Calibri Light" w:eastAsia="Calibri Light" w:hAnsi="Calibri Light" w:cs="Calibri Light"/>
+          <w:b/>
+        </w:rPr>
+        <w:t xml:space="preserve">Probability: </w:t>
+      </w:r>
+      <w:r>
+        <w:rPr>
+          <w:rFonts w:ascii="Calibri Light" w:eastAsia="Calibri Light" w:hAnsi="Calibri Light" w:cs="Calibri Light"/>
+        </w:rPr>
+        <w:t>0.3</w:t>
+      </w:r>
+    </w:p>
+    <w:p>
+      <w:pPr>
+        <w:spacing w:after="0" w:line="254" w:lineRule="auto"/>
+        <w:rPr>
+          <w:rFonts w:ascii="Calibri Light" w:eastAsia="Calibri Light" w:hAnsi="Calibri Light" w:cs="Calibri Light"/>
+        </w:rPr>
+      </w:pPr>
+      <w:r>
+        <w:rPr>
+          <w:rFonts w:ascii="Calibri Light" w:eastAsia="Calibri Light" w:hAnsi="Calibri Light" w:cs="Calibri Light"/>
+          <w:b/>
+        </w:rPr>
+        <w:t xml:space="preserve">Loss: </w:t>
+      </w:r>
+      <w:r>
+        <w:rPr>
+          <w:rFonts w:ascii="Calibri Light" w:eastAsia="Calibri Light" w:hAnsi="Calibri Light" w:cs="Calibri Light"/>
+        </w:rPr>
+        <w:t>0.1</w:t>
+      </w:r>
+    </w:p>
+    <w:p>
+      <w:pPr>
+        <w:spacing w:after="0" w:line="254" w:lineRule="auto"/>
+        <w:rPr>
+          <w:rFonts w:ascii="Calibri Light" w:eastAsia="Calibri Light" w:hAnsi="Calibri Light" w:cs="Calibri Light"/>
+        </w:rPr>
+      </w:pPr>
+    </w:p>
+    <w:p>
+      <w:pPr>
+        <w:spacing w:after="0" w:line="254" w:lineRule="auto"/>
+        <w:rPr>
+          <w:rFonts w:ascii="Calibri Light" w:eastAsia="Calibri Light" w:hAnsi="Calibri Light" w:cs="Calibri Light"/>
+        </w:rPr>
+      </w:pPr>
+      <w:r>
+        <w:rPr>
+          <w:rFonts w:ascii="Calibri Light" w:eastAsia="Calibri Light" w:hAnsi="Calibri Light" w:cs="Calibri Light"/>
+          <w:b/>
+        </w:rPr>
+        <w:t>Scenario:</w:t>
+      </w:r>
+      <w:r>
+        <w:rPr>
+          <w:rFonts w:ascii="Calibri Light" w:eastAsia="Calibri Light" w:hAnsi="Calibri Light" w:cs="Calibri Light"/>
+        </w:rPr>
+        <w:t xml:space="preserve"> Our client </w:t>
+      </w:r>
+      <w:r>
+        <w:rPr>
+          <w:rFonts w:ascii="Calibri Light" w:eastAsia="Calibri Light" w:hAnsi="Calibri Light" w:cs="Calibri Light"/>
+        </w:rPr>
+        <w:t>expects to acquire and own</w:t>
+      </w:r>
+      <w:r>
+        <w:rPr>
+          <w:rFonts w:ascii="Calibri Light" w:eastAsia="Calibri Light" w:hAnsi="Calibri Light" w:cs="Calibri Light"/>
+        </w:rPr>
+        <w:t xml:space="preserve"> the </w:t>
+      </w:r>
+      <w:r>
+        <w:rPr>
+          <w:rFonts w:ascii="Calibri Light" w:eastAsia="Calibri Light" w:hAnsi="Calibri Light" w:cs="Calibri Light"/>
+        </w:rPr>
+        <w:t xml:space="preserve">source </w:t>
+      </w:r>
+      <w:r>
+        <w:rPr>
+          <w:rFonts w:ascii="Calibri Light" w:eastAsia="Calibri Light" w:hAnsi="Calibri Light" w:cs="Calibri Light"/>
+        </w:rPr>
+        <w:t>code because it was his idea.</w:t>
+      </w:r>
+    </w:p>
+    <w:p>
+      <w:pPr>
+        <w:spacing w:after="0" w:line="254" w:lineRule="auto"/>
+        <w:rPr>
+          <w:rFonts w:ascii="Calibri Light" w:eastAsia="Calibri Light" w:hAnsi="Calibri Light" w:cs="Calibri Light"/>
+        </w:rPr>
+      </w:pPr>
+    </w:p>
+    <w:p>
+      <w:pPr>
+        <w:spacing w:after="0" w:line="254" w:lineRule="auto"/>
+        <w:rPr>
+          <w:rFonts w:ascii="Calibri Light" w:eastAsia="Calibri Light" w:hAnsi="Calibri Light" w:cs="Calibri Light"/>
+        </w:rPr>
+      </w:pPr>
+      <w:r>
+        <w:rPr>
+          <w:rFonts w:ascii="Calibri Light" w:eastAsia="Calibri Light" w:hAnsi="Calibri Light" w:cs="Calibri Light"/>
+          <w:b/>
+        </w:rPr>
+        <w:t xml:space="preserve">Mitigation: </w:t>
+      </w:r>
+      <w:r>
+        <w:rPr>
+          <w:rFonts w:ascii="Calibri Light" w:eastAsia="Calibri Light" w:hAnsi="Calibri Light" w:cs="Calibri Light"/>
+        </w:rPr>
+        <w:t>This risk will be discussed with Dr. Osgood to resolve ownership issues</w:t>
+      </w:r>
+      <w:r>
+        <w:rPr>
+          <w:rFonts w:ascii="Calibri Light" w:eastAsia="Calibri Light" w:hAnsi="Calibri Light" w:cs="Calibri Light"/>
+        </w:rPr>
+        <w:t xml:space="preserve">. </w:t>
+      </w:r>
+      <w:r>
+        <w:rPr>
+          <w:rFonts w:ascii="Calibri Light" w:eastAsia="Calibri Light" w:hAnsi="Calibri Light" w:cs="Calibri Light"/>
+        </w:rPr>
+        <w:t>A discussion with our client will take place to ensure he is aware of these issues.</w:t>
+      </w:r>
+    </w:p>
+    <w:p>
+      <w:pPr>
+        <w:spacing w:after="0" w:line="254" w:lineRule="auto"/>
+        <w:rPr>
+          <w:rFonts w:ascii="Calibri Light" w:eastAsia="Calibri Light" w:hAnsi="Calibri Light" w:cs="Calibri Light"/>
+          <w:b/>
+        </w:rPr>
+      </w:pPr>
+    </w:p>
+    <w:p>
+      <w:pPr>
+        <w:spacing w:after="0" w:line="254" w:lineRule="auto"/>
+        <w:rPr>
+          <w:rFonts w:ascii="Calibri Light" w:eastAsia="Calibri Light" w:hAnsi="Calibri Light" w:cs="Calibri Light"/>
+        </w:rPr>
+      </w:pPr>
+      <w:r>
+        <w:rPr>
+          <w:rFonts w:ascii="Calibri Light" w:eastAsia="Calibri Light" w:hAnsi="Calibri Light" w:cs="Calibri Light"/>
+          <w:b/>
+        </w:rPr>
+        <w:t xml:space="preserve">Contingency Plan: </w:t>
+      </w:r>
+      <w:r>
+        <w:rPr>
+          <w:rFonts w:ascii="Calibri Light" w:eastAsia="Calibri Light" w:hAnsi="Calibri Light" w:cs="Calibri Light"/>
+        </w:rPr>
+        <w:t xml:space="preserve">If issues with our client cannot be resolved, a meeting will be set up with Conrad, Dr. Osgood, and </w:t>
+      </w:r>
+      <w:r>
+        <w:rPr>
+          <w:rFonts w:ascii="Calibri Light" w:eastAsia="Calibri Light" w:hAnsi="Calibri Light" w:cs="Calibri Light"/>
+        </w:rPr>
+        <w:t>various</w:t>
+      </w:r>
+      <w:r>
+        <w:rPr>
+          <w:rFonts w:ascii="Calibri Light" w:eastAsia="Calibri Light" w:hAnsi="Calibri Light" w:cs="Calibri Light"/>
+        </w:rPr>
+        <w:t xml:space="preserve"> team members to </w:t>
+      </w:r>
+      <w:r>
+        <w:rPr>
+          <w:rFonts w:ascii="Calibri Light" w:eastAsia="Calibri Light" w:hAnsi="Calibri Light" w:cs="Calibri Light"/>
+        </w:rPr>
+        <w:t xml:space="preserve">work out a solution. </w:t>
+      </w:r>
+    </w:p>
+    <w:p>
+      <w:pPr>
+        <w:spacing w:after="0" w:line="254" w:lineRule="auto"/>
+        <w:rPr>
+          <w:rFonts w:ascii="Calibri Light" w:eastAsia="Calibri Light" w:hAnsi="Calibri Light" w:cs="Calibri Light"/>
+        </w:rPr>
+      </w:pPr>
+    </w:p>
+    <w:p>
+      <w:pPr>
+        <w:spacing w:after="0" w:line="254" w:lineRule="auto"/>
+        <w:rPr>
+          <w:rFonts w:ascii="Calibri Light" w:eastAsia="Calibri Light" w:hAnsi="Calibri Light" w:cs="Calibri Light"/>
+          <w:sz w:val="24"/>
+        </w:rPr>
+      </w:pPr>
+    </w:p>
+    <w:p>
+      <w:pPr>
+        <w:spacing w:line="252" w:lineRule="auto"/>
+        <w:rPr>
+          <w:rFonts w:ascii="Calibri Light" w:eastAsia="Calibri Light" w:hAnsi="Calibri Light" w:cs="Calibri Light"/>
+          <w:color w:val="2F5496"/>
+          <w:sz w:val="24"/>
+        </w:rPr>
+      </w:pPr>
+      <w:r>
+        <w:rPr>
+          <w:rFonts w:ascii="Calibri Light" w:eastAsia="Calibri Light" w:hAnsi="Calibri Light" w:cs="Calibri Light"/>
+          <w:color w:val="2F5496"/>
+          <w:sz w:val="24"/>
+        </w:rPr>
+        <w:t xml:space="preserve">6.2.3 Future Developers have </w:t>
+      </w:r>
+      <w:r>
+        <w:rPr>
+          <w:rFonts w:ascii="Calibri Light" w:eastAsia="Calibri Light" w:hAnsi="Calibri Light" w:cs="Calibri Light"/>
+          <w:color w:val="2F5496"/>
+          <w:sz w:val="24"/>
+        </w:rPr>
+        <w:t>Problems</w:t>
+      </w:r>
+      <w:r>
+        <w:rPr>
+          <w:rFonts w:ascii="Calibri Light" w:eastAsia="Calibri Light" w:hAnsi="Calibri Light" w:cs="Calibri Light"/>
+          <w:color w:val="2F5496"/>
+          <w:sz w:val="24"/>
+        </w:rPr>
+        <w:t xml:space="preserve"> with Our Code</w:t>
+      </w:r>
+    </w:p>
+    <w:p>
+      <w:pPr>
+        <w:spacing w:after="0" w:line="254" w:lineRule="auto"/>
+        <w:rPr>
+          <w:rFonts w:ascii="Calibri Light" w:eastAsia="Calibri Light" w:hAnsi="Calibri Light" w:cs="Calibri Light"/>
+        </w:rPr>
+      </w:pPr>
+      <w:r>
+        <w:rPr>
+          <w:rFonts w:ascii="Calibri Light" w:eastAsia="Calibri Light" w:hAnsi="Calibri Light" w:cs="Calibri Light"/>
+          <w:b/>
+        </w:rPr>
+        <w:t xml:space="preserve">Probability: </w:t>
+      </w:r>
+      <w:r>
+        <w:rPr>
+          <w:rFonts w:ascii="Calibri Light" w:eastAsia="Calibri Light" w:hAnsi="Calibri Light" w:cs="Calibri Light"/>
+        </w:rPr>
+        <w:t>0.6</w:t>
+      </w:r>
+    </w:p>
+    <w:p>
+      <w:pPr>
+        <w:spacing w:after="0" w:line="254" w:lineRule="auto"/>
+        <w:rPr>
+          <w:rFonts w:ascii="Calibri Light" w:eastAsia="Calibri Light" w:hAnsi="Calibri Light" w:cs="Calibri Light"/>
+        </w:rPr>
+      </w:pPr>
+      <w:r>
+        <w:rPr>
+          <w:rFonts w:ascii="Calibri Light" w:eastAsia="Calibri Light" w:hAnsi="Calibri Light" w:cs="Calibri Light"/>
+          <w:b/>
+        </w:rPr>
+        <w:t xml:space="preserve">Loss: </w:t>
+      </w:r>
+      <w:r>
+        <w:rPr>
+          <w:rFonts w:ascii="Calibri Light" w:eastAsia="Calibri Light" w:hAnsi="Calibri Light" w:cs="Calibri Light"/>
+        </w:rPr>
+        <w:t>0.2</w:t>
+      </w:r>
+    </w:p>
+    <w:p>
+      <w:pPr>
+        <w:spacing w:after="0" w:line="254" w:lineRule="auto"/>
+        <w:rPr>
+          <w:rFonts w:ascii="Calibri Light" w:eastAsia="Calibri Light" w:hAnsi="Calibri Light" w:cs="Calibri Light"/>
+        </w:rPr>
+      </w:pPr>
+    </w:p>
+    <w:p>
+      <w:pPr>
+        <w:spacing w:after="0" w:line="254" w:lineRule="auto"/>
+        <w:rPr>
+          <w:rFonts w:ascii="Calibri Light" w:eastAsia="Calibri Light" w:hAnsi="Calibri Light" w:cs="Calibri Light"/>
+        </w:rPr>
+      </w:pPr>
+      <w:r>
+        <w:rPr>
+          <w:rFonts w:ascii="Calibri Light" w:eastAsia="Calibri Light" w:hAnsi="Calibri Light" w:cs="Calibri Light"/>
+          <w:b/>
+        </w:rPr>
+        <w:t>Scenario:</w:t>
+      </w:r>
+      <w:r>
+        <w:rPr>
+          <w:rFonts w:ascii="Calibri Light" w:eastAsia="Calibri Light" w:hAnsi="Calibri Light" w:cs="Calibri Light"/>
+        </w:rPr>
+        <w:t xml:space="preserve"> If </w:t>
+      </w:r>
+      <w:r>
+        <w:rPr>
+          <w:rFonts w:ascii="Calibri Light" w:eastAsia="Calibri Light" w:hAnsi="Calibri Light" w:cs="Calibri Light"/>
+        </w:rPr>
+        <w:t>the</w:t>
+      </w:r>
+      <w:r>
+        <w:rPr>
+          <w:rFonts w:ascii="Calibri Light" w:eastAsia="Calibri Light" w:hAnsi="Calibri Light" w:cs="Calibri Light"/>
+        </w:rPr>
+        <w:t xml:space="preserve"> project is continued by </w:t>
+      </w:r>
+      <w:r>
+        <w:rPr>
+          <w:rFonts w:ascii="Calibri Light" w:eastAsia="Calibri Light" w:hAnsi="Calibri Light" w:cs="Calibri Light"/>
+        </w:rPr>
+        <w:t>future</w:t>
+      </w:r>
+      <w:r>
+        <w:rPr>
+          <w:rFonts w:ascii="Calibri Light" w:eastAsia="Calibri Light" w:hAnsi="Calibri Light" w:cs="Calibri Light"/>
+        </w:rPr>
+        <w:t xml:space="preserve"> developers, they may not understand </w:t>
+      </w:r>
+      <w:r>
+        <w:rPr>
+          <w:rFonts w:ascii="Calibri Light" w:eastAsia="Calibri Light" w:hAnsi="Calibri Light" w:cs="Calibri Light"/>
+        </w:rPr>
+        <w:t>certain</w:t>
+      </w:r>
+      <w:r>
+        <w:rPr>
+          <w:rFonts w:ascii="Calibri Light" w:eastAsia="Calibri Light" w:hAnsi="Calibri Light" w:cs="Calibri Light"/>
+        </w:rPr>
+        <w:t xml:space="preserve"> tools and frameworks used in our project.</w:t>
+      </w:r>
+    </w:p>
+    <w:p>
+      <w:pPr>
+        <w:spacing w:after="0" w:line="254" w:lineRule="auto"/>
+        <w:rPr>
+          <w:rFonts w:ascii="Calibri Light" w:eastAsia="Calibri Light" w:hAnsi="Calibri Light" w:cs="Calibri Light"/>
+        </w:rPr>
+      </w:pPr>
+    </w:p>
+    <w:p>
+      <w:pPr>
+        <w:spacing w:after="0" w:line="254" w:lineRule="auto"/>
+        <w:rPr>
+          <w:rFonts w:ascii="Calibri Light" w:eastAsia="Calibri Light" w:hAnsi="Calibri Light" w:cs="Calibri Light"/>
+        </w:rPr>
+      </w:pPr>
+      <w:r>
+        <w:rPr>
+          <w:rFonts w:ascii="Calibri Light" w:eastAsia="Calibri Light" w:hAnsi="Calibri Light" w:cs="Calibri Light"/>
+          <w:b/>
+        </w:rPr>
+        <w:t xml:space="preserve">Mitigation: </w:t>
+      </w:r>
+      <w:r>
+        <w:rPr>
+          <w:rFonts w:ascii="Calibri Light" w:eastAsia="Calibri Light" w:hAnsi="Calibri Light" w:cs="Calibri Light"/>
+        </w:rPr>
+        <w:t>Programmer Documentation</w:t>
+      </w:r>
+      <w:r>
+        <w:rPr>
+          <w:rFonts w:ascii="Calibri Light" w:eastAsia="Calibri Light" w:hAnsi="Calibri Light" w:cs="Calibri Light"/>
+        </w:rPr>
+        <w:t xml:space="preserve"> will be created to explain all </w:t>
+      </w:r>
+      <w:r>
+        <w:rPr>
+          <w:rFonts w:ascii="Calibri Light" w:eastAsia="Calibri Light" w:hAnsi="Calibri Light" w:cs="Calibri Light"/>
+        </w:rPr>
+        <w:t xml:space="preserve">development, build, and </w:t>
+      </w:r>
+      <w:r>
+        <w:rPr>
+          <w:rFonts w:ascii="Calibri Light" w:eastAsia="Calibri Light" w:hAnsi="Calibri Light" w:cs="Calibri Light"/>
+        </w:rPr>
+        <w:t xml:space="preserve">testing tools </w:t>
+      </w:r>
+      <w:r>
+        <w:rPr>
+          <w:rFonts w:ascii="Calibri Light" w:eastAsia="Calibri Light" w:hAnsi="Calibri Light" w:cs="Calibri Light"/>
+        </w:rPr>
+        <w:t>used for our project. The developers and testers have been encouraged to clearly comment their code.</w:t>
+      </w:r>
+    </w:p>
+    <w:p>
+      <w:pPr>
+        <w:spacing w:after="0" w:line="254" w:lineRule="auto"/>
+        <w:rPr>
+          <w:rFonts w:ascii="Calibri Light" w:eastAsia="Calibri Light" w:hAnsi="Calibri Light" w:cs="Calibri Light"/>
+        </w:rPr>
+      </w:pPr>
+    </w:p>
+    <w:p>
+      <w:pPr>
+        <w:spacing w:line="240" w:lineRule="auto"/>
+        <w:rPr>
+          <w:rFonts w:ascii="Calibri Light" w:eastAsia="Calibri Light" w:hAnsi="Calibri Light" w:cs="Calibri Light"/>
+        </w:rPr>
+      </w:pPr>
+      <w:r>
+        <w:rPr>
+          <w:rFonts w:ascii="Calibri Light" w:eastAsia="Calibri Light" w:hAnsi="Calibri Light" w:cs="Calibri Light"/>
+          <w:b/>
+        </w:rPr>
+        <w:t xml:space="preserve">Contingency Plan: </w:t>
+      </w:r>
+      <w:r>
+        <w:rPr>
+          <w:rFonts w:ascii="Calibri Light" w:eastAsia="Calibri Light" w:hAnsi="Calibri Light" w:cs="Calibri Light"/>
+        </w:rPr>
+        <w:t xml:space="preserve">Programmer Documentation will cover as many areas as possible, including installation instructions, tricky areas of code, and explanations regarding integral pieces of the system. </w:t>
+      </w:r>
+    </w:p>
+    <w:p>
+      <w:pPr>
+        <w:spacing w:line="240" w:lineRule="auto"/>
+        <w:rPr>
+          <w:rFonts w:ascii="Calibri Light" w:eastAsia="Calibri Light" w:hAnsi="Calibri Light" w:cs="Calibri Light"/>
+        </w:rPr>
+      </w:pPr>
+    </w:p>
+    <w:p>
+      <w:pPr>
+        <w:spacing w:line="240" w:lineRule="auto"/>
+        <w:rPr>
+          <w:rFonts w:ascii="Calibri Light" w:eastAsia="Calibri Light" w:hAnsi="Calibri Light" w:cs="Calibri Light"/>
+        </w:rPr>
+      </w:pPr>
+      <w:r>
+        <w:rPr>
+          <w:rFonts w:ascii="Calibri Light" w:eastAsia="Calibri Light" w:hAnsi="Calibri Light" w:cs="Calibri Light"/>
+          <w:color w:val="2F5496"/>
+          <w:sz w:val="24"/>
+        </w:rPr>
+        <w:t>6.2.4 Busy Schedules</w:t>
+      </w:r>
+    </w:p>
+    <w:p>
+      <w:pPr>
+        <w:spacing w:after="0" w:line="254" w:lineRule="auto"/>
+        <w:rPr>
+          <w:rFonts w:ascii="Calibri Light" w:eastAsia="Calibri Light" w:hAnsi="Calibri Light" w:cs="Calibri Light"/>
+        </w:rPr>
+      </w:pPr>
+      <w:r>
+        <w:rPr>
+          <w:rFonts w:ascii="Calibri Light" w:eastAsia="Calibri Light" w:hAnsi="Calibri Light" w:cs="Calibri Light"/>
+          <w:b/>
+        </w:rPr>
+        <w:t xml:space="preserve">Probability: </w:t>
+      </w:r>
+      <w:r>
+        <w:rPr>
+          <w:rFonts w:ascii="Calibri Light" w:eastAsia="Calibri Light" w:hAnsi="Calibri Light" w:cs="Calibri Light"/>
+        </w:rPr>
+        <w:t>0.8</w:t>
+      </w:r>
+    </w:p>
+    <w:p>
+      <w:pPr>
+        <w:spacing w:after="0" w:line="254" w:lineRule="auto"/>
+        <w:rPr>
+          <w:rFonts w:ascii="Calibri Light" w:eastAsia="Calibri Light" w:hAnsi="Calibri Light" w:cs="Calibri Light"/>
+        </w:rPr>
+      </w:pPr>
+      <w:r>
+        <w:rPr>
+          <w:rFonts w:ascii="Calibri Light" w:eastAsia="Calibri Light" w:hAnsi="Calibri Light" w:cs="Calibri Light"/>
+          <w:b/>
+        </w:rPr>
+        <w:t xml:space="preserve">Loss: </w:t>
+      </w:r>
+      <w:r>
+        <w:rPr>
+          <w:rFonts w:ascii="Calibri Light" w:eastAsia="Calibri Light" w:hAnsi="Calibri Light" w:cs="Calibri Light"/>
+        </w:rPr>
+        <w:t>0.3</w:t>
+      </w:r>
+    </w:p>
+    <w:p>
+      <w:pPr>
+        <w:spacing w:after="0" w:line="254" w:lineRule="auto"/>
+        <w:rPr>
+          <w:rFonts w:ascii="Calibri Light" w:eastAsia="Calibri Light" w:hAnsi="Calibri Light" w:cs="Calibri Light"/>
+        </w:rPr>
+      </w:pPr>
+    </w:p>
+    <w:p>
+      <w:pPr>
+        <w:spacing w:line="254" w:lineRule="auto"/>
+        <w:rPr>
+          <w:rFonts w:ascii="Calibri Light" w:eastAsia="Calibri Light" w:hAnsi="Calibri Light" w:cs="Calibri Light"/>
+        </w:rPr>
+      </w:pPr>
+      <w:r>
+        <w:rPr>
+          <w:rFonts w:ascii="Calibri Light" w:eastAsia="Calibri Light" w:hAnsi="Calibri Light" w:cs="Calibri Light"/>
+          <w:b/>
+        </w:rPr>
+        <w:t>Scenario:</w:t>
+      </w:r>
+      <w:r>
+        <w:rPr>
+          <w:rFonts w:ascii="Calibri Light" w:eastAsia="Calibri Light" w:hAnsi="Calibri Light" w:cs="Calibri Light"/>
+        </w:rPr>
+        <w:t xml:space="preserve"> </w:t>
+      </w:r>
+      <w:r>
+        <w:rPr>
+          <w:rFonts w:ascii="Calibri Light" w:eastAsia="Calibri Light" w:hAnsi="Calibri Light" w:cs="Calibri Light"/>
+        </w:rPr>
+        <w:t>In</w:t>
+      </w:r>
+      <w:r>
+        <w:rPr>
+          <w:rFonts w:ascii="Calibri Light" w:eastAsia="Calibri Light" w:hAnsi="Calibri Light" w:cs="Calibri Light"/>
+        </w:rPr>
+        <w:t xml:space="preserve"> </w:t>
+      </w:r>
+      <w:r>
+        <w:rPr>
+          <w:rFonts w:ascii="Calibri Light" w:eastAsia="Calibri Light" w:hAnsi="Calibri Light" w:cs="Calibri Light"/>
+        </w:rPr>
+        <w:t>ID5</w:t>
+      </w:r>
+      <w:r>
+        <w:rPr>
+          <w:rFonts w:ascii="Calibri Light" w:eastAsia="Calibri Light" w:hAnsi="Calibri Light" w:cs="Calibri Light"/>
+        </w:rPr>
+        <w:t xml:space="preserve">, many group members will be busy with other projects. This will result </w:t>
+      </w:r>
+      <w:r>
+        <w:rPr>
+          <w:rFonts w:ascii="Calibri Light" w:eastAsia="Calibri Light" w:hAnsi="Calibri Light" w:cs="Calibri Light"/>
+        </w:rPr>
+        <w:t>in less productivity</w:t>
+      </w:r>
+      <w:r>
+        <w:rPr>
+          <w:rFonts w:ascii="Calibri Light" w:eastAsia="Calibri Light" w:hAnsi="Calibri Light" w:cs="Calibri Light"/>
+        </w:rPr>
+        <w:t>.</w:t>
+      </w:r>
+    </w:p>
+    <w:p>
+      <w:pPr>
+        <w:spacing w:after="0" w:line="254" w:lineRule="auto"/>
+        <w:rPr>
+          <w:rFonts w:ascii="Calibri Light" w:eastAsia="Calibri Light" w:hAnsi="Calibri Light" w:cs="Calibri Light"/>
+        </w:rPr>
+      </w:pPr>
+      <w:r>
+        <w:rPr>
+          <w:rFonts w:ascii="Calibri Light" w:eastAsia="Calibri Light" w:hAnsi="Calibri Light" w:cs="Calibri Light"/>
+          <w:b/>
+        </w:rPr>
+        <w:t xml:space="preserve">Mitigation: </w:t>
+      </w:r>
+      <w:r>
+        <w:rPr>
+          <w:rFonts w:ascii="Calibri Light" w:eastAsia="Calibri Light" w:hAnsi="Calibri Light" w:cs="Calibri Light"/>
+        </w:rPr>
+        <w:t xml:space="preserve">All group members are expected to complete their individual tasks. Communication </w:t>
+      </w:r>
+      <w:r>
+        <w:rPr>
+          <w:rFonts w:ascii="Calibri Light" w:eastAsia="Calibri Light" w:hAnsi="Calibri Light" w:cs="Calibri Light"/>
+        </w:rPr>
+        <w:t xml:space="preserve">regarding availability will </w:t>
+      </w:r>
+      <w:r>
+        <w:rPr>
+          <w:rFonts w:ascii="Calibri Light" w:eastAsia="Calibri Light" w:hAnsi="Calibri Light" w:cs="Calibri Light"/>
+        </w:rPr>
+        <w:t>result in more realistic goal</w:t>
+      </w:r>
+      <w:r>
+        <w:rPr>
+          <w:rFonts w:ascii="Calibri Light" w:eastAsia="Calibri Light" w:hAnsi="Calibri Light" w:cs="Calibri Light"/>
+        </w:rPr>
+        <w:t>s</w:t>
+      </w:r>
+      <w:r>
+        <w:rPr>
+          <w:rFonts w:ascii="Calibri Light" w:eastAsia="Calibri Light" w:hAnsi="Calibri Light" w:cs="Calibri Light"/>
+        </w:rPr>
+        <w:t xml:space="preserve">. The main priority </w:t>
+      </w:r>
+      <w:r>
+        <w:rPr>
+          <w:rFonts w:ascii="Calibri Light" w:eastAsia="Calibri Light" w:hAnsi="Calibri Light" w:cs="Calibri Light"/>
+        </w:rPr>
+        <w:t>for ID5 is</w:t>
+      </w:r>
+      <w:r>
+        <w:rPr>
+          <w:rFonts w:ascii="Calibri Light" w:eastAsia="Calibri Light" w:hAnsi="Calibri Light" w:cs="Calibri Light"/>
+        </w:rPr>
+        <w:t xml:space="preserve"> documentation. </w:t>
+      </w:r>
+    </w:p>
+    <w:p>
+      <w:pPr>
+        <w:spacing w:after="0" w:line="254" w:lineRule="auto"/>
+        <w:rPr>
+          <w:rFonts w:ascii="Calibri Light" w:eastAsia="Calibri Light" w:hAnsi="Calibri Light" w:cs="Calibri Light"/>
+        </w:rPr>
+      </w:pPr>
+    </w:p>
+    <w:p>
+      <w:pPr>
+        <w:spacing w:line="240" w:lineRule="auto"/>
+        <w:rPr>
+          <w:rFonts w:ascii="Calibri Light" w:eastAsia="Calibri Light" w:hAnsi="Calibri Light" w:cs="Calibri Light"/>
+        </w:rPr>
+      </w:pPr>
+      <w:r>
+        <w:rPr>
+          <w:rFonts w:ascii="Calibri Light" w:eastAsia="Calibri Light" w:hAnsi="Calibri Light" w:cs="Calibri Light"/>
+          <w:b/>
+        </w:rPr>
+        <w:t xml:space="preserve">Contingency Plan: </w:t>
+      </w:r>
+      <w:r>
+        <w:rPr>
+          <w:rFonts w:ascii="Calibri Light" w:eastAsia="Calibri Light" w:hAnsi="Calibri Light" w:cs="Calibri Light"/>
+        </w:rPr>
+        <w:t xml:space="preserve">If group members </w:t>
+      </w:r>
+      <w:r>
+        <w:rPr>
+          <w:rFonts w:ascii="Calibri Light" w:eastAsia="Calibri Light" w:hAnsi="Calibri Light" w:cs="Calibri Light"/>
+        </w:rPr>
+        <w:t>can</w:t>
+      </w:r>
+      <w:r>
+        <w:rPr>
+          <w:rFonts w:ascii="Calibri Light" w:eastAsia="Calibri Light" w:hAnsi="Calibri Light" w:cs="Calibri Light"/>
+        </w:rPr>
+        <w:t xml:space="preserve">not finish expected tasks, </w:t>
+      </w:r>
+      <w:r>
+        <w:rPr>
+          <w:rFonts w:ascii="Calibri Light" w:eastAsia="Calibri Light" w:hAnsi="Calibri Light" w:cs="Calibri Light"/>
+        </w:rPr>
+        <w:t>they will be cut from</w:t>
+      </w:r>
+      <w:r>
+        <w:rPr>
+          <w:rFonts w:ascii="Calibri Light" w:eastAsia="Calibri Light" w:hAnsi="Calibri Light" w:cs="Calibri Light"/>
+        </w:rPr>
+        <w:t xml:space="preserve"> the project</w:t>
+      </w:r>
+      <w:r>
+        <w:rPr>
+          <w:rFonts w:ascii="Calibri Light" w:eastAsia="Calibri Light" w:hAnsi="Calibri Light" w:cs="Calibri Light"/>
+        </w:rPr>
+        <w:t xml:space="preserve"> and documented</w:t>
+      </w:r>
+      <w:r>
+        <w:rPr>
+          <w:rFonts w:ascii="Calibri Light" w:eastAsia="Calibri Light" w:hAnsi="Calibri Light" w:cs="Calibri Light"/>
+        </w:rPr>
+        <w:t>.</w:t>
+      </w:r>
+    </w:p>
+    <w:p>
+      <w:pPr>
+        <w:rPr>
+          <w:rFonts w:ascii="Calibri Light" w:eastAsia="Calibri Light" w:hAnsi="Calibri Light" w:cs="Calibri Light"/>
+        </w:rPr>
+      </w:pPr>
+    </w:p>
+    <w:p>
+      <w:pPr>
+        <w:rPr>
+          <w:rFonts w:ascii="Calibri Light" w:eastAsia="Calibri Light" w:hAnsi="Calibri Light" w:cs="Calibri Light"/>
+        </w:rPr>
+      </w:pPr>
+    </w:p>
+    <w:p>
+      <w:pPr>
+        <w:keepNext/>
+        <w:keepLines/>
+        <w:spacing w:before="40" w:after="0" w:line="254" w:lineRule="auto"/>
+        <w:rPr>
+          <w:rFonts w:ascii="Calibri Light" w:eastAsia="Calibri Light" w:hAnsi="Calibri Light" w:cs="Calibri Light"/>
+          <w:color w:val="2E74B5"/>
+          <w:sz w:val="26"/>
+        </w:rPr>
+      </w:pPr>
+      <w:r>
+        <w:rPr>
+          <w:rFonts w:ascii="Calibri Light" w:eastAsia="Calibri Light" w:hAnsi="Calibri Light" w:cs="Calibri Light"/>
+          <w:color w:val="2E74B5"/>
+          <w:sz w:val="26"/>
+        </w:rPr>
+        <w:t>6.3 Materialized Risks</w:t>
+      </w:r>
+    </w:p>
+    <w:p>
+      <w:pPr>
+        <w:spacing w:after="0" w:line="240" w:lineRule="auto"/>
+        <w:rPr>
+          <w:rFonts w:ascii="Calibri Light" w:eastAsia="Calibri Light" w:hAnsi="Calibri Light" w:cs="Calibri Light"/>
+          <w:b/>
+          <w:sz w:val="24"/>
+        </w:rPr>
+      </w:pPr>
+    </w:p>
+    <w:p>
+      <w:pPr>
+        <w:spacing w:after="0" w:line="240" w:lineRule="auto"/>
+        <w:rPr>
+          <w:rFonts w:ascii="Calibri Light" w:eastAsia="Calibri Light" w:hAnsi="Calibri Light" w:cs="Calibri Light"/>
+        </w:rPr>
+      </w:pPr>
+      <w:r>
+        <w:rPr>
+          <w:rFonts w:ascii="Calibri Light" w:eastAsia="Calibri Light" w:hAnsi="Calibri Light" w:cs="Calibri Light"/>
+        </w:rPr>
+        <w:t xml:space="preserve">The following section describes the ID5 materialized risks. Each materialized risk will be accompanied by a description, a plan for resolution, and its effects on the project.  </w:t>
+      </w:r>
+    </w:p>
+    <w:p>
+      <w:pPr>
+        <w:spacing w:after="0" w:line="240" w:lineRule="auto"/>
+        <w:rPr>
+          <w:rFonts w:ascii="Calibri Light" w:eastAsia="Calibri Light" w:hAnsi="Calibri Light" w:cs="Calibri Light"/>
+          <w:sz w:val="24"/>
+        </w:rPr>
+      </w:pPr>
+    </w:p>
+    <w:p>
+      <w:pPr>
+        <w:spacing w:after="0" w:line="240" w:lineRule="auto"/>
+        <w:rPr>
+          <w:rFonts w:ascii="Calibri Light" w:eastAsia="Calibri Light" w:hAnsi="Calibri Light" w:cs="Calibri Light"/>
+          <w:sz w:val="24"/>
+        </w:rPr>
+      </w:pPr>
+    </w:p>
+    <w:p>
+      <w:pPr>
+        <w:spacing w:line="254" w:lineRule="auto"/>
+        <w:jc w:val="both"/>
+        <w:rPr>
+          <w:rFonts w:ascii="Calibri Light" w:eastAsia="Calibri Light" w:hAnsi="Calibri Light" w:cs="Calibri Light"/>
+          <w:color w:val="2F5496"/>
+          <w:sz w:val="24"/>
+        </w:rPr>
+      </w:pPr>
+      <w:r>
+        <w:rPr>
+          <w:rFonts w:ascii="Calibri Light" w:eastAsia="Calibri Light" w:hAnsi="Calibri Light" w:cs="Calibri Light"/>
+          <w:color w:val="2F5496"/>
+          <w:sz w:val="24"/>
+        </w:rPr>
+        <w:t>Busy Schedules</w:t>
+      </w:r>
+    </w:p>
+    <w:p>
+      <w:pPr>
+        <w:spacing w:after="0" w:line="240" w:lineRule="auto"/>
+        <w:rPr>
+          <w:rFonts w:ascii="Calibri Light" w:eastAsia="Calibri Light" w:hAnsi="Calibri Light" w:cs="Calibri Light"/>
+        </w:rPr>
+      </w:pPr>
+      <w:r>
+        <w:rPr>
+          <w:rFonts w:ascii="Calibri Light" w:eastAsia="Calibri Light" w:hAnsi="Calibri Light" w:cs="Calibri Light"/>
+          <w:b/>
+        </w:rPr>
+        <w:t>Description</w:t>
+      </w:r>
+      <w:r>
+        <w:rPr>
+          <w:rFonts w:ascii="Calibri Light" w:eastAsia="Calibri Light" w:hAnsi="Calibri Light" w:cs="Calibri Light"/>
+        </w:rPr>
+        <w:t>: Produ</w:t>
+      </w:r>
+      <w:r>
+        <w:rPr>
+          <w:rFonts w:ascii="Calibri Light" w:eastAsia="Calibri Light" w:hAnsi="Calibri Light" w:cs="Calibri Light"/>
+        </w:rPr>
+        <w:t>ctivity of our group was down in ID5</w:t>
+      </w:r>
+      <w:r>
+        <w:rPr>
+          <w:rFonts w:ascii="Calibri Light" w:eastAsia="Calibri Light" w:hAnsi="Calibri Light" w:cs="Calibri Light"/>
+        </w:rPr>
+        <w:t xml:space="preserve">. This </w:t>
+      </w:r>
+      <w:r>
+        <w:rPr>
+          <w:rFonts w:ascii="Calibri Light" w:eastAsia="Calibri Light" w:hAnsi="Calibri Light" w:cs="Calibri Light"/>
+        </w:rPr>
+        <w:t>is a result of end-of-term</w:t>
+      </w:r>
+      <w:r>
+        <w:rPr>
+          <w:rFonts w:ascii="Calibri Light" w:eastAsia="Calibri Light" w:hAnsi="Calibri Light" w:cs="Calibri Light"/>
+        </w:rPr>
+        <w:t>.</w:t>
+      </w:r>
+    </w:p>
+    <w:p>
+      <w:pPr>
+        <w:spacing w:after="0" w:line="240" w:lineRule="auto"/>
+        <w:rPr>
+          <w:rFonts w:ascii="Calibri Light" w:eastAsia="Calibri Light" w:hAnsi="Calibri Light" w:cs="Calibri Light"/>
+          <w:b/>
+        </w:rPr>
+      </w:pPr>
+    </w:p>
+    <w:p>
+      <w:pPr>
+        <w:spacing w:after="0" w:line="240" w:lineRule="auto"/>
+        <w:rPr>
+          <w:rFonts w:ascii="Calibri Light" w:eastAsia="Calibri Light" w:hAnsi="Calibri Light" w:cs="Calibri Light"/>
+        </w:rPr>
+      </w:pPr>
+      <w:r>
+        <w:rPr>
+          <w:rFonts w:ascii="Calibri Light" w:eastAsia="Calibri Light" w:hAnsi="Calibri Light" w:cs="Calibri Light"/>
+          <w:b/>
+        </w:rPr>
+        <w:t>Resolution</w:t>
+      </w:r>
+      <w:r>
+        <w:rPr>
+          <w:rFonts w:ascii="Calibri Light" w:eastAsia="Calibri Light" w:hAnsi="Calibri Light" w:cs="Calibri Light"/>
+        </w:rPr>
+        <w:t xml:space="preserve">: Documentation was prioritized because </w:t>
+      </w:r>
+      <w:r>
+        <w:rPr>
+          <w:rFonts w:ascii="Calibri Light" w:eastAsia="Calibri Light" w:hAnsi="Calibri Light" w:cs="Calibri Light"/>
+        </w:rPr>
+        <w:t>it is</w:t>
+      </w:r>
+      <w:r>
+        <w:rPr>
+          <w:rFonts w:ascii="Calibri Light" w:eastAsia="Calibri Light" w:hAnsi="Calibri Light" w:cs="Calibri Light"/>
+        </w:rPr>
+        <w:t xml:space="preserve"> important for future development of </w:t>
+      </w:r>
+      <w:r>
+        <w:rPr>
+          <w:rFonts w:ascii="Calibri Light" w:eastAsia="Calibri Light" w:hAnsi="Calibri Light" w:cs="Calibri Light"/>
+        </w:rPr>
+        <w:t>the</w:t>
+      </w:r>
+      <w:bookmarkStart w:id="5" w:name="_GoBack"/>
+      <w:bookmarkEnd w:id="5"/>
+      <w:r>
+        <w:rPr>
+          <w:rFonts w:ascii="Calibri Light" w:eastAsia="Calibri Light" w:hAnsi="Calibri Light" w:cs="Calibri Light"/>
+        </w:rPr>
+        <w:t xml:space="preserve"> project.</w:t>
+      </w:r>
+    </w:p>
+    <w:p>
+      <w:pPr>
+        <w:spacing w:after="0" w:line="240" w:lineRule="auto"/>
+        <w:rPr>
+          <w:rFonts w:ascii="Calibri Light" w:eastAsia="Calibri Light" w:hAnsi="Calibri Light" w:cs="Calibri Light"/>
+        </w:rPr>
+      </w:pPr>
+    </w:p>
+    <w:p>
+      <w:pPr>
+        <w:rPr>
+          <w:rFonts w:ascii="Calibri Light" w:eastAsia="Calibri Light" w:hAnsi="Calibri Light" w:cs="Calibri Light"/>
+        </w:rPr>
+      </w:pPr>
+      <w:r>
+        <w:rPr>
+          <w:rFonts w:ascii="Calibri Light" w:eastAsia="Calibri Light" w:hAnsi="Calibri Light" w:cs="Calibri Light"/>
+          <w:b/>
+        </w:rPr>
+        <w:t>Effects</w:t>
+      </w:r>
+      <w:r>
+        <w:rPr>
+          <w:rFonts w:ascii="Calibri Light" w:eastAsia="Calibri Light" w:hAnsi="Calibri Light" w:cs="Calibri Light"/>
+        </w:rPr>
+        <w:t xml:space="preserve">: Some functionality </w:t>
+      </w:r>
+      <w:r>
+        <w:rPr>
+          <w:rFonts w:ascii="Calibri Light" w:eastAsia="Calibri Light" w:hAnsi="Calibri Light" w:cs="Calibri Light"/>
+        </w:rPr>
+        <w:t>was</w:t>
+      </w:r>
+      <w:r>
+        <w:rPr>
+          <w:rFonts w:ascii="Calibri Light" w:eastAsia="Calibri Light" w:hAnsi="Calibri Light" w:cs="Calibri Light"/>
+        </w:rPr>
+        <w:t xml:space="preserve"> cut from the project</w:t>
+      </w:r>
+      <w:r>
+        <w:rPr>
+          <w:rFonts w:ascii="Calibri Light" w:eastAsia="Calibri Light" w:hAnsi="Calibri Light" w:cs="Calibri Light"/>
+        </w:rPr>
+        <w:t xml:space="preserve"> and documented</w:t>
+      </w:r>
+      <w:r>
+        <w:rPr>
+          <w:rFonts w:ascii="Calibri Light" w:eastAsia="Calibri Light" w:hAnsi="Calibri Light" w:cs="Calibri Light"/>
+        </w:rPr>
+        <w:t xml:space="preserve">. </w:t>
+      </w:r>
+    </w:p>
+    <w:p>
+      <w:pPr>
+        <w:spacing w:after="0" w:line="240" w:lineRule="auto"/>
+        <w:rPr>
+          <w:rFonts w:ascii="Calibri Light" w:eastAsia="Calibri Light" w:hAnsi="Calibri Light" w:cs="Calibri Light"/>
+        </w:rPr>
+      </w:pPr>
+    </w:p>
+    <w:p>
+      <w:pPr>
+        <w:spacing w:after="0" w:line="240" w:lineRule="auto"/>
+        <w:rPr>
           <w:rFonts w:asciiTheme="majorHAnsi" w:eastAsia="Calibri Light" w:hAnsiTheme="majorHAnsi" w:cstheme="majorHAnsi"/>
-          <w:color w:val="2F5496"/>
-          <w:sz w:val="24"/>
-        </w:rPr>
-      </w:pPr>
-      <w:r>
+          <w:sz w:val="24"/>
+        </w:rPr>
+      </w:pPr>
+    </w:p>
+    <w:p>
+      <w:pPr>
+        <w:spacing w:after="0" w:line="240" w:lineRule="auto"/>
         <w:rPr>
           <w:rFonts w:asciiTheme="majorHAnsi" w:eastAsia="Calibri Light" w:hAnsiTheme="majorHAnsi" w:cstheme="majorHAnsi"/>
-          <w:color w:val="2F5496"/>
-          <w:sz w:val="24"/>
-          <w:highlight w:val="yellow"/>
-        </w:rPr>
-        <w:t>Ryan</w:t>
-      </w:r>
-    </w:p>
-    <w:p>
-      <w:pPr>
-        <w:spacing w:after="0" w:line="254" w:lineRule="auto"/>
+          <w:sz w:val="24"/>
+        </w:rPr>
+      </w:pPr>
+    </w:p>
+    <w:p>
+      <w:pPr>
+        <w:spacing w:after="0" w:line="240" w:lineRule="auto"/>
         <w:rPr>
           <w:rFonts w:asciiTheme="majorHAnsi" w:eastAsia="Calibri Light" w:hAnsiTheme="majorHAnsi" w:cstheme="majorHAnsi"/>
-        </w:rPr>
-      </w:pPr>
-    </w:p>
-    <w:p>
-      <w:pPr>
-        <w:spacing w:after="0" w:line="254" w:lineRule="auto"/>
-        <w:rPr>
-          <w:rFonts w:asciiTheme="majorHAnsi" w:eastAsia="Calibri Light" w:hAnsiTheme="majorHAnsi" w:cstheme="majorHAnsi"/>
-        </w:rPr>
-      </w:pPr>
-    </w:p>
-    <w:p>
-      <w:pPr>
-        <w:pStyle w:val="Heading2"/>
-        <w:rPr>
-          <w:rFonts w:asciiTheme="majorHAnsi" w:eastAsia="Calibri Light" w:hAnsiTheme="majorHAnsi" w:cstheme="majorHAnsi"/>
-        </w:rPr>
-      </w:pPr>
-      <w:bookmarkStart w:id="7" w:name="_Toc478848401"/>
-      <w:r>
-        <w:rPr>
-          <w:rFonts w:asciiTheme="majorHAnsi" w:eastAsia="Calibri Light" w:hAnsiTheme="majorHAnsi" w:cstheme="majorHAnsi"/>
-        </w:rPr>
-        <w:t>4</w:t>
-      </w:r>
-      <w:r>
-        <w:rPr>
-          <w:rFonts w:asciiTheme="majorHAnsi" w:eastAsia="Calibri Light" w:hAnsiTheme="majorHAnsi" w:cstheme="majorHAnsi"/>
-        </w:rPr>
-        <w:t>.2 Non-Technical Risks</w:t>
-      </w:r>
-      <w:bookmarkEnd w:id="7"/>
-    </w:p>
-    <w:p>
-      <w:pPr>
-        <w:spacing w:after="0" w:line="240" w:lineRule="auto"/>
-        <w:rPr>
-          <w:rFonts w:asciiTheme="majorHAnsi" w:eastAsia="Calibri Light" w:hAnsiTheme="majorHAnsi" w:cstheme="majorHAnsi"/>
-          <w:sz w:val="24"/>
-        </w:rPr>
-      </w:pPr>
-    </w:p>
-    <w:p>
-      <w:pPr>
-        <w:spacing w:after="200" w:line="276" w:lineRule="auto"/>
-        <w:rPr>
-          <w:rFonts w:asciiTheme="majorHAnsi" w:eastAsia="Calibri Light" w:hAnsiTheme="majorHAnsi" w:cstheme="majorHAnsi"/>
-        </w:rPr>
-      </w:pPr>
-    </w:p>
-    <w:p>
-      <w:pPr>
-        <w:pStyle w:val="Heading2"/>
-        <w:rPr>
-          <w:rFonts w:asciiTheme="majorHAnsi" w:eastAsia="Calibri Light" w:hAnsiTheme="majorHAnsi" w:cstheme="majorHAnsi"/>
-        </w:rPr>
-      </w:pPr>
-      <w:bookmarkStart w:id="8" w:name="_Toc478848402"/>
-      <w:r>
-        <w:rPr>
-          <w:rFonts w:asciiTheme="majorHAnsi" w:eastAsia="Calibri Light" w:hAnsiTheme="majorHAnsi" w:cstheme="majorHAnsi"/>
-        </w:rPr>
-        <w:t>4</w:t>
-      </w:r>
-      <w:r>
-        <w:rPr>
-          <w:rFonts w:asciiTheme="majorHAnsi" w:eastAsia="Calibri Light" w:hAnsiTheme="majorHAnsi" w:cstheme="majorHAnsi"/>
-        </w:rPr>
-        <w:t>.3 Materialized Risks</w:t>
-      </w:r>
-      <w:bookmarkEnd w:id="8"/>
-    </w:p>
-    <w:p>
-      <w:pPr>
-        <w:spacing w:after="0" w:line="240" w:lineRule="auto"/>
-        <w:rPr>
-          <w:rFonts w:asciiTheme="majorHAnsi" w:eastAsia="Calibri Light" w:hAnsiTheme="majorHAnsi" w:cstheme="majorHAnsi"/>
-          <w:b/>
-          <w:sz w:val="24"/>
-        </w:rPr>
-      </w:pPr>
-    </w:p>
-    <w:p>
-      <w:pPr>
-        <w:spacing w:after="0" w:line="240" w:lineRule="auto"/>
-        <w:rPr>
-          <w:rFonts w:asciiTheme="majorHAnsi" w:eastAsia="Calibri Light" w:hAnsiTheme="majorHAnsi" w:cstheme="majorHAnsi"/>
-        </w:rPr>
-      </w:pPr>
-      <w:r>
-        <w:rPr>
-          <w:rFonts w:asciiTheme="majorHAnsi" w:eastAsia="Calibri Light" w:hAnsiTheme="majorHAnsi" w:cstheme="majorHAnsi"/>
-        </w:rPr>
-        <w:t xml:space="preserve">The following section describes the ID4 materialized risks. Each materialized risk will be accompanied by a description, a plan for resolution, and its effects on the project.  </w:t>
-      </w:r>
-    </w:p>
-    <w:p>
-      <w:pPr>
-        <w:spacing w:after="0" w:line="240" w:lineRule="auto"/>
-        <w:rPr>
-          <w:rFonts w:asciiTheme="majorHAnsi" w:eastAsia="Calibri Light" w:hAnsiTheme="majorHAnsi" w:cstheme="majorHAnsi"/>
-          <w:sz w:val="24"/>
-        </w:rPr>
-      </w:pPr>
-    </w:p>
-    <w:p>
-      <w:pPr>
-        <w:spacing w:after="0" w:line="240" w:lineRule="auto"/>
-        <w:rPr>
-          <w:rFonts w:asciiTheme="majorHAnsi" w:eastAsia="Calibri Light" w:hAnsiTheme="majorHAnsi" w:cstheme="majorHAnsi"/>
-          <w:sz w:val="24"/>
-        </w:rPr>
-      </w:pPr>
-    </w:p>
-    <w:p>
-      <w:pPr>
-        <w:spacing w:after="0" w:line="240" w:lineRule="auto"/>
-        <w:rPr>
-          <w:rFonts w:asciiTheme="majorHAnsi" w:eastAsia="Calibri Light" w:hAnsiTheme="majorHAnsi" w:cstheme="majorHAnsi"/>
           <w:sz w:val="24"/>
         </w:rPr>
       </w:pPr>
@@ -2982,7 +4980,7 @@
           <w:lang w:eastAsia="en-CA"/>
         </w:rPr>
       </w:pPr>
-      <w:bookmarkStart w:id="9" w:name="_Toc478848403"/>
+      <w:bookmarkStart w:id="6" w:name="_Toc478848403"/>
       <w:r>
         <w:rPr>
           <w:rFonts w:asciiTheme="majorHAnsi" w:hAnsiTheme="majorHAnsi" w:cstheme="majorHAnsi"/>
@@ -2997,7 +4995,7 @@
         </w:rPr>
         <w:t>.0 Meeting Notes</w:t>
       </w:r>
-      <w:bookmarkEnd w:id="9"/>
+      <w:bookmarkEnd w:id="6"/>
     </w:p>
     <w:p>
       <w:pPr>
@@ -3248,7 +5246,7 @@
           <w:rPr>
             <w:noProof/>
           </w:rPr>
-          <w:t>4</w:t>
+          <w:t>6</w:t>
         </w:r>
         <w:r>
           <w:rPr>

</xml_diff>

<commit_message>
added/edited all testing documentation
added mini milestones, edited build report
</commit_message>
<xml_diff>
--- a/ID5-Documentation/ID5-ProcessDocumentation.docx
+++ b/ID5-Documentation/ID5-ProcessDocumentation.docx
@@ -228,7 +228,25 @@
           <w:sz w:val="24"/>
           <w:szCs w:val="24"/>
         </w:rPr>
-        <w:t xml:space="preserve"> Tushita Patel</w:t>
+        <w:t xml:space="preserve"> </w:t>
+      </w:r>
+      <w:proofErr w:type="spellStart"/>
+      <w:r>
+        <w:rPr>
+          <w:rFonts w:asciiTheme="majorHAnsi" w:hAnsiTheme="majorHAnsi" w:cstheme="majorHAnsi"/>
+          <w:sz w:val="24"/>
+          <w:szCs w:val="24"/>
+        </w:rPr>
+        <w:t>Tushita</w:t>
+      </w:r>
+      <w:proofErr w:type="spellEnd"/>
+      <w:r>
+        <w:rPr>
+          <w:rFonts w:asciiTheme="majorHAnsi" w:hAnsiTheme="majorHAnsi" w:cstheme="majorHAnsi"/>
+          <w:sz w:val="24"/>
+          <w:szCs w:val="24"/>
+        </w:rPr>
+        <w:t xml:space="preserve"> Patel</w:t>
       </w:r>
     </w:p>
     <w:p>
@@ -255,7 +273,25 @@
           <w:sz w:val="24"/>
           <w:szCs w:val="24"/>
         </w:rPr>
-        <w:t xml:space="preserve"> Kristof Mercier, Dylan Prefontaine </w:t>
+        <w:t xml:space="preserve"> Kristof Mercier, Dylan </w:t>
+      </w:r>
+      <w:proofErr w:type="spellStart"/>
+      <w:r>
+        <w:rPr>
+          <w:rFonts w:asciiTheme="majorHAnsi" w:hAnsiTheme="majorHAnsi" w:cstheme="majorHAnsi"/>
+          <w:sz w:val="24"/>
+          <w:szCs w:val="24"/>
+        </w:rPr>
+        <w:t>Prefontaine</w:t>
+      </w:r>
+      <w:proofErr w:type="spellEnd"/>
+      <w:r>
+        <w:rPr>
+          <w:rFonts w:asciiTheme="majorHAnsi" w:hAnsiTheme="majorHAnsi" w:cstheme="majorHAnsi"/>
+          <w:sz w:val="24"/>
+          <w:szCs w:val="24"/>
+        </w:rPr>
+        <w:t xml:space="preserve"> </w:t>
       </w:r>
     </w:p>
     <w:p>
@@ -282,8 +318,18 @@
           <w:sz w:val="24"/>
           <w:szCs w:val="24"/>
         </w:rPr>
-        <w:t xml:space="preserve"> Jeremy Liau</w:t>
-      </w:r>
+        <w:t xml:space="preserve"> Jeremy </w:t>
+      </w:r>
+      <w:proofErr w:type="spellStart"/>
+      <w:r>
+        <w:rPr>
+          <w:rFonts w:asciiTheme="majorHAnsi" w:hAnsiTheme="majorHAnsi" w:cstheme="majorHAnsi"/>
+          <w:sz w:val="24"/>
+          <w:szCs w:val="24"/>
+        </w:rPr>
+        <w:t>Liau</w:t>
+      </w:r>
+      <w:proofErr w:type="spellEnd"/>
     </w:p>
     <w:p>
       <w:pPr>
@@ -309,7 +355,43 @@
           <w:sz w:val="24"/>
           <w:szCs w:val="24"/>
         </w:rPr>
-        <w:t xml:space="preserve"> Christopher Mykota-Reid (ChrisMR)</w:t>
+        <w:t xml:space="preserve"> Christopher </w:t>
+      </w:r>
+      <w:proofErr w:type="spellStart"/>
+      <w:r>
+        <w:rPr>
+          <w:rFonts w:asciiTheme="majorHAnsi" w:hAnsiTheme="majorHAnsi" w:cstheme="majorHAnsi"/>
+          <w:sz w:val="24"/>
+          <w:szCs w:val="24"/>
+        </w:rPr>
+        <w:t>Mykota</w:t>
+      </w:r>
+      <w:proofErr w:type="spellEnd"/>
+      <w:r>
+        <w:rPr>
+          <w:rFonts w:asciiTheme="majorHAnsi" w:hAnsiTheme="majorHAnsi" w:cstheme="majorHAnsi"/>
+          <w:sz w:val="24"/>
+          <w:szCs w:val="24"/>
+        </w:rPr>
+        <w:t>-Reid (</w:t>
+      </w:r>
+      <w:proofErr w:type="spellStart"/>
+      <w:r>
+        <w:rPr>
+          <w:rFonts w:asciiTheme="majorHAnsi" w:hAnsiTheme="majorHAnsi" w:cstheme="majorHAnsi"/>
+          <w:sz w:val="24"/>
+          <w:szCs w:val="24"/>
+        </w:rPr>
+        <w:t>ChrisMR</w:t>
+      </w:r>
+      <w:proofErr w:type="spellEnd"/>
+      <w:r>
+        <w:rPr>
+          <w:rFonts w:asciiTheme="majorHAnsi" w:hAnsiTheme="majorHAnsi" w:cstheme="majorHAnsi"/>
+          <w:sz w:val="24"/>
+          <w:szCs w:val="24"/>
+        </w:rPr>
+        <w:t>)</w:t>
       </w:r>
     </w:p>
     <w:p>
@@ -337,7 +419,25 @@
           <w:sz w:val="24"/>
           <w:szCs w:val="24"/>
         </w:rPr>
-        <w:t xml:space="preserve"> Gaurav Arora, Haotian (Justin) Ma, Melody (Tian) Zhao </w:t>
+        <w:t xml:space="preserve"> Gaurav Arora, </w:t>
+      </w:r>
+      <w:proofErr w:type="spellStart"/>
+      <w:r>
+        <w:rPr>
+          <w:rFonts w:asciiTheme="majorHAnsi" w:hAnsiTheme="majorHAnsi" w:cstheme="majorHAnsi"/>
+          <w:sz w:val="24"/>
+          <w:szCs w:val="24"/>
+        </w:rPr>
+        <w:t>Haotian</w:t>
+      </w:r>
+      <w:proofErr w:type="spellEnd"/>
+      <w:r>
+        <w:rPr>
+          <w:rFonts w:asciiTheme="majorHAnsi" w:hAnsiTheme="majorHAnsi" w:cstheme="majorHAnsi"/>
+          <w:sz w:val="24"/>
+          <w:szCs w:val="24"/>
+        </w:rPr>
+        <w:t xml:space="preserve"> (Justin) Ma, Melody (Tian) Zhao </w:t>
       </w:r>
     </w:p>
     <w:p>
@@ -381,7 +481,25 @@
           <w:sz w:val="24"/>
           <w:szCs w:val="24"/>
         </w:rPr>
-        <w:t xml:space="preserve">), Ryan Tetland </w:t>
+        <w:t xml:space="preserve">), Ryan </w:t>
+      </w:r>
+      <w:proofErr w:type="spellStart"/>
+      <w:r>
+        <w:rPr>
+          <w:rFonts w:asciiTheme="majorHAnsi" w:hAnsiTheme="majorHAnsi" w:cstheme="majorHAnsi"/>
+          <w:sz w:val="24"/>
+          <w:szCs w:val="24"/>
+        </w:rPr>
+        <w:t>Tetland</w:t>
+      </w:r>
+      <w:proofErr w:type="spellEnd"/>
+      <w:r>
+        <w:rPr>
+          <w:rFonts w:asciiTheme="majorHAnsi" w:hAnsiTheme="majorHAnsi" w:cstheme="majorHAnsi"/>
+          <w:sz w:val="24"/>
+          <w:szCs w:val="24"/>
+        </w:rPr>
+        <w:t xml:space="preserve"> </w:t>
       </w:r>
     </w:p>
     <w:p>
@@ -493,7 +611,7 @@
             </w:rPr>
             <w:fldChar w:fldCharType="separate"/>
           </w:r>
-          <w:hyperlink w:anchor="_Toc478848396" w:history="1">
+          <w:hyperlink w:anchor="_Toc479190297" w:history="1">
             <w:r>
               <w:rPr>
                 <w:rStyle w:val="Hyperlink"/>
@@ -522,7 +640,7 @@
                 <w:noProof/>
                 <w:webHidden/>
               </w:rPr>
-              <w:instrText xml:space="preserve"> PAGEREF _Toc478848396 \h </w:instrText>
+              <w:instrText xml:space="preserve"> PAGEREF _Toc479190297 \h </w:instrText>
             </w:r>
             <w:r>
               <w:rPr>
@@ -565,7 +683,7 @@
               <w:lang w:eastAsia="en-CA"/>
             </w:rPr>
           </w:pPr>
-          <w:hyperlink w:anchor="_Toc478848397" w:history="1">
+          <w:hyperlink w:anchor="_Toc479190298" w:history="1">
             <w:r>
               <w:rPr>
                 <w:rStyle w:val="Hyperlink"/>
@@ -593,7 +711,7 @@
                 <w:noProof/>
                 <w:webHidden/>
               </w:rPr>
-              <w:instrText xml:space="preserve"> PAGEREF _Toc478848397 \h </w:instrText>
+              <w:instrText xml:space="preserve"> PAGEREF _Toc479190298 \h </w:instrText>
             </w:r>
             <w:r>
               <w:rPr>
@@ -636,7 +754,7 @@
               <w:lang w:eastAsia="en-CA"/>
             </w:rPr>
           </w:pPr>
-          <w:hyperlink w:anchor="_Toc478848398" w:history="1">
+          <w:hyperlink w:anchor="_Toc479190299" w:history="1">
             <w:r>
               <w:rPr>
                 <w:rStyle w:val="Hyperlink"/>
@@ -664,291 +782,7 @@
                 <w:noProof/>
                 <w:webHidden/>
               </w:rPr>
-              <w:instrText xml:space="preserve"> PAGEREF _Toc478848398 \h </w:instrText>
-            </w:r>
-            <w:r>
-              <w:rPr>
-                <w:noProof/>
-                <w:webHidden/>
-              </w:rPr>
-            </w:r>
-            <w:r>
-              <w:rPr>
-                <w:noProof/>
-                <w:webHidden/>
-              </w:rPr>
-              <w:fldChar w:fldCharType="separate"/>
-            </w:r>
-            <w:r>
-              <w:rPr>
-                <w:noProof/>
-                <w:webHidden/>
-              </w:rPr>
-              <w:t>3</w:t>
-            </w:r>
-            <w:r>
-              <w:rPr>
-                <w:noProof/>
-                <w:webHidden/>
-              </w:rPr>
-              <w:fldChar w:fldCharType="end"/>
-            </w:r>
-          </w:hyperlink>
-        </w:p>
-        <w:p>
-          <w:pPr>
-            <w:pStyle w:val="TOC1"/>
-            <w:tabs>
-              <w:tab w:val="right" w:leader="dot" w:pos="10790"/>
-            </w:tabs>
-            <w:rPr>
-              <w:rFonts w:eastAsiaTheme="minorEastAsia"/>
-              <w:noProof/>
-              <w:lang w:eastAsia="en-CA"/>
-            </w:rPr>
-          </w:pPr>
-          <w:hyperlink w:anchor="_Toc478848399" w:history="1">
-            <w:r>
-              <w:rPr>
-                <w:rStyle w:val="Hyperlink"/>
-                <w:rFonts w:asciiTheme="majorHAnsi" w:hAnsiTheme="majorHAnsi" w:cstheme="majorHAnsi"/>
-                <w:noProof/>
-              </w:rPr>
-              <w:t>4.0 Risk Assessment</w:t>
-            </w:r>
-            <w:r>
-              <w:rPr>
-                <w:noProof/>
-                <w:webHidden/>
-              </w:rPr>
-              <w:tab/>
-            </w:r>
-            <w:r>
-              <w:rPr>
-                <w:noProof/>
-                <w:webHidden/>
-              </w:rPr>
-              <w:fldChar w:fldCharType="begin"/>
-            </w:r>
-            <w:r>
-              <w:rPr>
-                <w:noProof/>
-                <w:webHidden/>
-              </w:rPr>
-              <w:instrText xml:space="preserve"> PAGEREF _Toc478848399 \h </w:instrText>
-            </w:r>
-            <w:r>
-              <w:rPr>
-                <w:noProof/>
-                <w:webHidden/>
-              </w:rPr>
-            </w:r>
-            <w:r>
-              <w:rPr>
-                <w:noProof/>
-                <w:webHidden/>
-              </w:rPr>
-              <w:fldChar w:fldCharType="separate"/>
-            </w:r>
-            <w:r>
-              <w:rPr>
-                <w:noProof/>
-                <w:webHidden/>
-              </w:rPr>
-              <w:t>3</w:t>
-            </w:r>
-            <w:r>
-              <w:rPr>
-                <w:noProof/>
-                <w:webHidden/>
-              </w:rPr>
-              <w:fldChar w:fldCharType="end"/>
-            </w:r>
-          </w:hyperlink>
-        </w:p>
-        <w:p>
-          <w:pPr>
-            <w:pStyle w:val="TOC2"/>
-            <w:tabs>
-              <w:tab w:val="right" w:leader="dot" w:pos="10790"/>
-            </w:tabs>
-            <w:rPr>
-              <w:rFonts w:eastAsiaTheme="minorEastAsia"/>
-              <w:noProof/>
-              <w:lang w:eastAsia="en-CA"/>
-            </w:rPr>
-          </w:pPr>
-          <w:hyperlink w:anchor="_Toc478848400" w:history="1">
-            <w:r>
-              <w:rPr>
-                <w:rStyle w:val="Hyperlink"/>
-                <w:rFonts w:asciiTheme="majorHAnsi" w:eastAsia="Calibri Light" w:hAnsiTheme="majorHAnsi" w:cstheme="majorHAnsi"/>
-                <w:noProof/>
-              </w:rPr>
-              <w:t>4.1 Technical Risks</w:t>
-            </w:r>
-            <w:r>
-              <w:rPr>
-                <w:noProof/>
-                <w:webHidden/>
-              </w:rPr>
-              <w:tab/>
-            </w:r>
-            <w:r>
-              <w:rPr>
-                <w:noProof/>
-                <w:webHidden/>
-              </w:rPr>
-              <w:fldChar w:fldCharType="begin"/>
-            </w:r>
-            <w:r>
-              <w:rPr>
-                <w:noProof/>
-                <w:webHidden/>
-              </w:rPr>
-              <w:instrText xml:space="preserve"> PAGEREF _Toc478848400 \h </w:instrText>
-            </w:r>
-            <w:r>
-              <w:rPr>
-                <w:noProof/>
-                <w:webHidden/>
-              </w:rPr>
-            </w:r>
-            <w:r>
-              <w:rPr>
-                <w:noProof/>
-                <w:webHidden/>
-              </w:rPr>
-              <w:fldChar w:fldCharType="separate"/>
-            </w:r>
-            <w:r>
-              <w:rPr>
-                <w:noProof/>
-                <w:webHidden/>
-              </w:rPr>
-              <w:t>4</w:t>
-            </w:r>
-            <w:r>
-              <w:rPr>
-                <w:noProof/>
-                <w:webHidden/>
-              </w:rPr>
-              <w:fldChar w:fldCharType="end"/>
-            </w:r>
-          </w:hyperlink>
-        </w:p>
-        <w:p>
-          <w:pPr>
-            <w:pStyle w:val="TOC2"/>
-            <w:tabs>
-              <w:tab w:val="right" w:leader="dot" w:pos="10790"/>
-            </w:tabs>
-            <w:rPr>
-              <w:rFonts w:eastAsiaTheme="minorEastAsia"/>
-              <w:noProof/>
-              <w:lang w:eastAsia="en-CA"/>
-            </w:rPr>
-          </w:pPr>
-          <w:hyperlink w:anchor="_Toc478848401" w:history="1">
-            <w:r>
-              <w:rPr>
-                <w:rStyle w:val="Hyperlink"/>
-                <w:rFonts w:asciiTheme="majorHAnsi" w:eastAsia="Calibri Light" w:hAnsiTheme="majorHAnsi" w:cstheme="majorHAnsi"/>
-                <w:noProof/>
-              </w:rPr>
-              <w:t>4.2 Non-Technical Risks</w:t>
-            </w:r>
-            <w:r>
-              <w:rPr>
-                <w:noProof/>
-                <w:webHidden/>
-              </w:rPr>
-              <w:tab/>
-            </w:r>
-            <w:r>
-              <w:rPr>
-                <w:noProof/>
-                <w:webHidden/>
-              </w:rPr>
-              <w:fldChar w:fldCharType="begin"/>
-            </w:r>
-            <w:r>
-              <w:rPr>
-                <w:noProof/>
-                <w:webHidden/>
-              </w:rPr>
-              <w:instrText xml:space="preserve"> PAGEREF _Toc478848401 \h </w:instrText>
-            </w:r>
-            <w:r>
-              <w:rPr>
-                <w:noProof/>
-                <w:webHidden/>
-              </w:rPr>
-            </w:r>
-            <w:r>
-              <w:rPr>
-                <w:noProof/>
-                <w:webHidden/>
-              </w:rPr>
-              <w:fldChar w:fldCharType="separate"/>
-            </w:r>
-            <w:r>
-              <w:rPr>
-                <w:noProof/>
-                <w:webHidden/>
-              </w:rPr>
-              <w:t>4</w:t>
-            </w:r>
-            <w:r>
-              <w:rPr>
-                <w:noProof/>
-                <w:webHidden/>
-              </w:rPr>
-              <w:fldChar w:fldCharType="end"/>
-            </w:r>
-          </w:hyperlink>
-        </w:p>
-        <w:p>
-          <w:pPr>
-            <w:pStyle w:val="TOC2"/>
-            <w:tabs>
-              <w:tab w:val="right" w:leader="dot" w:pos="10790"/>
-            </w:tabs>
-            <w:rPr>
-              <w:rFonts w:eastAsiaTheme="minorEastAsia"/>
-              <w:noProof/>
-              <w:lang w:eastAsia="en-CA"/>
-            </w:rPr>
-          </w:pPr>
-          <w:hyperlink w:anchor="_Toc478848402" w:history="1">
-            <w:r>
-              <w:rPr>
-                <w:rStyle w:val="Hyperlink"/>
-                <w:rFonts w:asciiTheme="majorHAnsi" w:eastAsia="Calibri Light" w:hAnsiTheme="majorHAnsi" w:cstheme="majorHAnsi"/>
-                <w:noProof/>
-              </w:rPr>
-              <w:t>4.3 Materialized Risks</w:t>
-            </w:r>
-            <w:r>
-              <w:rPr>
-                <w:noProof/>
-                <w:webHidden/>
-              </w:rPr>
-              <w:tab/>
-            </w:r>
-            <w:r>
-              <w:rPr>
-                <w:noProof/>
-                <w:webHidden/>
-              </w:rPr>
-              <w:fldChar w:fldCharType="begin"/>
-            </w:r>
-            <w:r>
-              <w:rPr>
-                <w:noProof/>
-                <w:webHidden/>
-              </w:rPr>
-              <w:instrText xml:space="preserve"> PAGEREF _Toc478848402 \h </w:instrText>
+              <w:instrText xml:space="preserve"> PAGEREF _Toc479190299 \h </w:instrText>
             </w:r>
             <w:r>
               <w:rPr>
@@ -991,7 +825,78 @@
               <w:lang w:eastAsia="en-CA"/>
             </w:rPr>
           </w:pPr>
-          <w:hyperlink w:anchor="_Toc478848403" w:history="1">
+          <w:hyperlink w:anchor="_Toc479190300" w:history="1">
+            <w:r>
+              <w:rPr>
+                <w:rStyle w:val="Hyperlink"/>
+                <w:rFonts w:asciiTheme="majorHAnsi" w:hAnsiTheme="majorHAnsi" w:cstheme="majorHAnsi"/>
+                <w:noProof/>
+              </w:rPr>
+              <w:t>4.0 Risk Assessment</w:t>
+            </w:r>
+            <w:r>
+              <w:rPr>
+                <w:noProof/>
+                <w:webHidden/>
+              </w:rPr>
+              <w:tab/>
+            </w:r>
+            <w:r>
+              <w:rPr>
+                <w:noProof/>
+                <w:webHidden/>
+              </w:rPr>
+              <w:fldChar w:fldCharType="begin"/>
+            </w:r>
+            <w:r>
+              <w:rPr>
+                <w:noProof/>
+                <w:webHidden/>
+              </w:rPr>
+              <w:instrText xml:space="preserve"> PAGEREF _Toc479190300 \h </w:instrText>
+            </w:r>
+            <w:r>
+              <w:rPr>
+                <w:noProof/>
+                <w:webHidden/>
+              </w:rPr>
+            </w:r>
+            <w:r>
+              <w:rPr>
+                <w:noProof/>
+                <w:webHidden/>
+              </w:rPr>
+              <w:fldChar w:fldCharType="separate"/>
+            </w:r>
+            <w:r>
+              <w:rPr>
+                <w:noProof/>
+                <w:webHidden/>
+              </w:rPr>
+              <w:t>5</w:t>
+            </w:r>
+            <w:r>
+              <w:rPr>
+                <w:noProof/>
+                <w:webHidden/>
+              </w:rPr>
+              <w:fldChar w:fldCharType="end"/>
+            </w:r>
+          </w:hyperlink>
+        </w:p>
+        <w:p>
+          <w:pPr>
+            <w:pStyle w:val="TOC1"/>
+            <w:tabs>
+              <w:tab w:val="right" w:leader="dot" w:pos="10790"/>
+            </w:tabs>
+            <w:rPr>
+              <w:rFonts w:eastAsiaTheme="minorEastAsia"/>
+              <w:noProof/>
+              <w:lang w:eastAsia="en-CA"/>
+            </w:rPr>
+          </w:pPr>
+          <w:hyperlink w:anchor="_Toc479190301" w:history="1">
             <w:r>
               <w:rPr>
                 <w:rStyle w:val="Hyperlink"/>
@@ -1020,7 +925,7 @@
                 <w:noProof/>
                 <w:webHidden/>
               </w:rPr>
-              <w:instrText xml:space="preserve"> PAGEREF _Toc478848403 \h </w:instrText>
+              <w:instrText xml:space="preserve"> PAGEREF _Toc479190301 \h </w:instrText>
             </w:r>
             <w:r>
               <w:rPr>
@@ -1040,7 +945,7 @@
                 <w:noProof/>
                 <w:webHidden/>
               </w:rPr>
-              <w:t>4</w:t>
+              <w:t>8</w:t>
             </w:r>
             <w:r>
               <w:rPr>
@@ -1304,13 +1209,33 @@
     </w:p>
     <w:p>
       <w:pPr>
+        <w:rPr>
+          <w:rFonts w:asciiTheme="majorHAnsi" w:hAnsiTheme="majorHAnsi" w:cstheme="majorHAnsi"/>
+          <w:b/>
+          <w:bCs/>
+          <w:noProof/>
+        </w:rPr>
+      </w:pPr>
+    </w:p>
+    <w:p>
+      <w:pPr>
+        <w:rPr>
+          <w:rFonts w:asciiTheme="majorHAnsi" w:hAnsiTheme="majorHAnsi" w:cstheme="majorHAnsi"/>
+          <w:b/>
+          <w:bCs/>
+          <w:noProof/>
+        </w:rPr>
+      </w:pPr>
+    </w:p>
+    <w:p>
+      <w:pPr>
         <w:pStyle w:val="Heading1"/>
         <w:rPr>
           <w:rFonts w:asciiTheme="majorHAnsi" w:hAnsiTheme="majorHAnsi" w:cstheme="majorHAnsi"/>
           <w:lang w:eastAsia="en-CA"/>
         </w:rPr>
       </w:pPr>
-      <w:bookmarkStart w:id="1" w:name="_Toc478848396"/>
+      <w:bookmarkStart w:id="1" w:name="_Toc479190297"/>
       <w:r>
         <w:rPr>
           <w:rFonts w:asciiTheme="majorHAnsi" w:hAnsiTheme="majorHAnsi" w:cstheme="majorHAnsi"/>
@@ -1452,7 +1377,7 @@
         </w:rPr>
         <w:t xml:space="preserve">Front-end: </w:t>
       </w:r>
-      <w:hyperlink r:id="rId7" w:history="1">
+      <w:hyperlink r:id="rId8" w:history="1">
         <w:r>
           <w:rPr>
             <w:rStyle w:val="Hyperlink"/>
@@ -1495,7 +1420,7 @@
         </w:rPr>
         <w:t xml:space="preserve"> </w:t>
       </w:r>
-      <w:hyperlink r:id="rId8" w:history="1">
+      <w:hyperlink r:id="rId9" w:history="1">
         <w:r>
           <w:rPr>
             <w:rStyle w:val="Hyperlink"/>
@@ -1564,26 +1489,111 @@
         <w:pStyle w:val="ListParagraph"/>
         <w:numPr>
           <w:ilvl w:val="0"/>
-          <w:numId w:val="1"/>
+          <w:numId w:val="9"/>
         </w:numPr>
-        <w:rPr>
-          <w:rFonts w:asciiTheme="majorHAnsi" w:hAnsiTheme="majorHAnsi" w:cstheme="majorHAnsi"/>
+      </w:pPr>
+      <w:r>
+        <w:t xml:space="preserve">Bug Party </w:t>
+      </w:r>
+      <w:r>
+        <w:t>2: Everyone</w:t>
+      </w:r>
+    </w:p>
+    <w:p>
+      <w:pPr>
+        <w:pStyle w:val="ListParagraph"/>
+        <w:numPr>
+          <w:ilvl w:val="0"/>
+          <w:numId w:val="9"/>
+        </w:numPr>
+      </w:pPr>
+      <w:r>
+        <w:t>Hallway and Acceptance testing: Jeremy</w:t>
+      </w:r>
+    </w:p>
+    <w:p>
+      <w:pPr>
+        <w:pStyle w:val="ListParagraph"/>
+        <w:numPr>
+          <w:ilvl w:val="0"/>
+          <w:numId w:val="9"/>
+        </w:numPr>
+      </w:pPr>
+      <w:r>
+        <w:t xml:space="preserve">Defect estimation: </w:t>
+      </w:r>
+      <w:proofErr w:type="spellStart"/>
+      <w:r>
+        <w:t>Tushita</w:t>
+      </w:r>
+      <w:proofErr w:type="spellEnd"/>
+      <w:r>
+        <w:t>, Jeremy</w:t>
+      </w:r>
+    </w:p>
+    <w:p>
+      <w:pPr>
+        <w:pStyle w:val="ListParagraph"/>
+        <w:numPr>
+          <w:ilvl w:val="0"/>
+          <w:numId w:val="9"/>
+        </w:numPr>
+      </w:pPr>
+      <w:r>
+        <w:t xml:space="preserve">Bug fixing with developers: Jeremy, Ryan, </w:t>
+      </w:r>
+      <w:r>
+        <w:t>Chris May</w:t>
+      </w:r>
+    </w:p>
+    <w:p>
+      <w:pPr>
+        <w:pStyle w:val="ListParagraph"/>
+        <w:numPr>
+          <w:ilvl w:val="0"/>
+          <w:numId w:val="9"/>
+        </w:numPr>
+      </w:pPr>
+      <w:r>
+        <w:t xml:space="preserve">Code policing (Goal: 75% coverage): Ryan, </w:t>
+      </w:r>
+      <w:r>
+        <w:t>Chris May</w:t>
+      </w:r>
+    </w:p>
+    <w:p>
+      <w:pPr>
+        <w:pStyle w:val="ListParagraph"/>
+        <w:numPr>
+          <w:ilvl w:val="0"/>
+          <w:numId w:val="9"/>
+        </w:numPr>
+        <w:rPr>
+          <w:rFonts w:asciiTheme="majorHAnsi" w:hAnsiTheme="majorHAnsi" w:cstheme="majorHAnsi"/>
+          <w:b/>
           <w:sz w:val="24"/>
           <w:szCs w:val="24"/>
-          <w:highlight w:val="yellow"/>
-          <w:lang w:eastAsia="en-CA"/>
-        </w:rPr>
-      </w:pPr>
-      <w:r>
-        <w:rPr>
-          <w:rFonts w:asciiTheme="majorHAnsi" w:hAnsiTheme="majorHAnsi" w:cstheme="majorHAnsi"/>
+          <w:lang w:eastAsia="en-CA"/>
+        </w:rPr>
+      </w:pPr>
+      <w:r>
+        <w:t xml:space="preserve">Front end smoke test fixing: Ryan, </w:t>
+      </w:r>
+      <w:r>
+        <w:t>Chris May</w:t>
+      </w:r>
+    </w:p>
+    <w:p>
+      <w:pPr>
+        <w:pStyle w:val="ListParagraph"/>
+        <w:rPr>
+          <w:rFonts w:asciiTheme="majorHAnsi" w:hAnsiTheme="majorHAnsi" w:cstheme="majorHAnsi"/>
+          <w:b/>
           <w:sz w:val="24"/>
           <w:szCs w:val="24"/>
-          <w:highlight w:val="yellow"/>
-          <w:lang w:eastAsia="en-CA"/>
-        </w:rPr>
-        <w:t>Jeremy</w:t>
-      </w:r>
+          <w:lang w:eastAsia="en-CA"/>
+        </w:rPr>
+      </w:pPr>
     </w:p>
     <w:p>
       <w:pPr>
@@ -1645,7 +1655,7 @@
           <w:rFonts w:asciiTheme="majorHAnsi" w:hAnsiTheme="majorHAnsi" w:cstheme="majorHAnsi"/>
         </w:rPr>
       </w:pPr>
-      <w:bookmarkStart w:id="2" w:name="_Toc478848397"/>
+      <w:bookmarkStart w:id="2" w:name="_Toc479190298"/>
       <w:r>
         <w:rPr>
           <w:rFonts w:asciiTheme="majorHAnsi" w:hAnsiTheme="majorHAnsi" w:cstheme="majorHAnsi"/>
@@ -1703,20 +1713,46 @@
         <w:rPr>
           <w:rFonts w:asciiTheme="majorHAnsi" w:hAnsiTheme="majorHAnsi" w:cstheme="majorHAnsi"/>
         </w:rPr>
-        <w:t xml:space="preserve">” tab to see the summary of hours for each group member. In the “Activity Log Totals” sheet, you will also find a section that displays the percentage of hours worked that have been peer reviewed by at least one other group member. Currently about 45% of hours worked has been peer reviewed.  </w:t>
-      </w:r>
-    </w:p>
-    <w:p>
-      <w:pPr>
-        <w:rPr>
-          <w:rFonts w:asciiTheme="majorHAnsi" w:hAnsiTheme="majorHAnsi" w:cstheme="majorHAnsi"/>
-        </w:rPr>
-      </w:pPr>
-      <w:r>
-        <w:rPr>
-          <w:rFonts w:asciiTheme="majorHAnsi" w:hAnsiTheme="majorHAnsi" w:cstheme="majorHAnsi"/>
-        </w:rPr>
-        <w:t xml:space="preserve">Note: we are currently experiencing difficulty with this link and you may need to copy and paste it into your web browser. </w:t>
+        <w:t xml:space="preserve">” tab to see the summary of hours for each group member. In the “Activity Log Totals” sheet, you will also find a section that displays the percentage of hours worked that have been peer reviewed by at least one other </w:t>
+      </w:r>
+      <w:r>
+        <w:rPr>
+          <w:rFonts w:asciiTheme="majorHAnsi" w:hAnsiTheme="majorHAnsi" w:cstheme="majorHAnsi"/>
+        </w:rPr>
+        <w:t>group member. Currently about 75</w:t>
+      </w:r>
+      <w:r>
+        <w:rPr>
+          <w:rFonts w:asciiTheme="majorHAnsi" w:hAnsiTheme="majorHAnsi" w:cstheme="majorHAnsi"/>
+        </w:rPr>
+        <w:t xml:space="preserve">% of hours worked has been peer reviewed.  </w:t>
+      </w:r>
+    </w:p>
+    <w:p>
+      <w:pPr>
+        <w:rPr>
+          <w:rFonts w:asciiTheme="majorHAnsi" w:hAnsiTheme="majorHAnsi" w:cstheme="majorHAnsi"/>
+        </w:rPr>
+      </w:pPr>
+      <w:r>
+        <w:rPr>
+          <w:rFonts w:asciiTheme="majorHAnsi" w:hAnsiTheme="majorHAnsi" w:cstheme="majorHAnsi"/>
+        </w:rPr>
+        <w:t xml:space="preserve">Note: we are currently </w:t>
+      </w:r>
+      <w:proofErr w:type="gramStart"/>
+      <w:r>
+        <w:rPr>
+          <w:rFonts w:asciiTheme="majorHAnsi" w:hAnsiTheme="majorHAnsi" w:cstheme="majorHAnsi"/>
+        </w:rPr>
+        <w:t>experiencing difficulty</w:t>
+      </w:r>
+      <w:proofErr w:type="gramEnd"/>
+      <w:r>
+        <w:rPr>
+          <w:rFonts w:asciiTheme="majorHAnsi" w:hAnsiTheme="majorHAnsi" w:cstheme="majorHAnsi"/>
+        </w:rPr>
+        <w:t xml:space="preserve"> with this link and you may need to copy and paste it into your web browser. </w:t>
       </w:r>
     </w:p>
     <w:p>
@@ -1730,7 +1766,7 @@
           <w:color w:val="BF8F00" w:themeColor="accent4" w:themeShade="BF"/>
         </w:rPr>
       </w:pPr>
-      <w:hyperlink r:id="rId9" w:history="1">
+      <w:hyperlink r:id="rId10" w:history="1">
         <w:r>
           <w:rPr>
             <w:rStyle w:val="Hyperlink"/>
@@ -1759,6 +1795,7 @@
         <w:tabs>
           <w:tab w:val="left" w:pos="5058"/>
         </w:tabs>
+        <w:ind w:left="720"/>
         <w:rPr>
           <w:rFonts w:asciiTheme="majorHAnsi" w:hAnsiTheme="majorHAnsi" w:cstheme="majorHAnsi"/>
           <w:color w:val="BF8F00" w:themeColor="accent4" w:themeShade="BF"/>
@@ -1767,16 +1804,52 @@
     </w:p>
     <w:p>
       <w:pPr>
+        <w:tabs>
+          <w:tab w:val="left" w:pos="5058"/>
+        </w:tabs>
+        <w:ind w:left="720"/>
+        <w:rPr>
+          <w:rFonts w:asciiTheme="majorHAnsi" w:hAnsiTheme="majorHAnsi" w:cstheme="majorHAnsi"/>
+          <w:color w:val="BF8F00" w:themeColor="accent4" w:themeShade="BF"/>
+        </w:rPr>
+      </w:pPr>
+    </w:p>
+    <w:p>
+      <w:pPr>
+        <w:tabs>
+          <w:tab w:val="left" w:pos="5058"/>
+        </w:tabs>
+        <w:ind w:left="720"/>
+        <w:rPr>
+          <w:rFonts w:asciiTheme="majorHAnsi" w:hAnsiTheme="majorHAnsi" w:cstheme="majorHAnsi"/>
+          <w:color w:val="BF8F00" w:themeColor="accent4" w:themeShade="BF"/>
+        </w:rPr>
+      </w:pPr>
+    </w:p>
+    <w:p>
+      <w:pPr>
+        <w:tabs>
+          <w:tab w:val="left" w:pos="5058"/>
+        </w:tabs>
+        <w:rPr>
+          <w:rFonts w:asciiTheme="majorHAnsi" w:hAnsiTheme="majorHAnsi" w:cstheme="majorHAnsi"/>
+          <w:color w:val="BF8F00" w:themeColor="accent4" w:themeShade="BF"/>
+        </w:rPr>
+      </w:pPr>
+    </w:p>
+    <w:p>
+      <w:pPr>
         <w:pStyle w:val="Heading1"/>
         <w:rPr>
           <w:rFonts w:asciiTheme="majorHAnsi" w:hAnsiTheme="majorHAnsi" w:cstheme="majorHAnsi"/>
         </w:rPr>
       </w:pPr>
-      <w:bookmarkStart w:id="3" w:name="_Toc478848398"/>
-      <w:r>
-        <w:rPr>
-          <w:rFonts w:asciiTheme="majorHAnsi" w:hAnsiTheme="majorHAnsi" w:cstheme="majorHAnsi"/>
-        </w:rPr>
+      <w:bookmarkStart w:id="3" w:name="_Toc479190299"/>
+      <w:r>
+        <w:rPr>
+          <w:rFonts w:asciiTheme="majorHAnsi" w:hAnsiTheme="majorHAnsi" w:cstheme="majorHAnsi"/>
+        </w:rPr>
+        <w:lastRenderedPageBreak/>
         <w:t xml:space="preserve">3.0 </w:t>
       </w:r>
       <w:r>
@@ -2013,7 +2086,7 @@
         </w:rPr>
         <w:t xml:space="preserve">            </w:t>
       </w:r>
-      <w:hyperlink r:id="rId10" w:history="1">
+      <w:hyperlink r:id="rId11" w:history="1">
         <w:r>
           <w:rPr>
             <w:rStyle w:val="Hyperlink"/>
@@ -2040,10 +2113,9 @@
           <w:color w:val="BF8F00" w:themeColor="accent4" w:themeShade="BF"/>
           <w:lang w:eastAsia="en-CA"/>
         </w:rPr>
-        <w:lastRenderedPageBreak/>
         <w:t xml:space="preserve">            </w:t>
       </w:r>
-      <w:hyperlink r:id="rId11" w:history="1">
+      <w:hyperlink r:id="rId12" w:history="1">
         <w:r>
           <w:rPr>
             <w:rStyle w:val="Hyperlink"/>
@@ -2562,14 +2634,30 @@
           <w:rFonts w:asciiTheme="majorHAnsi" w:hAnsiTheme="majorHAnsi" w:cstheme="majorHAnsi"/>
           <w:lang w:eastAsia="en-CA"/>
         </w:rPr>
-        <w:t xml:space="preserve">Formula:  </w:t>
-      </w:r>
-      <w:r>
-        <w:rPr>
-          <w:rFonts w:asciiTheme="majorHAnsi" w:hAnsiTheme="majorHAnsi" w:cstheme="majorHAnsi"/>
-          <w:lang w:eastAsia="en-CA"/>
-        </w:rPr>
-        <w:t>(Number of Defects from Group A) * (Number of Defects from</w:t>
+        <w:t>Formula</w:t>
+      </w:r>
+      <w:proofErr w:type="gramStart"/>
+      <w:r>
+        <w:rPr>
+          <w:rFonts w:asciiTheme="majorHAnsi" w:hAnsiTheme="majorHAnsi" w:cstheme="majorHAnsi"/>
+          <w:lang w:eastAsia="en-CA"/>
+        </w:rPr>
+        <w:t xml:space="preserve">:  </w:t>
+      </w:r>
+      <w:r>
+        <w:rPr>
+          <w:rFonts w:asciiTheme="majorHAnsi" w:hAnsiTheme="majorHAnsi" w:cstheme="majorHAnsi"/>
+          <w:lang w:eastAsia="en-CA"/>
+        </w:rPr>
+        <w:t>(</w:t>
+      </w:r>
+      <w:proofErr w:type="gramEnd"/>
+      <w:r>
+        <w:rPr>
+          <w:rFonts w:asciiTheme="majorHAnsi" w:hAnsiTheme="majorHAnsi" w:cstheme="majorHAnsi"/>
+          <w:lang w:eastAsia="en-CA"/>
+        </w:rPr>
+        <w:t>Number of Defects from Group A) * (Number of Defects from</w:t>
       </w:r>
       <w:r>
         <w:rPr>
@@ -2578,6 +2666,7 @@
         </w:rPr>
         <w:t xml:space="preserve"> </w:t>
       </w:r>
+      <w:proofErr w:type="spellStart"/>
       <w:r>
         <w:rPr>
           <w:rFonts w:asciiTheme="majorHAnsi" w:hAnsiTheme="majorHAnsi" w:cstheme="majorHAnsi"/>
@@ -2590,7 +2679,15 @@
           <w:rFonts w:asciiTheme="majorHAnsi" w:hAnsiTheme="majorHAnsi" w:cstheme="majorHAnsi"/>
           <w:lang w:eastAsia="en-CA"/>
         </w:rPr>
-        <w:t xml:space="preserve">roupB </w:t>
+        <w:t>roupB</w:t>
+      </w:r>
+      <w:proofErr w:type="spellEnd"/>
+      <w:r>
+        <w:rPr>
+          <w:rFonts w:asciiTheme="majorHAnsi" w:hAnsiTheme="majorHAnsi" w:cstheme="majorHAnsi"/>
+          <w:lang w:eastAsia="en-CA"/>
+        </w:rPr>
+        <w:t xml:space="preserve"> </w:t>
       </w:r>
       <w:r>
         <w:rPr>
@@ -2715,11 +2812,12 @@
           <w:color w:val="2E74B5"/>
         </w:rPr>
       </w:pPr>
-      <w:bookmarkStart w:id="4" w:name="_Toc478848399"/>
-      <w:r>
-        <w:rPr>
-          <w:rFonts w:asciiTheme="majorHAnsi" w:hAnsiTheme="majorHAnsi" w:cstheme="majorHAnsi"/>
-        </w:rPr>
+      <w:bookmarkStart w:id="4" w:name="_Toc479190300"/>
+      <w:r>
+        <w:rPr>
+          <w:rFonts w:asciiTheme="majorHAnsi" w:hAnsiTheme="majorHAnsi" w:cstheme="majorHAnsi"/>
+        </w:rPr>
+        <w:lastRenderedPageBreak/>
         <w:t>4</w:t>
       </w:r>
       <w:r>
@@ -2808,23 +2906,695 @@
           <w:color w:val="2E74B5"/>
           <w:sz w:val="26"/>
         </w:rPr>
+        <w:t>6.1 Technical Risks</w:t>
+      </w:r>
+    </w:p>
+    <w:p>
+      <w:pPr>
+        <w:spacing w:line="252" w:lineRule="auto"/>
+        <w:rPr>
+          <w:rFonts w:ascii="Calibri Light" w:eastAsia="Calibri Light" w:hAnsi="Calibri Light" w:cs="Calibri Light"/>
+          <w:color w:val="2F5496"/>
+          <w:sz w:val="24"/>
+        </w:rPr>
+      </w:pPr>
+    </w:p>
+    <w:p>
+      <w:pPr>
+        <w:spacing w:line="252" w:lineRule="auto"/>
+        <w:rPr>
+          <w:rFonts w:ascii="Calibri Light" w:eastAsia="Calibri Light" w:hAnsi="Calibri Light" w:cs="Calibri Light"/>
+          <w:color w:val="2F5496"/>
+          <w:sz w:val="24"/>
+        </w:rPr>
+      </w:pPr>
+      <w:r>
+        <w:rPr>
+          <w:rFonts w:ascii="Calibri Light" w:eastAsia="Calibri Light" w:hAnsi="Calibri Light" w:cs="Calibri Light"/>
+          <w:color w:val="2F5496"/>
+          <w:sz w:val="24"/>
+        </w:rPr>
+        <w:t xml:space="preserve">6.1.1 Not All Bugs Are Fixed by the End of </w:t>
+      </w:r>
+      <w:r>
+        <w:rPr>
+          <w:rFonts w:ascii="Calibri Light" w:eastAsia="Calibri Light" w:hAnsi="Calibri Light" w:cs="Calibri Light"/>
+          <w:color w:val="2F5496"/>
+          <w:sz w:val="24"/>
+        </w:rPr>
+        <w:t>Term</w:t>
+      </w:r>
+    </w:p>
+    <w:p>
+      <w:pPr>
+        <w:spacing w:after="0" w:line="254" w:lineRule="auto"/>
+        <w:rPr>
+          <w:rFonts w:ascii="Calibri Light" w:eastAsia="Calibri Light" w:hAnsi="Calibri Light" w:cs="Calibri Light"/>
+        </w:rPr>
+      </w:pPr>
+      <w:r>
+        <w:rPr>
+          <w:rFonts w:ascii="Calibri Light" w:eastAsia="Calibri Light" w:hAnsi="Calibri Light" w:cs="Calibri Light"/>
+          <w:b/>
+        </w:rPr>
+        <w:t xml:space="preserve">Probability: </w:t>
+      </w:r>
+      <w:r>
+        <w:rPr>
+          <w:rFonts w:ascii="Calibri Light" w:eastAsia="Calibri Light" w:hAnsi="Calibri Light" w:cs="Calibri Light"/>
+        </w:rPr>
+        <w:t>0.8</w:t>
+      </w:r>
+    </w:p>
+    <w:p>
+      <w:pPr>
+        <w:spacing w:after="0" w:line="254" w:lineRule="auto"/>
+        <w:rPr>
+          <w:rFonts w:ascii="Calibri Light" w:eastAsia="Calibri Light" w:hAnsi="Calibri Light" w:cs="Calibri Light"/>
+        </w:rPr>
+      </w:pPr>
+      <w:r>
+        <w:rPr>
+          <w:rFonts w:ascii="Calibri Light" w:eastAsia="Calibri Light" w:hAnsi="Calibri Light" w:cs="Calibri Light"/>
+          <w:b/>
+        </w:rPr>
+        <w:t xml:space="preserve">Loss: </w:t>
+      </w:r>
+      <w:r>
+        <w:rPr>
+          <w:rFonts w:ascii="Calibri Light" w:eastAsia="Calibri Light" w:hAnsi="Calibri Light" w:cs="Calibri Light"/>
+        </w:rPr>
+        <w:t>0.3</w:t>
+      </w:r>
+    </w:p>
+    <w:p>
+      <w:pPr>
+        <w:spacing w:after="0" w:line="254" w:lineRule="auto"/>
+        <w:rPr>
+          <w:rFonts w:ascii="Calibri Light" w:eastAsia="Calibri Light" w:hAnsi="Calibri Light" w:cs="Calibri Light"/>
+        </w:rPr>
+      </w:pPr>
+    </w:p>
+    <w:p>
+      <w:pPr>
+        <w:spacing w:after="0" w:line="254" w:lineRule="auto"/>
+        <w:rPr>
+          <w:rFonts w:ascii="Calibri Light" w:eastAsia="Calibri Light" w:hAnsi="Calibri Light" w:cs="Calibri Light"/>
+        </w:rPr>
+      </w:pPr>
+      <w:r>
+        <w:rPr>
+          <w:rFonts w:ascii="Calibri Light" w:eastAsia="Calibri Light" w:hAnsi="Calibri Light" w:cs="Calibri Light"/>
+          <w:b/>
+        </w:rPr>
+        <w:t>Scenario:</w:t>
+      </w:r>
+      <w:r>
+        <w:rPr>
+          <w:rFonts w:ascii="Calibri Light" w:eastAsia="Calibri Light" w:hAnsi="Calibri Light" w:cs="Calibri Light"/>
+        </w:rPr>
+        <w:t xml:space="preserve"> There are too many bugs in our code to fix before the end of term. There may also be undiagnosed bugs in the system that cannot be fixed, despite best efforts.</w:t>
+      </w:r>
+      <w:r>
+        <w:rPr>
+          <w:rFonts w:ascii="Calibri Light" w:eastAsia="Calibri Light" w:hAnsi="Calibri Light" w:cs="Calibri Light"/>
+        </w:rPr>
+        <w:t xml:space="preserve"> </w:t>
+      </w:r>
+    </w:p>
+    <w:p>
+      <w:pPr>
+        <w:spacing w:after="0" w:line="254" w:lineRule="auto"/>
+        <w:rPr>
+          <w:rFonts w:ascii="Calibri Light" w:eastAsia="Calibri Light" w:hAnsi="Calibri Light" w:cs="Calibri Light"/>
+        </w:rPr>
+      </w:pPr>
+    </w:p>
+    <w:p>
+      <w:pPr>
+        <w:spacing w:after="0" w:line="254" w:lineRule="auto"/>
+        <w:rPr>
+          <w:rFonts w:ascii="Calibri Light" w:eastAsia="Calibri Light" w:hAnsi="Calibri Light" w:cs="Calibri Light"/>
+        </w:rPr>
+      </w:pPr>
+      <w:r>
+        <w:rPr>
+          <w:rFonts w:ascii="Calibri Light" w:eastAsia="Calibri Light" w:hAnsi="Calibri Light" w:cs="Calibri Light"/>
+          <w:b/>
+        </w:rPr>
+        <w:t xml:space="preserve">Mitigation: </w:t>
+      </w:r>
+      <w:r>
+        <w:rPr>
+          <w:rFonts w:ascii="Calibri Light" w:eastAsia="Calibri Light" w:hAnsi="Calibri Light" w:cs="Calibri Light"/>
+        </w:rPr>
+        <w:t xml:space="preserve">A bug party will be held </w:t>
+      </w:r>
+      <w:r>
+        <w:rPr>
+          <w:rFonts w:ascii="Calibri Light" w:eastAsia="Calibri Light" w:hAnsi="Calibri Light" w:cs="Calibri Light"/>
+        </w:rPr>
+        <w:t xml:space="preserve">early in ID5 </w:t>
+      </w:r>
+      <w:r>
+        <w:rPr>
+          <w:rFonts w:ascii="Calibri Light" w:eastAsia="Calibri Light" w:hAnsi="Calibri Light" w:cs="Calibri Light"/>
+        </w:rPr>
+        <w:t xml:space="preserve">to find as many bugs as possible and to estimate the number of bugs that exist in </w:t>
+      </w:r>
+      <w:r>
+        <w:rPr>
+          <w:rFonts w:ascii="Calibri Light" w:eastAsia="Calibri Light" w:hAnsi="Calibri Light" w:cs="Calibri Light"/>
+        </w:rPr>
+        <w:t>the</w:t>
+      </w:r>
+      <w:r>
+        <w:rPr>
+          <w:rFonts w:ascii="Calibri Light" w:eastAsia="Calibri Light" w:hAnsi="Calibri Light" w:cs="Calibri Light"/>
+        </w:rPr>
+        <w:t xml:space="preserve"> code. This estimate will include known </w:t>
+      </w:r>
+      <w:r>
+        <w:rPr>
+          <w:rFonts w:ascii="Calibri Light" w:eastAsia="Calibri Light" w:hAnsi="Calibri Light" w:cs="Calibri Light"/>
+        </w:rPr>
+        <w:t>and</w:t>
+      </w:r>
+      <w:r>
+        <w:rPr>
+          <w:rFonts w:ascii="Calibri Light" w:eastAsia="Calibri Light" w:hAnsi="Calibri Light" w:cs="Calibri Light"/>
+        </w:rPr>
+        <w:t xml:space="preserve"> unknown bugs, and will allow the team to allot time </w:t>
+      </w:r>
+      <w:r>
+        <w:rPr>
+          <w:rFonts w:ascii="Calibri Light" w:eastAsia="Calibri Light" w:hAnsi="Calibri Light" w:cs="Calibri Light"/>
+        </w:rPr>
+        <w:t xml:space="preserve">for as many bug fixes </w:t>
+      </w:r>
+      <w:r>
+        <w:rPr>
+          <w:rFonts w:ascii="Calibri Light" w:eastAsia="Calibri Light" w:hAnsi="Calibri Light" w:cs="Calibri Light"/>
+        </w:rPr>
+        <w:t>as possible.</w:t>
+      </w:r>
+    </w:p>
+    <w:p>
+      <w:pPr>
+        <w:spacing w:after="0" w:line="254" w:lineRule="auto"/>
+        <w:rPr>
+          <w:rFonts w:ascii="Calibri Light" w:eastAsia="Calibri Light" w:hAnsi="Calibri Light" w:cs="Calibri Light"/>
+          <w:b/>
+        </w:rPr>
+      </w:pPr>
+    </w:p>
+    <w:p>
+      <w:pPr>
+        <w:spacing w:after="0" w:line="240" w:lineRule="auto"/>
+        <w:rPr>
+          <w:rFonts w:ascii="Calibri Light" w:eastAsia="Calibri Light" w:hAnsi="Calibri Light" w:cs="Calibri Light"/>
+        </w:rPr>
+      </w:pPr>
+      <w:r>
+        <w:rPr>
+          <w:rFonts w:ascii="Calibri Light" w:eastAsia="Calibri Light" w:hAnsi="Calibri Light" w:cs="Calibri Light"/>
+          <w:b/>
+        </w:rPr>
+        <w:t xml:space="preserve">Contingency Plan: </w:t>
+      </w:r>
+      <w:r>
+        <w:rPr>
+          <w:rFonts w:ascii="Calibri Light" w:eastAsia="Calibri Light" w:hAnsi="Calibri Light" w:cs="Calibri Light"/>
+        </w:rPr>
+        <w:t xml:space="preserve">There is a high probability that not all bugs can be fixed in time. All known bugs that are not fixed will be well documented </w:t>
+      </w:r>
+      <w:r>
+        <w:rPr>
+          <w:rFonts w:ascii="Calibri Light" w:eastAsia="Calibri Light" w:hAnsi="Calibri Light" w:cs="Calibri Light"/>
+        </w:rPr>
+        <w:t>for</w:t>
+      </w:r>
+      <w:r>
+        <w:rPr>
+          <w:rFonts w:ascii="Calibri Light" w:eastAsia="Calibri Light" w:hAnsi="Calibri Light" w:cs="Calibri Light"/>
+        </w:rPr>
+        <w:t xml:space="preserve"> future developer</w:t>
+      </w:r>
+      <w:r>
+        <w:rPr>
+          <w:rFonts w:ascii="Calibri Light" w:eastAsia="Calibri Light" w:hAnsi="Calibri Light" w:cs="Calibri Light"/>
+        </w:rPr>
+        <w:t>s in Programmer Documentation.</w:t>
+      </w:r>
+    </w:p>
+    <w:p>
+      <w:pPr>
+        <w:spacing w:after="0" w:line="240" w:lineRule="auto"/>
+        <w:rPr>
+          <w:rFonts w:ascii="Calibri Light" w:eastAsia="Calibri Light" w:hAnsi="Calibri Light" w:cs="Calibri Light"/>
+        </w:rPr>
+      </w:pPr>
+    </w:p>
+    <w:p>
+      <w:pPr>
+        <w:spacing w:after="0" w:line="240" w:lineRule="auto"/>
+        <w:rPr>
+          <w:rFonts w:ascii="Calibri Light" w:eastAsia="Calibri Light" w:hAnsi="Calibri Light" w:cs="Calibri Light"/>
+          <w:sz w:val="24"/>
+        </w:rPr>
+      </w:pPr>
+    </w:p>
+    <w:p>
+      <w:pPr>
+        <w:spacing w:line="252" w:lineRule="auto"/>
+        <w:rPr>
+          <w:rFonts w:ascii="Calibri Light" w:eastAsia="Calibri Light" w:hAnsi="Calibri Light" w:cs="Calibri Light"/>
+          <w:color w:val="2F5496"/>
+          <w:sz w:val="24"/>
+        </w:rPr>
+      </w:pPr>
+      <w:r>
+        <w:rPr>
+          <w:rFonts w:ascii="Calibri Light" w:eastAsia="Calibri Light" w:hAnsi="Calibri Light" w:cs="Calibri Light"/>
+          <w:color w:val="2F5496"/>
+          <w:sz w:val="24"/>
+        </w:rPr>
+        <w:t xml:space="preserve">6.1.2 </w:t>
+      </w:r>
+      <w:r>
+        <w:rPr>
+          <w:rFonts w:ascii="Calibri Light" w:eastAsia="Calibri Light" w:hAnsi="Calibri Light" w:cs="Calibri Light"/>
+          <w:color w:val="2F5496"/>
+          <w:sz w:val="24"/>
+        </w:rPr>
+        <w:t xml:space="preserve">Bug Fixes </w:t>
+      </w:r>
+      <w:r>
+        <w:rPr>
+          <w:rFonts w:ascii="Calibri Light" w:eastAsia="Calibri Light" w:hAnsi="Calibri Light" w:cs="Calibri Light"/>
+          <w:color w:val="2F5496"/>
+          <w:sz w:val="24"/>
+        </w:rPr>
+        <w:t>Introdu</w:t>
+      </w:r>
+      <w:r>
+        <w:rPr>
+          <w:rFonts w:ascii="Calibri Light" w:eastAsia="Calibri Light" w:hAnsi="Calibri Light" w:cs="Calibri Light"/>
+          <w:color w:val="2F5496"/>
+          <w:sz w:val="24"/>
+        </w:rPr>
+        <w:t xml:space="preserve">ce </w:t>
+      </w:r>
+      <w:r>
+        <w:rPr>
+          <w:rFonts w:ascii="Calibri Light" w:eastAsia="Calibri Light" w:hAnsi="Calibri Light" w:cs="Calibri Light"/>
+          <w:color w:val="2F5496"/>
+          <w:sz w:val="24"/>
+        </w:rPr>
+        <w:t xml:space="preserve">New Defects </w:t>
+      </w:r>
+    </w:p>
+    <w:p>
+      <w:pPr>
+        <w:spacing w:after="0" w:line="254" w:lineRule="auto"/>
+        <w:rPr>
+          <w:rFonts w:ascii="Calibri Light" w:eastAsia="Calibri Light" w:hAnsi="Calibri Light" w:cs="Calibri Light"/>
+        </w:rPr>
+      </w:pPr>
+      <w:r>
+        <w:rPr>
+          <w:rFonts w:ascii="Calibri Light" w:eastAsia="Calibri Light" w:hAnsi="Calibri Light" w:cs="Calibri Light"/>
+          <w:b/>
+        </w:rPr>
+        <w:t xml:space="preserve">Probability: </w:t>
+      </w:r>
+      <w:r>
+        <w:rPr>
+          <w:rFonts w:ascii="Calibri Light" w:eastAsia="Calibri Light" w:hAnsi="Calibri Light" w:cs="Calibri Light"/>
+        </w:rPr>
+        <w:t>0.3</w:t>
+      </w:r>
+    </w:p>
+    <w:p>
+      <w:pPr>
+        <w:spacing w:after="0" w:line="254" w:lineRule="auto"/>
+        <w:rPr>
+          <w:rFonts w:ascii="Calibri Light" w:eastAsia="Calibri Light" w:hAnsi="Calibri Light" w:cs="Calibri Light"/>
+        </w:rPr>
+      </w:pPr>
+      <w:r>
+        <w:rPr>
+          <w:rFonts w:ascii="Calibri Light" w:eastAsia="Calibri Light" w:hAnsi="Calibri Light" w:cs="Calibri Light"/>
+          <w:b/>
+        </w:rPr>
+        <w:t xml:space="preserve">Loss: </w:t>
+      </w:r>
+      <w:r>
+        <w:rPr>
+          <w:rFonts w:ascii="Calibri Light" w:eastAsia="Calibri Light" w:hAnsi="Calibri Light" w:cs="Calibri Light"/>
+        </w:rPr>
+        <w:t>0.3</w:t>
+      </w:r>
+    </w:p>
+    <w:p>
+      <w:pPr>
+        <w:spacing w:after="0" w:line="254" w:lineRule="auto"/>
+        <w:rPr>
+          <w:rFonts w:ascii="Calibri Light" w:eastAsia="Calibri Light" w:hAnsi="Calibri Light" w:cs="Calibri Light"/>
+        </w:rPr>
+      </w:pPr>
+    </w:p>
+    <w:p>
+      <w:pPr>
+        <w:spacing w:after="0" w:line="254" w:lineRule="auto"/>
+        <w:rPr>
+          <w:rFonts w:ascii="Calibri Light" w:eastAsia="Calibri Light" w:hAnsi="Calibri Light" w:cs="Calibri Light"/>
+        </w:rPr>
+      </w:pPr>
+      <w:r>
+        <w:rPr>
+          <w:rFonts w:ascii="Calibri Light" w:eastAsia="Calibri Light" w:hAnsi="Calibri Light" w:cs="Calibri Light"/>
+          <w:b/>
+        </w:rPr>
+        <w:t xml:space="preserve">Mitigation: </w:t>
+      </w:r>
+      <w:r>
+        <w:rPr>
+          <w:rFonts w:ascii="Calibri Light" w:eastAsia="Calibri Light" w:hAnsi="Calibri Light" w:cs="Calibri Light"/>
+        </w:rPr>
+        <w:t>Smoke tests will be designed to check fo</w:t>
+      </w:r>
+      <w:r>
+        <w:rPr>
+          <w:rFonts w:ascii="Calibri Light" w:eastAsia="Calibri Light" w:hAnsi="Calibri Light" w:cs="Calibri Light"/>
+        </w:rPr>
+        <w:t>r dependencies between</w:t>
+      </w:r>
+      <w:r>
+        <w:rPr>
+          <w:rFonts w:ascii="Calibri Light" w:eastAsia="Calibri Light" w:hAnsi="Calibri Light" w:cs="Calibri Light"/>
+        </w:rPr>
+        <w:t xml:space="preserve"> the</w:t>
+      </w:r>
+      <w:r>
+        <w:rPr>
+          <w:rFonts w:ascii="Calibri Light" w:eastAsia="Calibri Light" w:hAnsi="Calibri Light" w:cs="Calibri Light"/>
+        </w:rPr>
+        <w:t xml:space="preserve"> front</w:t>
+      </w:r>
+      <w:r>
+        <w:rPr>
+          <w:rFonts w:ascii="Calibri Light" w:eastAsia="Calibri Light" w:hAnsi="Calibri Light" w:cs="Calibri Light"/>
+        </w:rPr>
+        <w:t xml:space="preserve"> and back-end. This will </w:t>
+      </w:r>
+      <w:r>
+        <w:rPr>
+          <w:rFonts w:ascii="Calibri Light" w:eastAsia="Calibri Light" w:hAnsi="Calibri Light" w:cs="Calibri Light"/>
+        </w:rPr>
+        <w:t>decrease the likelihood of introducing new problems.</w:t>
+      </w:r>
+      <w:r>
+        <w:rPr>
+          <w:rFonts w:ascii="Calibri Light" w:eastAsia="Calibri Light" w:hAnsi="Calibri Light" w:cs="Calibri Light"/>
+        </w:rPr>
+        <w:t xml:space="preserve"> Regression tests will </w:t>
+      </w:r>
+      <w:r>
+        <w:rPr>
+          <w:rFonts w:ascii="Calibri Light" w:eastAsia="Calibri Light" w:hAnsi="Calibri Light" w:cs="Calibri Light"/>
+        </w:rPr>
+        <w:t xml:space="preserve">be </w:t>
+      </w:r>
+      <w:r>
+        <w:rPr>
+          <w:rFonts w:ascii="Calibri Light" w:eastAsia="Calibri Light" w:hAnsi="Calibri Light" w:cs="Calibri Light"/>
+        </w:rPr>
+        <w:t xml:space="preserve">run </w:t>
+      </w:r>
+      <w:r>
+        <w:rPr>
+          <w:rFonts w:ascii="Calibri Light" w:eastAsia="Calibri Light" w:hAnsi="Calibri Light" w:cs="Calibri Light"/>
+        </w:rPr>
+        <w:t>ensure that changes do not reintroduce any old bugs.</w:t>
+      </w:r>
+    </w:p>
+    <w:p>
+      <w:pPr>
+        <w:spacing w:after="0" w:line="254" w:lineRule="auto"/>
+        <w:rPr>
+          <w:rFonts w:ascii="Calibri Light" w:eastAsia="Calibri Light" w:hAnsi="Calibri Light" w:cs="Calibri Light"/>
+        </w:rPr>
+      </w:pPr>
+    </w:p>
+    <w:p>
+      <w:pPr>
+        <w:spacing w:line="252" w:lineRule="auto"/>
+        <w:rPr>
+          <w:rFonts w:ascii="Calibri Light" w:eastAsia="Calibri Light" w:hAnsi="Calibri Light" w:cs="Calibri Light"/>
+        </w:rPr>
+      </w:pPr>
+      <w:r>
+        <w:rPr>
+          <w:rFonts w:ascii="Calibri Light" w:eastAsia="Calibri Light" w:hAnsi="Calibri Light" w:cs="Calibri Light"/>
+          <w:b/>
+        </w:rPr>
+        <w:t>Contingency Plan:</w:t>
+      </w:r>
+      <w:r>
+        <w:rPr>
+          <w:rFonts w:ascii="Calibri Light" w:eastAsia="Calibri Light" w:hAnsi="Calibri Light" w:cs="Calibri Light"/>
+        </w:rPr>
+        <w:t xml:space="preserve"> If a bug fix introduces any new defects, </w:t>
+      </w:r>
+      <w:r>
+        <w:rPr>
+          <w:rFonts w:ascii="Calibri Light" w:eastAsia="Calibri Light" w:hAnsi="Calibri Light" w:cs="Calibri Light"/>
+        </w:rPr>
+        <w:t>the team will decide if the fix is high priority.</w:t>
+      </w:r>
+      <w:r>
+        <w:rPr>
+          <w:rFonts w:ascii="Calibri Light" w:eastAsia="Calibri Light" w:hAnsi="Calibri Light" w:cs="Calibri Light"/>
+        </w:rPr>
+        <w:t xml:space="preserve"> </w:t>
+      </w:r>
+      <w:r>
+        <w:rPr>
+          <w:rFonts w:ascii="Calibri Light" w:eastAsia="Calibri Light" w:hAnsi="Calibri Light" w:cs="Calibri Light"/>
+        </w:rPr>
+        <w:t>If the fix is low priority, it will be documented in the defect reports in Programmer Documentation and ID5 Project Documentation.</w:t>
+      </w:r>
+    </w:p>
+    <w:p>
+      <w:pPr>
+        <w:spacing w:line="252" w:lineRule="auto"/>
+        <w:rPr>
+          <w:rFonts w:ascii="Calibri Light" w:eastAsia="Calibri Light" w:hAnsi="Calibri Light" w:cs="Calibri Light"/>
+        </w:rPr>
+      </w:pPr>
+    </w:p>
+    <w:p>
+      <w:pPr>
+        <w:spacing w:line="252" w:lineRule="auto"/>
+        <w:rPr>
+          <w:rFonts w:ascii="Calibri Light" w:eastAsia="Calibri Light" w:hAnsi="Calibri Light" w:cs="Calibri Light"/>
+        </w:rPr>
+      </w:pPr>
+    </w:p>
+    <w:p>
+      <w:pPr>
+        <w:spacing w:line="252" w:lineRule="auto"/>
+        <w:rPr>
+          <w:rFonts w:ascii="Calibri Light" w:eastAsia="Calibri Light" w:hAnsi="Calibri Light" w:cs="Calibri Light"/>
+        </w:rPr>
+      </w:pPr>
+    </w:p>
+    <w:p>
+      <w:pPr>
+        <w:spacing w:line="252" w:lineRule="auto"/>
+        <w:rPr>
+          <w:rFonts w:ascii="Calibri Light" w:eastAsia="Calibri Light" w:hAnsi="Calibri Light" w:cs="Calibri Light"/>
+        </w:rPr>
+      </w:pPr>
+    </w:p>
+    <w:p>
+      <w:pPr>
+        <w:spacing w:line="252" w:lineRule="auto"/>
+        <w:rPr>
+          <w:rFonts w:ascii="Calibri Light" w:eastAsia="Calibri Light" w:hAnsi="Calibri Light" w:cs="Calibri Light"/>
+        </w:rPr>
+      </w:pPr>
+    </w:p>
+    <w:p>
+      <w:pPr>
+        <w:spacing w:line="252" w:lineRule="auto"/>
+        <w:rPr>
+          <w:rFonts w:ascii="Calibri Light" w:eastAsia="Calibri Light" w:hAnsi="Calibri Light" w:cs="Calibri Light"/>
+          <w:color w:val="2F5496"/>
+          <w:sz w:val="24"/>
+        </w:rPr>
+      </w:pPr>
+      <w:r>
+        <w:rPr>
+          <w:rFonts w:ascii="Calibri Light" w:eastAsia="Calibri Light" w:hAnsi="Calibri Light" w:cs="Calibri Light"/>
+          <w:color w:val="2F5496"/>
+          <w:sz w:val="24"/>
+        </w:rPr>
         <w:lastRenderedPageBreak/>
-        <w:t>6.1 Technical Risks</w:t>
-      </w:r>
-    </w:p>
-    <w:p>
-      <w:pPr>
-        <w:spacing w:line="252" w:lineRule="auto"/>
+        <w:t xml:space="preserve">6.1.3 Found bugs are Not </w:t>
+      </w:r>
+      <w:r>
         <w:rPr>
           <w:rFonts w:ascii="Calibri Light" w:eastAsia="Calibri Light" w:hAnsi="Calibri Light" w:cs="Calibri Light"/>
           <w:color w:val="2F5496"/>
           <w:sz w:val="24"/>
         </w:rPr>
-      </w:pPr>
-    </w:p>
-    <w:p>
-      <w:pPr>
-        <w:spacing w:line="252" w:lineRule="auto"/>
+        <w:t>Reproducible</w:t>
+      </w:r>
+    </w:p>
+    <w:p>
+      <w:pPr>
+        <w:spacing w:after="0" w:line="254" w:lineRule="auto"/>
+        <w:rPr>
+          <w:rFonts w:ascii="Calibri Light" w:eastAsia="Calibri Light" w:hAnsi="Calibri Light" w:cs="Calibri Light"/>
+        </w:rPr>
+      </w:pPr>
+      <w:r>
+        <w:rPr>
+          <w:rFonts w:ascii="Calibri Light" w:eastAsia="Calibri Light" w:hAnsi="Calibri Light" w:cs="Calibri Light"/>
+          <w:b/>
+        </w:rPr>
+        <w:t xml:space="preserve">Probability: </w:t>
+      </w:r>
+      <w:r>
+        <w:rPr>
+          <w:rFonts w:ascii="Calibri Light" w:eastAsia="Calibri Light" w:hAnsi="Calibri Light" w:cs="Calibri Light"/>
+        </w:rPr>
+        <w:t>0.2</w:t>
+      </w:r>
+    </w:p>
+    <w:p>
+      <w:pPr>
+        <w:spacing w:after="0" w:line="254" w:lineRule="auto"/>
+        <w:rPr>
+          <w:rFonts w:ascii="Calibri Light" w:eastAsia="Calibri Light" w:hAnsi="Calibri Light" w:cs="Calibri Light"/>
+        </w:rPr>
+      </w:pPr>
+      <w:r>
+        <w:rPr>
+          <w:rFonts w:ascii="Calibri Light" w:eastAsia="Calibri Light" w:hAnsi="Calibri Light" w:cs="Calibri Light"/>
+          <w:b/>
+        </w:rPr>
+        <w:t xml:space="preserve">Loss: </w:t>
+      </w:r>
+      <w:r>
+        <w:rPr>
+          <w:rFonts w:ascii="Calibri Light" w:eastAsia="Calibri Light" w:hAnsi="Calibri Light" w:cs="Calibri Light"/>
+        </w:rPr>
+        <w:t>0.4</w:t>
+      </w:r>
+    </w:p>
+    <w:p>
+      <w:pPr>
+        <w:spacing w:after="0" w:line="254" w:lineRule="auto"/>
+        <w:rPr>
+          <w:rFonts w:ascii="Calibri Light" w:eastAsia="Calibri Light" w:hAnsi="Calibri Light" w:cs="Calibri Light"/>
+        </w:rPr>
+      </w:pPr>
+    </w:p>
+    <w:p>
+      <w:pPr>
+        <w:spacing w:after="0" w:line="254" w:lineRule="auto"/>
+        <w:rPr>
+          <w:rFonts w:ascii="Calibri Light" w:eastAsia="Calibri Light" w:hAnsi="Calibri Light" w:cs="Calibri Light"/>
+        </w:rPr>
+      </w:pPr>
+      <w:r>
+        <w:rPr>
+          <w:rFonts w:ascii="Calibri Light" w:eastAsia="Calibri Light" w:hAnsi="Calibri Light" w:cs="Calibri Light"/>
+          <w:b/>
+        </w:rPr>
+        <w:t xml:space="preserve">Mitigation: </w:t>
+      </w:r>
+      <w:r>
+        <w:rPr>
+          <w:rFonts w:ascii="Calibri Light" w:eastAsia="Calibri Light" w:hAnsi="Calibri Light" w:cs="Calibri Light"/>
+        </w:rPr>
+        <w:t>Testers will plan their tests ahead of time</w:t>
+      </w:r>
+      <w:r>
+        <w:rPr>
+          <w:rFonts w:ascii="Calibri Light" w:eastAsia="Calibri Light" w:hAnsi="Calibri Light" w:cs="Calibri Light"/>
+        </w:rPr>
+        <w:t xml:space="preserve"> and document exact steps.</w:t>
+      </w:r>
+      <w:r>
+        <w:rPr>
+          <w:rFonts w:ascii="Calibri Light" w:eastAsia="Calibri Light" w:hAnsi="Calibri Light" w:cs="Calibri Light"/>
+        </w:rPr>
+        <w:t xml:space="preserve"> </w:t>
+      </w:r>
+      <w:r>
+        <w:rPr>
+          <w:rFonts w:ascii="Calibri Light" w:eastAsia="Calibri Light" w:hAnsi="Calibri Light" w:cs="Calibri Light"/>
+        </w:rPr>
+        <w:t xml:space="preserve">This will verify whether the bug is reproducible via a fixed set of steps. </w:t>
+      </w:r>
+    </w:p>
+    <w:p>
+      <w:pPr>
+        <w:spacing w:after="0" w:line="254" w:lineRule="auto"/>
+        <w:rPr>
+          <w:rFonts w:ascii="Calibri Light" w:eastAsia="Calibri Light" w:hAnsi="Calibri Light" w:cs="Calibri Light"/>
+        </w:rPr>
+      </w:pPr>
+    </w:p>
+    <w:p>
+      <w:pPr>
+        <w:spacing w:after="0" w:line="254" w:lineRule="auto"/>
+        <w:rPr>
+          <w:rFonts w:ascii="Calibri Light" w:eastAsia="Calibri Light" w:hAnsi="Calibri Light" w:cs="Calibri Light"/>
+        </w:rPr>
+      </w:pPr>
+      <w:r>
+        <w:rPr>
+          <w:rFonts w:ascii="Calibri Light" w:eastAsia="Calibri Light" w:hAnsi="Calibri Light" w:cs="Calibri Light"/>
+          <w:b/>
+        </w:rPr>
+        <w:t xml:space="preserve">Contingency Plan: </w:t>
+      </w:r>
+      <w:r>
+        <w:rPr>
+          <w:rFonts w:ascii="Calibri Light" w:eastAsia="Calibri Light" w:hAnsi="Calibri Light" w:cs="Calibri Light"/>
+        </w:rPr>
+        <w:t xml:space="preserve">If a bug is non-reproducible and cannot be fixed, </w:t>
+      </w:r>
+      <w:r>
+        <w:rPr>
+          <w:rFonts w:ascii="Calibri Light" w:eastAsia="Calibri Light" w:hAnsi="Calibri Light" w:cs="Calibri Light"/>
+        </w:rPr>
+        <w:t>it will be documented.</w:t>
+      </w:r>
+    </w:p>
+    <w:p>
+      <w:pPr>
+        <w:spacing w:after="0" w:line="254" w:lineRule="auto"/>
+        <w:rPr>
+          <w:rFonts w:ascii="Calibri Light" w:eastAsia="Calibri Light" w:hAnsi="Calibri Light" w:cs="Calibri Light"/>
+        </w:rPr>
+      </w:pPr>
+    </w:p>
+    <w:p>
+      <w:pPr>
+        <w:spacing w:after="0" w:line="254" w:lineRule="auto"/>
+        <w:rPr>
+          <w:rFonts w:ascii="Calibri Light" w:eastAsia="Calibri Light" w:hAnsi="Calibri Light" w:cs="Calibri Light"/>
+        </w:rPr>
+      </w:pPr>
+    </w:p>
+    <w:p>
+      <w:pPr>
         <w:rPr>
           <w:rFonts w:ascii="Calibri Light" w:eastAsia="Calibri Light" w:hAnsi="Calibri Light" w:cs="Calibri Light"/>
           <w:color w:val="2F5496"/>
@@ -2837,16 +3607,131 @@
           <w:color w:val="2F5496"/>
           <w:sz w:val="24"/>
         </w:rPr>
-        <w:t xml:space="preserve">6.1.1 Not All Bugs Are Fixed by the End of </w:t>
-      </w:r>
-      <w:r>
-        <w:rPr>
-          <w:rFonts w:ascii="Calibri Light" w:eastAsia="Calibri Light" w:hAnsi="Calibri Light" w:cs="Calibri Light"/>
-          <w:color w:val="2F5496"/>
-          <w:sz w:val="24"/>
-        </w:rPr>
-        <w:t>Term</w:t>
-      </w:r>
+        <w:t>6.1.4 Not Enough Code is Peer Reviewed</w:t>
+      </w:r>
+    </w:p>
+    <w:p>
+      <w:pPr>
+        <w:spacing w:after="0"/>
+        <w:rPr>
+          <w:rFonts w:ascii="Calibri Light" w:eastAsia="Calibri Light" w:hAnsi="Calibri Light" w:cs="Calibri Light"/>
+        </w:rPr>
+      </w:pPr>
+      <w:r>
+        <w:rPr>
+          <w:rFonts w:ascii="Calibri Light" w:eastAsia="Calibri Light" w:hAnsi="Calibri Light" w:cs="Calibri Light"/>
+          <w:b/>
+        </w:rPr>
+        <w:t xml:space="preserve">Probability: </w:t>
+      </w:r>
+      <w:r>
+        <w:rPr>
+          <w:rFonts w:ascii="Calibri Light" w:eastAsia="Calibri Light" w:hAnsi="Calibri Light" w:cs="Calibri Light"/>
+        </w:rPr>
+        <w:t>0.6</w:t>
+      </w:r>
+    </w:p>
+    <w:p>
+      <w:pPr>
+        <w:rPr>
+          <w:rFonts w:ascii="Calibri Light" w:eastAsia="Calibri Light" w:hAnsi="Calibri Light" w:cs="Calibri Light"/>
+        </w:rPr>
+      </w:pPr>
+      <w:r>
+        <w:rPr>
+          <w:rFonts w:ascii="Calibri Light" w:eastAsia="Calibri Light" w:hAnsi="Calibri Light" w:cs="Calibri Light"/>
+          <w:b/>
+        </w:rPr>
+        <w:t xml:space="preserve">Loss: </w:t>
+      </w:r>
+      <w:r>
+        <w:rPr>
+          <w:rFonts w:ascii="Calibri Light" w:eastAsia="Calibri Light" w:hAnsi="Calibri Light" w:cs="Calibri Light"/>
+        </w:rPr>
+        <w:t>0.2</w:t>
+      </w:r>
+    </w:p>
+    <w:p>
+      <w:pPr>
+        <w:spacing w:after="0"/>
+        <w:rPr>
+          <w:rFonts w:ascii="Calibri Light" w:eastAsia="Calibri Light" w:hAnsi="Calibri Light" w:cs="Calibri Light"/>
+        </w:rPr>
+      </w:pPr>
+      <w:r>
+        <w:rPr>
+          <w:rFonts w:ascii="Calibri Light" w:eastAsia="Calibri Light" w:hAnsi="Calibri Light" w:cs="Calibri Light"/>
+          <w:b/>
+        </w:rPr>
+        <w:t xml:space="preserve">Scenario: </w:t>
+      </w:r>
+      <w:r>
+        <w:rPr>
+          <w:rFonts w:ascii="Calibri Light" w:eastAsia="Calibri Light" w:hAnsi="Calibri Light" w:cs="Calibri Light"/>
+        </w:rPr>
+        <w:t xml:space="preserve">Group members do not </w:t>
+      </w:r>
+      <w:r>
+        <w:rPr>
+          <w:rFonts w:ascii="Calibri Light" w:eastAsia="Calibri Light" w:hAnsi="Calibri Light" w:cs="Calibri Light"/>
+        </w:rPr>
+        <w:t>hold</w:t>
+      </w:r>
+      <w:r>
+        <w:rPr>
+          <w:rFonts w:ascii="Calibri Light" w:eastAsia="Calibri Light" w:hAnsi="Calibri Light" w:cs="Calibri Light"/>
+        </w:rPr>
+        <w:t xml:space="preserve"> pair programming sessions</w:t>
+      </w:r>
+      <w:r>
+        <w:rPr>
+          <w:rFonts w:ascii="Calibri Light" w:eastAsia="Calibri Light" w:hAnsi="Calibri Light" w:cs="Calibri Light"/>
+        </w:rPr>
+        <w:t xml:space="preserve"> enough resulting in less</w:t>
+      </w:r>
+      <w:r>
+        <w:rPr>
+          <w:rFonts w:ascii="Calibri Light" w:eastAsia="Calibri Light" w:hAnsi="Calibri Light" w:cs="Calibri Light"/>
+        </w:rPr>
+        <w:t xml:space="preserve"> reviewed code. This could lead to a decrease in quality and/or additional bugs.</w:t>
+      </w:r>
+    </w:p>
+    <w:p>
+      <w:pPr>
+        <w:spacing w:after="0"/>
+        <w:rPr>
+          <w:rFonts w:ascii="Calibri Light" w:eastAsia="Calibri Light" w:hAnsi="Calibri Light" w:cs="Calibri Light"/>
+        </w:rPr>
+      </w:pPr>
+    </w:p>
+    <w:p>
+      <w:pPr>
+        <w:spacing w:after="0"/>
+        <w:rPr>
+          <w:rFonts w:ascii="Calibri Light" w:eastAsia="Calibri Light" w:hAnsi="Calibri Light" w:cs="Calibri Light"/>
+        </w:rPr>
+      </w:pPr>
+      <w:r>
+        <w:rPr>
+          <w:rFonts w:ascii="Calibri Light" w:eastAsia="Calibri Light" w:hAnsi="Calibri Light" w:cs="Calibri Light"/>
+          <w:b/>
+        </w:rPr>
+        <w:t xml:space="preserve">Mitigation: </w:t>
+      </w:r>
+      <w:r>
+        <w:rPr>
+          <w:rFonts w:ascii="Calibri Light" w:eastAsia="Calibri Light" w:hAnsi="Calibri Light" w:cs="Calibri Light"/>
+        </w:rPr>
+        <w:t>Group members are required to complete at least one pair programing session per ID, and will be encouraged to do more. All group members are also required to hold one code review during the term. An excel spreadsheet is set up to record and monitor what percentage of completed work has been peer reviewed.</w:t>
+      </w:r>
+    </w:p>
+    <w:p>
+      <w:pPr>
+        <w:spacing w:after="0"/>
+        <w:rPr>
+          <w:rFonts w:ascii="Calibri Light" w:eastAsia="Calibri Light" w:hAnsi="Calibri Light" w:cs="Calibri Light"/>
+        </w:rPr>
+      </w:pPr>
     </w:p>
     <w:p>
       <w:pPr>
@@ -2860,13 +3745,31 @@
           <w:rFonts w:ascii="Calibri Light" w:eastAsia="Calibri Light" w:hAnsi="Calibri Light" w:cs="Calibri Light"/>
           <w:b/>
         </w:rPr>
-        <w:t xml:space="preserve">Probability: </w:t>
-      </w:r>
-      <w:r>
-        <w:rPr>
-          <w:rFonts w:ascii="Calibri Light" w:eastAsia="Calibri Light" w:hAnsi="Calibri Light" w:cs="Calibri Light"/>
-        </w:rPr>
-        <w:t>0.8</w:t>
+        <w:t xml:space="preserve">Contingency Plan: </w:t>
+      </w:r>
+      <w:r>
+        <w:rPr>
+          <w:rFonts w:ascii="Calibri Light" w:eastAsia="Calibri Light" w:hAnsi="Calibri Light" w:cs="Calibri Light"/>
+        </w:rPr>
+        <w:t xml:space="preserve">If the percentage of peer reviewed work is too low, more people will be assigned to Code Police. Our goal is </w:t>
+      </w:r>
+      <w:r>
+        <w:rPr>
+          <w:rFonts w:ascii="Calibri Light" w:eastAsia="Calibri Light" w:hAnsi="Calibri Light" w:cs="Calibri Light"/>
+        </w:rPr>
+        <w:t xml:space="preserve">to have </w:t>
+      </w:r>
+      <w:r>
+        <w:rPr>
+          <w:rFonts w:ascii="Calibri Light" w:eastAsia="Calibri Light" w:hAnsi="Calibri Light" w:cs="Calibri Light"/>
+        </w:rPr>
+        <w:t xml:space="preserve">75% </w:t>
+      </w:r>
+      <w:r>
+        <w:rPr>
+          <w:rFonts w:ascii="Calibri Light" w:eastAsia="Calibri Light" w:hAnsi="Calibri Light" w:cs="Calibri Light"/>
+        </w:rPr>
+        <w:t>of our code reviewed by end of term.</w:t>
       </w:r>
     </w:p>
     <w:p>
@@ -2874,795 +3777,15 @@
         <w:spacing w:after="0" w:line="254" w:lineRule="auto"/>
         <w:rPr>
           <w:rFonts w:ascii="Calibri Light" w:eastAsia="Calibri Light" w:hAnsi="Calibri Light" w:cs="Calibri Light"/>
-        </w:rPr>
-      </w:pPr>
-      <w:r>
-        <w:rPr>
-          <w:rFonts w:ascii="Calibri Light" w:eastAsia="Calibri Light" w:hAnsi="Calibri Light" w:cs="Calibri Light"/>
-          <w:b/>
-        </w:rPr>
-        <w:t xml:space="preserve">Loss: </w:t>
-      </w:r>
-      <w:r>
-        <w:rPr>
-          <w:rFonts w:ascii="Calibri Light" w:eastAsia="Calibri Light" w:hAnsi="Calibri Light" w:cs="Calibri Light"/>
-        </w:rPr>
-        <w:t>0.3</w:t>
-      </w:r>
+          <w:b/>
+        </w:rPr>
+      </w:pPr>
     </w:p>
     <w:p>
       <w:pPr>
         <w:spacing w:after="0" w:line="254" w:lineRule="auto"/>
         <w:rPr>
           <w:rFonts w:ascii="Calibri Light" w:eastAsia="Calibri Light" w:hAnsi="Calibri Light" w:cs="Calibri Light"/>
-        </w:rPr>
-      </w:pPr>
-    </w:p>
-    <w:p>
-      <w:pPr>
-        <w:spacing w:after="0" w:line="254" w:lineRule="auto"/>
-        <w:rPr>
-          <w:rFonts w:ascii="Calibri Light" w:eastAsia="Calibri Light" w:hAnsi="Calibri Light" w:cs="Calibri Light"/>
-        </w:rPr>
-      </w:pPr>
-      <w:r>
-        <w:rPr>
-          <w:rFonts w:ascii="Calibri Light" w:eastAsia="Calibri Light" w:hAnsi="Calibri Light" w:cs="Calibri Light"/>
-          <w:b/>
-        </w:rPr>
-        <w:t>Scenario:</w:t>
-      </w:r>
-      <w:r>
-        <w:rPr>
-          <w:rFonts w:ascii="Calibri Light" w:eastAsia="Calibri Light" w:hAnsi="Calibri Light" w:cs="Calibri Light"/>
-        </w:rPr>
-        <w:t xml:space="preserve"> There are too many bugs in our code to fix before the end of term. There may also be undiagnosed bugs in the system that cannot be fixed, despite best efforts.</w:t>
-      </w:r>
-      <w:r>
-        <w:rPr>
-          <w:rFonts w:ascii="Calibri Light" w:eastAsia="Calibri Light" w:hAnsi="Calibri Light" w:cs="Calibri Light"/>
-        </w:rPr>
-        <w:t xml:space="preserve"> </w:t>
-      </w:r>
-    </w:p>
-    <w:p>
-      <w:pPr>
-        <w:spacing w:after="0" w:line="254" w:lineRule="auto"/>
-        <w:rPr>
-          <w:rFonts w:ascii="Calibri Light" w:eastAsia="Calibri Light" w:hAnsi="Calibri Light" w:cs="Calibri Light"/>
-        </w:rPr>
-      </w:pPr>
-    </w:p>
-    <w:p>
-      <w:pPr>
-        <w:spacing w:after="0" w:line="254" w:lineRule="auto"/>
-        <w:rPr>
-          <w:rFonts w:ascii="Calibri Light" w:eastAsia="Calibri Light" w:hAnsi="Calibri Light" w:cs="Calibri Light"/>
-        </w:rPr>
-      </w:pPr>
-      <w:r>
-        <w:rPr>
-          <w:rFonts w:ascii="Calibri Light" w:eastAsia="Calibri Light" w:hAnsi="Calibri Light" w:cs="Calibri Light"/>
-          <w:b/>
-        </w:rPr>
-        <w:t xml:space="preserve">Mitigation: </w:t>
-      </w:r>
-      <w:r>
-        <w:rPr>
-          <w:rFonts w:ascii="Calibri Light" w:eastAsia="Calibri Light" w:hAnsi="Calibri Light" w:cs="Calibri Light"/>
-        </w:rPr>
-        <w:t xml:space="preserve">A bug party will be held </w:t>
-      </w:r>
-      <w:r>
-        <w:rPr>
-          <w:rFonts w:ascii="Calibri Light" w:eastAsia="Calibri Light" w:hAnsi="Calibri Light" w:cs="Calibri Light"/>
-        </w:rPr>
-        <w:t xml:space="preserve">early in ID5 </w:t>
-      </w:r>
-      <w:r>
-        <w:rPr>
-          <w:rFonts w:ascii="Calibri Light" w:eastAsia="Calibri Light" w:hAnsi="Calibri Light" w:cs="Calibri Light"/>
-        </w:rPr>
-        <w:t xml:space="preserve">to find as many bugs as possible and to estimate the number of bugs that exist in </w:t>
-      </w:r>
-      <w:r>
-        <w:rPr>
-          <w:rFonts w:ascii="Calibri Light" w:eastAsia="Calibri Light" w:hAnsi="Calibri Light" w:cs="Calibri Light"/>
-        </w:rPr>
-        <w:t>the</w:t>
-      </w:r>
-      <w:r>
-        <w:rPr>
-          <w:rFonts w:ascii="Calibri Light" w:eastAsia="Calibri Light" w:hAnsi="Calibri Light" w:cs="Calibri Light"/>
-        </w:rPr>
-        <w:t xml:space="preserve"> code. This estimate will include known </w:t>
-      </w:r>
-      <w:r>
-        <w:rPr>
-          <w:rFonts w:ascii="Calibri Light" w:eastAsia="Calibri Light" w:hAnsi="Calibri Light" w:cs="Calibri Light"/>
-        </w:rPr>
-        <w:t>and</w:t>
-      </w:r>
-      <w:r>
-        <w:rPr>
-          <w:rFonts w:ascii="Calibri Light" w:eastAsia="Calibri Light" w:hAnsi="Calibri Light" w:cs="Calibri Light"/>
-        </w:rPr>
-        <w:t xml:space="preserve"> unknown bugs, and will allow the team to allot time </w:t>
-      </w:r>
-      <w:r>
-        <w:rPr>
-          <w:rFonts w:ascii="Calibri Light" w:eastAsia="Calibri Light" w:hAnsi="Calibri Light" w:cs="Calibri Light"/>
-        </w:rPr>
-        <w:t xml:space="preserve">for as many bug fixes </w:t>
-      </w:r>
-      <w:r>
-        <w:rPr>
-          <w:rFonts w:ascii="Calibri Light" w:eastAsia="Calibri Light" w:hAnsi="Calibri Light" w:cs="Calibri Light"/>
-        </w:rPr>
-        <w:t>as possible.</w:t>
-      </w:r>
-    </w:p>
-    <w:p>
-      <w:pPr>
-        <w:spacing w:after="0" w:line="254" w:lineRule="auto"/>
-        <w:rPr>
-          <w:rFonts w:ascii="Calibri Light" w:eastAsia="Calibri Light" w:hAnsi="Calibri Light" w:cs="Calibri Light"/>
-          <w:b/>
-        </w:rPr>
-      </w:pPr>
-    </w:p>
-    <w:p>
-      <w:pPr>
-        <w:spacing w:after="0" w:line="240" w:lineRule="auto"/>
-        <w:rPr>
-          <w:rFonts w:ascii="Calibri Light" w:eastAsia="Calibri Light" w:hAnsi="Calibri Light" w:cs="Calibri Light"/>
-        </w:rPr>
-      </w:pPr>
-      <w:r>
-        <w:rPr>
-          <w:rFonts w:ascii="Calibri Light" w:eastAsia="Calibri Light" w:hAnsi="Calibri Light" w:cs="Calibri Light"/>
-          <w:b/>
-        </w:rPr>
-        <w:t xml:space="preserve">Contingency Plan: </w:t>
-      </w:r>
-      <w:r>
-        <w:rPr>
-          <w:rFonts w:ascii="Calibri Light" w:eastAsia="Calibri Light" w:hAnsi="Calibri Light" w:cs="Calibri Light"/>
-        </w:rPr>
-        <w:t xml:space="preserve">There is a high probability that not all bugs can be fixed in time. All known bugs that are not fixed will be well documented </w:t>
-      </w:r>
-      <w:r>
-        <w:rPr>
-          <w:rFonts w:ascii="Calibri Light" w:eastAsia="Calibri Light" w:hAnsi="Calibri Light" w:cs="Calibri Light"/>
-        </w:rPr>
-        <w:t>for</w:t>
-      </w:r>
-      <w:r>
-        <w:rPr>
-          <w:rFonts w:ascii="Calibri Light" w:eastAsia="Calibri Light" w:hAnsi="Calibri Light" w:cs="Calibri Light"/>
-        </w:rPr>
-        <w:t xml:space="preserve"> future developer</w:t>
-      </w:r>
-      <w:r>
-        <w:rPr>
-          <w:rFonts w:ascii="Calibri Light" w:eastAsia="Calibri Light" w:hAnsi="Calibri Light" w:cs="Calibri Light"/>
-        </w:rPr>
-        <w:t>s in Programmer Documentation.</w:t>
-      </w:r>
-    </w:p>
-    <w:p>
-      <w:pPr>
-        <w:spacing w:after="0" w:line="240" w:lineRule="auto"/>
-        <w:rPr>
-          <w:rFonts w:ascii="Calibri Light" w:eastAsia="Calibri Light" w:hAnsi="Calibri Light" w:cs="Calibri Light"/>
-        </w:rPr>
-      </w:pPr>
-    </w:p>
-    <w:p>
-      <w:pPr>
-        <w:spacing w:after="0" w:line="240" w:lineRule="auto"/>
-        <w:rPr>
-          <w:rFonts w:ascii="Calibri Light" w:eastAsia="Calibri Light" w:hAnsi="Calibri Light" w:cs="Calibri Light"/>
-          <w:sz w:val="24"/>
-        </w:rPr>
-      </w:pPr>
-    </w:p>
-    <w:p>
-      <w:pPr>
-        <w:spacing w:line="252" w:lineRule="auto"/>
-        <w:rPr>
-          <w:rFonts w:ascii="Calibri Light" w:eastAsia="Calibri Light" w:hAnsi="Calibri Light" w:cs="Calibri Light"/>
-          <w:color w:val="2F5496"/>
-          <w:sz w:val="24"/>
-        </w:rPr>
-      </w:pPr>
-      <w:r>
-        <w:rPr>
-          <w:rFonts w:ascii="Calibri Light" w:eastAsia="Calibri Light" w:hAnsi="Calibri Light" w:cs="Calibri Light"/>
-          <w:color w:val="2F5496"/>
-          <w:sz w:val="24"/>
-        </w:rPr>
-        <w:t xml:space="preserve">6.1.2 </w:t>
-      </w:r>
-      <w:r>
-        <w:rPr>
-          <w:rFonts w:ascii="Calibri Light" w:eastAsia="Calibri Light" w:hAnsi="Calibri Light" w:cs="Calibri Light"/>
-          <w:color w:val="2F5496"/>
-          <w:sz w:val="24"/>
-        </w:rPr>
-        <w:t xml:space="preserve">Bug Fixes </w:t>
-      </w:r>
-      <w:r>
-        <w:rPr>
-          <w:rFonts w:ascii="Calibri Light" w:eastAsia="Calibri Light" w:hAnsi="Calibri Light" w:cs="Calibri Light"/>
-          <w:color w:val="2F5496"/>
-          <w:sz w:val="24"/>
-        </w:rPr>
-        <w:t>Introdu</w:t>
-      </w:r>
-      <w:r>
-        <w:rPr>
-          <w:rFonts w:ascii="Calibri Light" w:eastAsia="Calibri Light" w:hAnsi="Calibri Light" w:cs="Calibri Light"/>
-          <w:color w:val="2F5496"/>
-          <w:sz w:val="24"/>
-        </w:rPr>
-        <w:t xml:space="preserve">ce </w:t>
-      </w:r>
-      <w:r>
-        <w:rPr>
-          <w:rFonts w:ascii="Calibri Light" w:eastAsia="Calibri Light" w:hAnsi="Calibri Light" w:cs="Calibri Light"/>
-          <w:color w:val="2F5496"/>
-          <w:sz w:val="24"/>
-        </w:rPr>
-        <w:t xml:space="preserve">New Defects </w:t>
-      </w:r>
-    </w:p>
-    <w:p>
-      <w:pPr>
-        <w:spacing w:after="0" w:line="254" w:lineRule="auto"/>
-        <w:rPr>
-          <w:rFonts w:ascii="Calibri Light" w:eastAsia="Calibri Light" w:hAnsi="Calibri Light" w:cs="Calibri Light"/>
-        </w:rPr>
-      </w:pPr>
-      <w:r>
-        <w:rPr>
-          <w:rFonts w:ascii="Calibri Light" w:eastAsia="Calibri Light" w:hAnsi="Calibri Light" w:cs="Calibri Light"/>
-          <w:b/>
-        </w:rPr>
-        <w:t xml:space="preserve">Probability: </w:t>
-      </w:r>
-      <w:r>
-        <w:rPr>
-          <w:rFonts w:ascii="Calibri Light" w:eastAsia="Calibri Light" w:hAnsi="Calibri Light" w:cs="Calibri Light"/>
-        </w:rPr>
-        <w:t>0.3</w:t>
-      </w:r>
-    </w:p>
-    <w:p>
-      <w:pPr>
-        <w:spacing w:after="0" w:line="254" w:lineRule="auto"/>
-        <w:rPr>
-          <w:rFonts w:ascii="Calibri Light" w:eastAsia="Calibri Light" w:hAnsi="Calibri Light" w:cs="Calibri Light"/>
-        </w:rPr>
-      </w:pPr>
-      <w:r>
-        <w:rPr>
-          <w:rFonts w:ascii="Calibri Light" w:eastAsia="Calibri Light" w:hAnsi="Calibri Light" w:cs="Calibri Light"/>
-          <w:b/>
-        </w:rPr>
-        <w:t xml:space="preserve">Loss: </w:t>
-      </w:r>
-      <w:r>
-        <w:rPr>
-          <w:rFonts w:ascii="Calibri Light" w:eastAsia="Calibri Light" w:hAnsi="Calibri Light" w:cs="Calibri Light"/>
-        </w:rPr>
-        <w:t>0.3</w:t>
-      </w:r>
-    </w:p>
-    <w:p>
-      <w:pPr>
-        <w:spacing w:after="0" w:line="254" w:lineRule="auto"/>
-        <w:rPr>
-          <w:rFonts w:ascii="Calibri Light" w:eastAsia="Calibri Light" w:hAnsi="Calibri Light" w:cs="Calibri Light"/>
-        </w:rPr>
-      </w:pPr>
-    </w:p>
-    <w:p>
-      <w:pPr>
-        <w:spacing w:after="0" w:line="254" w:lineRule="auto"/>
-        <w:rPr>
-          <w:rFonts w:ascii="Calibri Light" w:eastAsia="Calibri Light" w:hAnsi="Calibri Light" w:cs="Calibri Light"/>
-        </w:rPr>
-      </w:pPr>
-      <w:r>
-        <w:rPr>
-          <w:rFonts w:ascii="Calibri Light" w:eastAsia="Calibri Light" w:hAnsi="Calibri Light" w:cs="Calibri Light"/>
-          <w:b/>
-        </w:rPr>
-        <w:t xml:space="preserve">Mitigation: </w:t>
-      </w:r>
-      <w:r>
-        <w:rPr>
-          <w:rFonts w:ascii="Calibri Light" w:eastAsia="Calibri Light" w:hAnsi="Calibri Light" w:cs="Calibri Light"/>
-        </w:rPr>
-        <w:t>Smoke tests will be designed to check fo</w:t>
-      </w:r>
-      <w:r>
-        <w:rPr>
-          <w:rFonts w:ascii="Calibri Light" w:eastAsia="Calibri Light" w:hAnsi="Calibri Light" w:cs="Calibri Light"/>
-        </w:rPr>
-        <w:t>r dependencies between</w:t>
-      </w:r>
-      <w:r>
-        <w:rPr>
-          <w:rFonts w:ascii="Calibri Light" w:eastAsia="Calibri Light" w:hAnsi="Calibri Light" w:cs="Calibri Light"/>
-        </w:rPr>
-        <w:t xml:space="preserve"> the</w:t>
-      </w:r>
-      <w:r>
-        <w:rPr>
-          <w:rFonts w:ascii="Calibri Light" w:eastAsia="Calibri Light" w:hAnsi="Calibri Light" w:cs="Calibri Light"/>
-        </w:rPr>
-        <w:t xml:space="preserve"> front</w:t>
-      </w:r>
-      <w:r>
-        <w:rPr>
-          <w:rFonts w:ascii="Calibri Light" w:eastAsia="Calibri Light" w:hAnsi="Calibri Light" w:cs="Calibri Light"/>
-        </w:rPr>
-        <w:t xml:space="preserve"> and back-end. This will </w:t>
-      </w:r>
-      <w:r>
-        <w:rPr>
-          <w:rFonts w:ascii="Calibri Light" w:eastAsia="Calibri Light" w:hAnsi="Calibri Light" w:cs="Calibri Light"/>
-        </w:rPr>
-        <w:t>decrease the likelihood of introducing new problems.</w:t>
-      </w:r>
-      <w:r>
-        <w:rPr>
-          <w:rFonts w:ascii="Calibri Light" w:eastAsia="Calibri Light" w:hAnsi="Calibri Light" w:cs="Calibri Light"/>
-        </w:rPr>
-        <w:t xml:space="preserve"> Regression tests will </w:t>
-      </w:r>
-      <w:r>
-        <w:rPr>
-          <w:rFonts w:ascii="Calibri Light" w:eastAsia="Calibri Light" w:hAnsi="Calibri Light" w:cs="Calibri Light"/>
-        </w:rPr>
-        <w:t xml:space="preserve">be </w:t>
-      </w:r>
-      <w:r>
-        <w:rPr>
-          <w:rFonts w:ascii="Calibri Light" w:eastAsia="Calibri Light" w:hAnsi="Calibri Light" w:cs="Calibri Light"/>
-        </w:rPr>
-        <w:t xml:space="preserve">run </w:t>
-      </w:r>
-      <w:r>
-        <w:rPr>
-          <w:rFonts w:ascii="Calibri Light" w:eastAsia="Calibri Light" w:hAnsi="Calibri Light" w:cs="Calibri Light"/>
-        </w:rPr>
-        <w:t>ensure that changes do not reintroduce any old bugs.</w:t>
-      </w:r>
-    </w:p>
-    <w:p>
-      <w:pPr>
-        <w:spacing w:after="0" w:line="254" w:lineRule="auto"/>
-        <w:rPr>
-          <w:rFonts w:ascii="Calibri Light" w:eastAsia="Calibri Light" w:hAnsi="Calibri Light" w:cs="Calibri Light"/>
-        </w:rPr>
-      </w:pPr>
-    </w:p>
-    <w:p>
-      <w:pPr>
-        <w:spacing w:line="252" w:lineRule="auto"/>
-        <w:rPr>
-          <w:rFonts w:ascii="Calibri Light" w:eastAsia="Calibri Light" w:hAnsi="Calibri Light" w:cs="Calibri Light"/>
-        </w:rPr>
-      </w:pPr>
-      <w:r>
-        <w:rPr>
-          <w:rFonts w:ascii="Calibri Light" w:eastAsia="Calibri Light" w:hAnsi="Calibri Light" w:cs="Calibri Light"/>
-          <w:b/>
-        </w:rPr>
-        <w:t>Contingency Plan:</w:t>
-      </w:r>
-      <w:r>
-        <w:rPr>
-          <w:rFonts w:ascii="Calibri Light" w:eastAsia="Calibri Light" w:hAnsi="Calibri Light" w:cs="Calibri Light"/>
-        </w:rPr>
-        <w:t xml:space="preserve"> If a bug fix introduces any new defects, </w:t>
-      </w:r>
-      <w:r>
-        <w:rPr>
-          <w:rFonts w:ascii="Calibri Light" w:eastAsia="Calibri Light" w:hAnsi="Calibri Light" w:cs="Calibri Light"/>
-        </w:rPr>
-        <w:t>the team will decide if the fix is high priority.</w:t>
-      </w:r>
-      <w:r>
-        <w:rPr>
-          <w:rFonts w:ascii="Calibri Light" w:eastAsia="Calibri Light" w:hAnsi="Calibri Light" w:cs="Calibri Light"/>
-        </w:rPr>
-        <w:t xml:space="preserve"> </w:t>
-      </w:r>
-      <w:r>
-        <w:rPr>
-          <w:rFonts w:ascii="Calibri Light" w:eastAsia="Calibri Light" w:hAnsi="Calibri Light" w:cs="Calibri Light"/>
-        </w:rPr>
-        <w:t>If the fix is low priority, it will be documented in the defect reports in Programmer Documentation and ID5 Project Documentation.</w:t>
-      </w:r>
-    </w:p>
-    <w:p>
-      <w:pPr>
-        <w:spacing w:line="252" w:lineRule="auto"/>
-        <w:rPr>
-          <w:rFonts w:ascii="Calibri Light" w:eastAsia="Calibri Light" w:hAnsi="Calibri Light" w:cs="Calibri Light"/>
-        </w:rPr>
-      </w:pPr>
-    </w:p>
-    <w:p>
-      <w:pPr>
-        <w:spacing w:line="252" w:lineRule="auto"/>
-        <w:rPr>
-          <w:rFonts w:ascii="Calibri Light" w:eastAsia="Calibri Light" w:hAnsi="Calibri Light" w:cs="Calibri Light"/>
-          <w:color w:val="2F5496"/>
-          <w:sz w:val="24"/>
-        </w:rPr>
-      </w:pPr>
-      <w:r>
-        <w:rPr>
-          <w:rFonts w:ascii="Calibri Light" w:eastAsia="Calibri Light" w:hAnsi="Calibri Light" w:cs="Calibri Light"/>
-          <w:color w:val="2F5496"/>
-          <w:sz w:val="24"/>
-        </w:rPr>
-        <w:t xml:space="preserve">6.1.3 Found bugs are Not </w:t>
-      </w:r>
-      <w:r>
-        <w:rPr>
-          <w:rFonts w:ascii="Calibri Light" w:eastAsia="Calibri Light" w:hAnsi="Calibri Light" w:cs="Calibri Light"/>
-          <w:color w:val="2F5496"/>
-          <w:sz w:val="24"/>
-        </w:rPr>
-        <w:t>Reproducible</w:t>
-      </w:r>
-    </w:p>
-    <w:p>
-      <w:pPr>
-        <w:spacing w:after="0" w:line="254" w:lineRule="auto"/>
-        <w:rPr>
-          <w:rFonts w:ascii="Calibri Light" w:eastAsia="Calibri Light" w:hAnsi="Calibri Light" w:cs="Calibri Light"/>
-        </w:rPr>
-      </w:pPr>
-      <w:r>
-        <w:rPr>
-          <w:rFonts w:ascii="Calibri Light" w:eastAsia="Calibri Light" w:hAnsi="Calibri Light" w:cs="Calibri Light"/>
-          <w:b/>
-        </w:rPr>
-        <w:t xml:space="preserve">Probability: </w:t>
-      </w:r>
-      <w:r>
-        <w:rPr>
-          <w:rFonts w:ascii="Calibri Light" w:eastAsia="Calibri Light" w:hAnsi="Calibri Light" w:cs="Calibri Light"/>
-        </w:rPr>
-        <w:t>0.2</w:t>
-      </w:r>
-    </w:p>
-    <w:p>
-      <w:pPr>
-        <w:spacing w:after="0" w:line="254" w:lineRule="auto"/>
-        <w:rPr>
-          <w:rFonts w:ascii="Calibri Light" w:eastAsia="Calibri Light" w:hAnsi="Calibri Light" w:cs="Calibri Light"/>
-        </w:rPr>
-      </w:pPr>
-      <w:r>
-        <w:rPr>
-          <w:rFonts w:ascii="Calibri Light" w:eastAsia="Calibri Light" w:hAnsi="Calibri Light" w:cs="Calibri Light"/>
-          <w:b/>
-        </w:rPr>
-        <w:t xml:space="preserve">Loss: </w:t>
-      </w:r>
-      <w:r>
-        <w:rPr>
-          <w:rFonts w:ascii="Calibri Light" w:eastAsia="Calibri Light" w:hAnsi="Calibri Light" w:cs="Calibri Light"/>
-        </w:rPr>
-        <w:t>0.4</w:t>
-      </w:r>
-    </w:p>
-    <w:p>
-      <w:pPr>
-        <w:spacing w:after="0" w:line="254" w:lineRule="auto"/>
-        <w:rPr>
-          <w:rFonts w:ascii="Calibri Light" w:eastAsia="Calibri Light" w:hAnsi="Calibri Light" w:cs="Calibri Light"/>
-        </w:rPr>
-      </w:pPr>
-    </w:p>
-    <w:p>
-      <w:pPr>
-        <w:spacing w:after="0" w:line="254" w:lineRule="auto"/>
-        <w:rPr>
-          <w:rFonts w:ascii="Calibri Light" w:eastAsia="Calibri Light" w:hAnsi="Calibri Light" w:cs="Calibri Light"/>
-        </w:rPr>
-      </w:pPr>
-      <w:r>
-        <w:rPr>
-          <w:rFonts w:ascii="Calibri Light" w:eastAsia="Calibri Light" w:hAnsi="Calibri Light" w:cs="Calibri Light"/>
-          <w:b/>
-        </w:rPr>
-        <w:t xml:space="preserve">Mitigation: </w:t>
-      </w:r>
-      <w:r>
-        <w:rPr>
-          <w:rFonts w:ascii="Calibri Light" w:eastAsia="Calibri Light" w:hAnsi="Calibri Light" w:cs="Calibri Light"/>
-        </w:rPr>
-        <w:t>Testers will plan their tests ahead of time</w:t>
-      </w:r>
-      <w:r>
-        <w:rPr>
-          <w:rFonts w:ascii="Calibri Light" w:eastAsia="Calibri Light" w:hAnsi="Calibri Light" w:cs="Calibri Light"/>
-        </w:rPr>
-        <w:t xml:space="preserve"> and document exact steps.</w:t>
-      </w:r>
-      <w:r>
-        <w:rPr>
-          <w:rFonts w:ascii="Calibri Light" w:eastAsia="Calibri Light" w:hAnsi="Calibri Light" w:cs="Calibri Light"/>
-        </w:rPr>
-        <w:t xml:space="preserve"> </w:t>
-      </w:r>
-      <w:r>
-        <w:rPr>
-          <w:rFonts w:ascii="Calibri Light" w:eastAsia="Calibri Light" w:hAnsi="Calibri Light" w:cs="Calibri Light"/>
-        </w:rPr>
-        <w:t xml:space="preserve">This will verify whether the bug is reproducible via a fixed set of steps. </w:t>
-      </w:r>
-    </w:p>
-    <w:p>
-      <w:pPr>
-        <w:spacing w:after="0" w:line="254" w:lineRule="auto"/>
-        <w:rPr>
-          <w:rFonts w:ascii="Calibri Light" w:eastAsia="Calibri Light" w:hAnsi="Calibri Light" w:cs="Calibri Light"/>
-        </w:rPr>
-      </w:pPr>
-    </w:p>
-    <w:p>
-      <w:pPr>
-        <w:spacing w:after="0" w:line="254" w:lineRule="auto"/>
-        <w:rPr>
-          <w:rFonts w:ascii="Calibri Light" w:eastAsia="Calibri Light" w:hAnsi="Calibri Light" w:cs="Calibri Light"/>
-        </w:rPr>
-      </w:pPr>
-      <w:r>
-        <w:rPr>
-          <w:rFonts w:ascii="Calibri Light" w:eastAsia="Calibri Light" w:hAnsi="Calibri Light" w:cs="Calibri Light"/>
-          <w:b/>
-        </w:rPr>
-        <w:t xml:space="preserve">Contingency Plan: </w:t>
-      </w:r>
-      <w:r>
-        <w:rPr>
-          <w:rFonts w:ascii="Calibri Light" w:eastAsia="Calibri Light" w:hAnsi="Calibri Light" w:cs="Calibri Light"/>
-        </w:rPr>
-        <w:t xml:space="preserve">If a bug is non-reproducible and cannot be fixed, </w:t>
-      </w:r>
-      <w:r>
-        <w:rPr>
-          <w:rFonts w:ascii="Calibri Light" w:eastAsia="Calibri Light" w:hAnsi="Calibri Light" w:cs="Calibri Light"/>
-        </w:rPr>
-        <w:t>it will be documented.</w:t>
-      </w:r>
-    </w:p>
-    <w:p>
-      <w:pPr>
-        <w:spacing w:after="0" w:line="254" w:lineRule="auto"/>
-        <w:rPr>
-          <w:rFonts w:ascii="Calibri Light" w:eastAsia="Calibri Light" w:hAnsi="Calibri Light" w:cs="Calibri Light"/>
-        </w:rPr>
-      </w:pPr>
-    </w:p>
-    <w:p>
-      <w:pPr>
-        <w:spacing w:after="0" w:line="254" w:lineRule="auto"/>
-        <w:rPr>
-          <w:rFonts w:ascii="Calibri Light" w:eastAsia="Calibri Light" w:hAnsi="Calibri Light" w:cs="Calibri Light"/>
-        </w:rPr>
-      </w:pPr>
-    </w:p>
-    <w:p>
-      <w:pPr>
-        <w:rPr>
-          <w:rFonts w:ascii="Calibri Light" w:eastAsia="Calibri Light" w:hAnsi="Calibri Light" w:cs="Calibri Light"/>
-          <w:color w:val="2F5496"/>
-          <w:sz w:val="24"/>
-        </w:rPr>
-      </w:pPr>
-      <w:r>
-        <w:rPr>
-          <w:rFonts w:ascii="Calibri Light" w:eastAsia="Calibri Light" w:hAnsi="Calibri Light" w:cs="Calibri Light"/>
-          <w:color w:val="2F5496"/>
-          <w:sz w:val="24"/>
-        </w:rPr>
-        <w:t>6.1.4 Not Enough Code is Peer Reviewed</w:t>
-      </w:r>
-    </w:p>
-    <w:p>
-      <w:pPr>
-        <w:spacing w:after="0"/>
-        <w:rPr>
-          <w:rFonts w:ascii="Calibri Light" w:eastAsia="Calibri Light" w:hAnsi="Calibri Light" w:cs="Calibri Light"/>
-        </w:rPr>
-      </w:pPr>
-      <w:r>
-        <w:rPr>
-          <w:rFonts w:ascii="Calibri Light" w:eastAsia="Calibri Light" w:hAnsi="Calibri Light" w:cs="Calibri Light"/>
-          <w:b/>
-        </w:rPr>
-        <w:t xml:space="preserve">Probability: </w:t>
-      </w:r>
-      <w:r>
-        <w:rPr>
-          <w:rFonts w:ascii="Calibri Light" w:eastAsia="Calibri Light" w:hAnsi="Calibri Light" w:cs="Calibri Light"/>
-        </w:rPr>
-        <w:t>0.6</w:t>
-      </w:r>
-    </w:p>
-    <w:p>
-      <w:pPr>
-        <w:rPr>
-          <w:rFonts w:ascii="Calibri Light" w:eastAsia="Calibri Light" w:hAnsi="Calibri Light" w:cs="Calibri Light"/>
-        </w:rPr>
-      </w:pPr>
-      <w:r>
-        <w:rPr>
-          <w:rFonts w:ascii="Calibri Light" w:eastAsia="Calibri Light" w:hAnsi="Calibri Light" w:cs="Calibri Light"/>
-          <w:b/>
-        </w:rPr>
-        <w:t xml:space="preserve">Loss: </w:t>
-      </w:r>
-      <w:r>
-        <w:rPr>
-          <w:rFonts w:ascii="Calibri Light" w:eastAsia="Calibri Light" w:hAnsi="Calibri Light" w:cs="Calibri Light"/>
-        </w:rPr>
-        <w:t>0.2</w:t>
-      </w:r>
-    </w:p>
-    <w:p>
-      <w:pPr>
-        <w:spacing w:after="0"/>
-        <w:rPr>
-          <w:rFonts w:ascii="Calibri Light" w:eastAsia="Calibri Light" w:hAnsi="Calibri Light" w:cs="Calibri Light"/>
-        </w:rPr>
-      </w:pPr>
-      <w:r>
-        <w:rPr>
-          <w:rFonts w:ascii="Calibri Light" w:eastAsia="Calibri Light" w:hAnsi="Calibri Light" w:cs="Calibri Light"/>
-          <w:b/>
-        </w:rPr>
-        <w:t xml:space="preserve">Scenario: </w:t>
-      </w:r>
-      <w:r>
-        <w:rPr>
-          <w:rFonts w:ascii="Calibri Light" w:eastAsia="Calibri Light" w:hAnsi="Calibri Light" w:cs="Calibri Light"/>
-        </w:rPr>
-        <w:t xml:space="preserve">Group members do not </w:t>
-      </w:r>
-      <w:r>
-        <w:rPr>
-          <w:rFonts w:ascii="Calibri Light" w:eastAsia="Calibri Light" w:hAnsi="Calibri Light" w:cs="Calibri Light"/>
-        </w:rPr>
-        <w:t>hold</w:t>
-      </w:r>
-      <w:r>
-        <w:rPr>
-          <w:rFonts w:ascii="Calibri Light" w:eastAsia="Calibri Light" w:hAnsi="Calibri Light" w:cs="Calibri Light"/>
-        </w:rPr>
-        <w:t xml:space="preserve"> pair programming sessions</w:t>
-      </w:r>
-      <w:r>
-        <w:rPr>
-          <w:rFonts w:ascii="Calibri Light" w:eastAsia="Calibri Light" w:hAnsi="Calibri Light" w:cs="Calibri Light"/>
-        </w:rPr>
-        <w:t xml:space="preserve"> enough resulting in less</w:t>
-      </w:r>
-      <w:r>
-        <w:rPr>
-          <w:rFonts w:ascii="Calibri Light" w:eastAsia="Calibri Light" w:hAnsi="Calibri Light" w:cs="Calibri Light"/>
-        </w:rPr>
-        <w:t xml:space="preserve"> reviewed code. This could lead to a decrease in quality and/or additional bugs.</w:t>
-      </w:r>
-    </w:p>
-    <w:p>
-      <w:pPr>
-        <w:spacing w:after="0"/>
-        <w:rPr>
-          <w:rFonts w:ascii="Calibri Light" w:eastAsia="Calibri Light" w:hAnsi="Calibri Light" w:cs="Calibri Light"/>
-        </w:rPr>
-      </w:pPr>
-    </w:p>
-    <w:p>
-      <w:pPr>
-        <w:spacing w:after="0"/>
-        <w:rPr>
-          <w:rFonts w:ascii="Calibri Light" w:eastAsia="Calibri Light" w:hAnsi="Calibri Light" w:cs="Calibri Light"/>
-        </w:rPr>
-      </w:pPr>
-      <w:r>
-        <w:rPr>
-          <w:rFonts w:ascii="Calibri Light" w:eastAsia="Calibri Light" w:hAnsi="Calibri Light" w:cs="Calibri Light"/>
-          <w:b/>
-        </w:rPr>
-        <w:lastRenderedPageBreak/>
-        <w:t xml:space="preserve">Mitigation: </w:t>
-      </w:r>
-      <w:r>
-        <w:rPr>
-          <w:rFonts w:ascii="Calibri Light" w:eastAsia="Calibri Light" w:hAnsi="Calibri Light" w:cs="Calibri Light"/>
-        </w:rPr>
-        <w:t>Group members are required to complete at least one pair programing session per ID, and will be encouraged to do more. All group members are also required to hold one code review during the term. An excel spreadsheet is set up to record and monitor what percentage of completed work has been peer reviewed.</w:t>
-      </w:r>
-    </w:p>
-    <w:p>
-      <w:pPr>
-        <w:spacing w:after="0"/>
-        <w:rPr>
-          <w:rFonts w:ascii="Calibri Light" w:eastAsia="Calibri Light" w:hAnsi="Calibri Light" w:cs="Calibri Light"/>
-        </w:rPr>
-      </w:pPr>
-    </w:p>
-    <w:p>
-      <w:pPr>
-        <w:spacing w:after="0" w:line="254" w:lineRule="auto"/>
-        <w:rPr>
-          <w:rFonts w:ascii="Calibri Light" w:eastAsia="Calibri Light" w:hAnsi="Calibri Light" w:cs="Calibri Light"/>
-        </w:rPr>
-      </w:pPr>
-      <w:r>
-        <w:rPr>
-          <w:rFonts w:ascii="Calibri Light" w:eastAsia="Calibri Light" w:hAnsi="Calibri Light" w:cs="Calibri Light"/>
-          <w:b/>
-        </w:rPr>
-        <w:t xml:space="preserve">Contingency Plan: </w:t>
-      </w:r>
-      <w:r>
-        <w:rPr>
-          <w:rFonts w:ascii="Calibri Light" w:eastAsia="Calibri Light" w:hAnsi="Calibri Light" w:cs="Calibri Light"/>
-        </w:rPr>
-        <w:t xml:space="preserve">If the percentage of peer reviewed work is too low, more people will be assigned to Code Police. Our goal is </w:t>
-      </w:r>
-      <w:r>
-        <w:rPr>
-          <w:rFonts w:ascii="Calibri Light" w:eastAsia="Calibri Light" w:hAnsi="Calibri Light" w:cs="Calibri Light"/>
-        </w:rPr>
-        <w:t xml:space="preserve">to have </w:t>
-      </w:r>
-      <w:r>
-        <w:rPr>
-          <w:rFonts w:ascii="Calibri Light" w:eastAsia="Calibri Light" w:hAnsi="Calibri Light" w:cs="Calibri Light"/>
-        </w:rPr>
-        <w:t xml:space="preserve">75% </w:t>
-      </w:r>
-      <w:r>
-        <w:rPr>
-          <w:rFonts w:ascii="Calibri Light" w:eastAsia="Calibri Light" w:hAnsi="Calibri Light" w:cs="Calibri Light"/>
-        </w:rPr>
-        <w:t>of our code reviewed by end of term.</w:t>
-      </w:r>
-    </w:p>
-    <w:p>
-      <w:pPr>
-        <w:spacing w:after="0" w:line="254" w:lineRule="auto"/>
-        <w:rPr>
-          <w:rFonts w:ascii="Roboto Light" w:eastAsia="Roboto Light" w:hAnsi="Roboto Light" w:cs="Roboto Light"/>
-        </w:rPr>
-      </w:pPr>
-      <w:r>
-        <w:rPr>
-          <w:rFonts w:ascii="Roboto Light" w:eastAsia="Roboto Light" w:hAnsi="Roboto Light" w:cs="Roboto Light"/>
-        </w:rPr>
-        <w:t xml:space="preserve"> </w:t>
-      </w:r>
-    </w:p>
-    <w:p>
-      <w:pPr>
-        <w:spacing w:after="0" w:line="254" w:lineRule="auto"/>
-        <w:rPr>
-          <w:rFonts w:ascii="Calibri Light" w:eastAsia="Calibri Light" w:hAnsi="Calibri Light" w:cs="Calibri Light"/>
-          <w:b/>
         </w:rPr>
       </w:pPr>
     </w:p>
@@ -3901,7 +4024,21 @@
         <w:rPr>
           <w:rFonts w:ascii="Calibri Light" w:eastAsia="Calibri Light" w:hAnsi="Calibri Light" w:cs="Calibri Light"/>
         </w:rPr>
-        <w:t xml:space="preserve">may be possible. If not, we will  continue work </w:t>
+        <w:t xml:space="preserve">may be possible. If not, we </w:t>
+      </w:r>
+      <w:proofErr w:type="gramStart"/>
+      <w:r>
+        <w:rPr>
+          <w:rFonts w:ascii="Calibri Light" w:eastAsia="Calibri Light" w:hAnsi="Calibri Light" w:cs="Calibri Light"/>
+        </w:rPr>
+        <w:t>will  continue</w:t>
+      </w:r>
+      <w:proofErr w:type="gramEnd"/>
+      <w:r>
+        <w:rPr>
+          <w:rFonts w:ascii="Calibri Light" w:eastAsia="Calibri Light" w:hAnsi="Calibri Light" w:cs="Calibri Light"/>
+        </w:rPr>
+        <w:t xml:space="preserve"> work </w:t>
       </w:r>
       <w:r>
         <w:rPr>
@@ -4876,126 +5013,100 @@
         </w:rPr>
         <w:t>the</w:t>
       </w:r>
-      <w:bookmarkStart w:id="5" w:name="_GoBack"/>
+      <w:r>
+        <w:rPr>
+          <w:rFonts w:ascii="Calibri Light" w:eastAsia="Calibri Light" w:hAnsi="Calibri Light" w:cs="Calibri Light"/>
+        </w:rPr>
+        <w:t xml:space="preserve"> project.</w:t>
+      </w:r>
+    </w:p>
+    <w:p>
+      <w:pPr>
+        <w:spacing w:after="0" w:line="240" w:lineRule="auto"/>
+        <w:rPr>
+          <w:rFonts w:ascii="Calibri Light" w:eastAsia="Calibri Light" w:hAnsi="Calibri Light" w:cs="Calibri Light"/>
+        </w:rPr>
+      </w:pPr>
+    </w:p>
+    <w:p>
+      <w:pPr>
+        <w:rPr>
+          <w:rFonts w:ascii="Calibri Light" w:eastAsia="Calibri Light" w:hAnsi="Calibri Light" w:cs="Calibri Light"/>
+        </w:rPr>
+      </w:pPr>
+      <w:r>
+        <w:rPr>
+          <w:rFonts w:ascii="Calibri Light" w:eastAsia="Calibri Light" w:hAnsi="Calibri Light" w:cs="Calibri Light"/>
+          <w:b/>
+        </w:rPr>
+        <w:t>Effects</w:t>
+      </w:r>
+      <w:r>
+        <w:rPr>
+          <w:rFonts w:ascii="Calibri Light" w:eastAsia="Calibri Light" w:hAnsi="Calibri Light" w:cs="Calibri Light"/>
+        </w:rPr>
+        <w:t xml:space="preserve">: Some functionality </w:t>
+      </w:r>
+      <w:r>
+        <w:rPr>
+          <w:rFonts w:ascii="Calibri Light" w:eastAsia="Calibri Light" w:hAnsi="Calibri Light" w:cs="Calibri Light"/>
+        </w:rPr>
+        <w:t>was</w:t>
+      </w:r>
+      <w:r>
+        <w:rPr>
+          <w:rFonts w:ascii="Calibri Light" w:eastAsia="Calibri Light" w:hAnsi="Calibri Light" w:cs="Calibri Light"/>
+        </w:rPr>
+        <w:t xml:space="preserve"> cut from the project</w:t>
+      </w:r>
+      <w:r>
+        <w:rPr>
+          <w:rFonts w:ascii="Calibri Light" w:eastAsia="Calibri Light" w:hAnsi="Calibri Light" w:cs="Calibri Light"/>
+        </w:rPr>
+        <w:t xml:space="preserve"> and documented</w:t>
+      </w:r>
+      <w:r>
+        <w:rPr>
+          <w:rFonts w:ascii="Calibri Light" w:eastAsia="Calibri Light" w:hAnsi="Calibri Light" w:cs="Calibri Light"/>
+        </w:rPr>
+        <w:t xml:space="preserve">. </w:t>
+      </w:r>
+    </w:p>
+    <w:p>
+      <w:pPr>
+        <w:spacing w:after="0" w:line="240" w:lineRule="auto"/>
+        <w:rPr>
+          <w:rFonts w:ascii="Calibri Light" w:eastAsia="Calibri Light" w:hAnsi="Calibri Light" w:cs="Calibri Light"/>
+        </w:rPr>
+      </w:pPr>
+    </w:p>
+    <w:p>
+      <w:pPr>
+        <w:pStyle w:val="Heading1"/>
+        <w:rPr>
+          <w:rFonts w:asciiTheme="majorHAnsi" w:hAnsiTheme="majorHAnsi" w:cstheme="majorHAnsi"/>
+          <w:lang w:eastAsia="en-CA"/>
+        </w:rPr>
+      </w:pPr>
+      <w:bookmarkStart w:id="5" w:name="_Toc479190301"/>
+      <w:bookmarkStart w:id="6" w:name="_GoBack"/>
+      <w:bookmarkEnd w:id="6"/>
+      <w:r>
+        <w:rPr>
+          <w:rFonts w:asciiTheme="majorHAnsi" w:hAnsiTheme="majorHAnsi" w:cstheme="majorHAnsi"/>
+          <w:lang w:eastAsia="en-CA"/>
+        </w:rPr>
+        <w:lastRenderedPageBreak/>
+        <w:t>5</w:t>
+      </w:r>
+      <w:r>
+        <w:rPr>
+          <w:rFonts w:asciiTheme="majorHAnsi" w:hAnsiTheme="majorHAnsi" w:cstheme="majorHAnsi"/>
+          <w:lang w:eastAsia="en-CA"/>
+        </w:rPr>
+        <w:t>.0 Meeting Notes</w:t>
+      </w:r>
       <w:bookmarkEnd w:id="5"/>
-      <w:r>
-        <w:rPr>
-          <w:rFonts w:ascii="Calibri Light" w:eastAsia="Calibri Light" w:hAnsi="Calibri Light" w:cs="Calibri Light"/>
-        </w:rPr>
-        <w:t xml:space="preserve"> project.</w:t>
-      </w:r>
-    </w:p>
-    <w:p>
-      <w:pPr>
-        <w:spacing w:after="0" w:line="240" w:lineRule="auto"/>
-        <w:rPr>
-          <w:rFonts w:ascii="Calibri Light" w:eastAsia="Calibri Light" w:hAnsi="Calibri Light" w:cs="Calibri Light"/>
-        </w:rPr>
-      </w:pPr>
-    </w:p>
-    <w:p>
-      <w:pPr>
-        <w:rPr>
-          <w:rFonts w:ascii="Calibri Light" w:eastAsia="Calibri Light" w:hAnsi="Calibri Light" w:cs="Calibri Light"/>
-        </w:rPr>
-      </w:pPr>
-      <w:r>
-        <w:rPr>
-          <w:rFonts w:ascii="Calibri Light" w:eastAsia="Calibri Light" w:hAnsi="Calibri Light" w:cs="Calibri Light"/>
-          <w:b/>
-        </w:rPr>
-        <w:t>Effects</w:t>
-      </w:r>
-      <w:r>
-        <w:rPr>
-          <w:rFonts w:ascii="Calibri Light" w:eastAsia="Calibri Light" w:hAnsi="Calibri Light" w:cs="Calibri Light"/>
-        </w:rPr>
-        <w:t xml:space="preserve">: Some functionality </w:t>
-      </w:r>
-      <w:r>
-        <w:rPr>
-          <w:rFonts w:ascii="Calibri Light" w:eastAsia="Calibri Light" w:hAnsi="Calibri Light" w:cs="Calibri Light"/>
-        </w:rPr>
-        <w:t>was</w:t>
-      </w:r>
-      <w:r>
-        <w:rPr>
-          <w:rFonts w:ascii="Calibri Light" w:eastAsia="Calibri Light" w:hAnsi="Calibri Light" w:cs="Calibri Light"/>
-        </w:rPr>
-        <w:t xml:space="preserve"> cut from the project</w:t>
-      </w:r>
-      <w:r>
-        <w:rPr>
-          <w:rFonts w:ascii="Calibri Light" w:eastAsia="Calibri Light" w:hAnsi="Calibri Light" w:cs="Calibri Light"/>
-        </w:rPr>
-        <w:t xml:space="preserve"> and documented</w:t>
-      </w:r>
-      <w:r>
-        <w:rPr>
-          <w:rFonts w:ascii="Calibri Light" w:eastAsia="Calibri Light" w:hAnsi="Calibri Light" w:cs="Calibri Light"/>
-        </w:rPr>
-        <w:t xml:space="preserve">. </w:t>
-      </w:r>
-    </w:p>
-    <w:p>
-      <w:pPr>
-        <w:spacing w:after="0" w:line="240" w:lineRule="auto"/>
-        <w:rPr>
-          <w:rFonts w:ascii="Calibri Light" w:eastAsia="Calibri Light" w:hAnsi="Calibri Light" w:cs="Calibri Light"/>
-        </w:rPr>
-      </w:pPr>
-    </w:p>
-    <w:p>
-      <w:pPr>
-        <w:spacing w:after="0" w:line="240" w:lineRule="auto"/>
-        <w:rPr>
-          <w:rFonts w:asciiTheme="majorHAnsi" w:eastAsia="Calibri Light" w:hAnsiTheme="majorHAnsi" w:cstheme="majorHAnsi"/>
-          <w:sz w:val="24"/>
-        </w:rPr>
-      </w:pPr>
-    </w:p>
-    <w:p>
-      <w:pPr>
-        <w:spacing w:after="0" w:line="240" w:lineRule="auto"/>
-        <w:rPr>
-          <w:rFonts w:asciiTheme="majorHAnsi" w:eastAsia="Calibri Light" w:hAnsiTheme="majorHAnsi" w:cstheme="majorHAnsi"/>
-          <w:sz w:val="24"/>
-        </w:rPr>
-      </w:pPr>
-    </w:p>
-    <w:p>
-      <w:pPr>
-        <w:spacing w:after="0" w:line="240" w:lineRule="auto"/>
-        <w:rPr>
-          <w:rFonts w:asciiTheme="majorHAnsi" w:eastAsia="Calibri Light" w:hAnsiTheme="majorHAnsi" w:cstheme="majorHAnsi"/>
-          <w:sz w:val="24"/>
-        </w:rPr>
-      </w:pPr>
-    </w:p>
-    <w:p>
-      <w:pPr>
-        <w:pStyle w:val="Heading1"/>
-        <w:rPr>
-          <w:rFonts w:asciiTheme="majorHAnsi" w:hAnsiTheme="majorHAnsi" w:cstheme="majorHAnsi"/>
-          <w:lang w:eastAsia="en-CA"/>
-        </w:rPr>
-      </w:pPr>
-      <w:bookmarkStart w:id="6" w:name="_Toc478848403"/>
-      <w:r>
-        <w:rPr>
-          <w:rFonts w:asciiTheme="majorHAnsi" w:hAnsiTheme="majorHAnsi" w:cstheme="majorHAnsi"/>
-          <w:lang w:eastAsia="en-CA"/>
-        </w:rPr>
-        <w:t>5</w:t>
-      </w:r>
-      <w:r>
-        <w:rPr>
-          <w:rFonts w:asciiTheme="majorHAnsi" w:hAnsiTheme="majorHAnsi" w:cstheme="majorHAnsi"/>
-          <w:lang w:eastAsia="en-CA"/>
-        </w:rPr>
-        <w:t>.0 Meeting Notes</w:t>
-      </w:r>
-      <w:bookmarkEnd w:id="6"/>
     </w:p>
     <w:p>
       <w:pPr>
@@ -5095,7 +5206,7 @@
           <w:u w:val="none"/>
         </w:rPr>
       </w:pPr>
-      <w:hyperlink r:id="rId12" w:history="1">
+      <w:hyperlink r:id="rId13" w:history="1">
         <w:r>
           <w:rPr>
             <w:rStyle w:val="Hyperlink"/>
@@ -5162,7 +5273,7 @@
           <w:lang w:eastAsia="en-CA"/>
         </w:rPr>
       </w:pPr>
-      <w:hyperlink r:id="rId13" w:history="1">
+      <w:hyperlink r:id="rId14" w:history="1">
         <w:r>
           <w:rPr>
             <w:rStyle w:val="Hyperlink"/>
@@ -5176,7 +5287,7 @@
       </w:hyperlink>
     </w:p>
     <w:sectPr>
-      <w:footerReference w:type="default" r:id="rId14"/>
+      <w:footerReference w:type="default" r:id="rId15"/>
       <w:pgSz w:w="12240" w:h="15840"/>
       <w:pgMar w:top="720" w:right="720" w:bottom="720" w:left="720" w:header="567" w:footer="170" w:gutter="0"/>
       <w:cols w:space="708"/>
@@ -5246,7 +5357,7 @@
           <w:rPr>
             <w:noProof/>
           </w:rPr>
-          <w:t>6</w:t>
+          <w:t>8</w:t>
         </w:r>
         <w:r>
           <w:rPr>
@@ -5293,6 +5404,232 @@
 <file path=word/numbering.xml><?xml version="1.0" encoding="utf-8"?>
 <w:numbering xmlns:wpc="http://schemas.microsoft.com/office/word/2010/wordprocessingCanvas" xmlns:cx="http://schemas.microsoft.com/office/drawing/2014/chartex" xmlns:cx1="http://schemas.microsoft.com/office/drawing/2015/9/8/chartex" xmlns:cx2="http://schemas.microsoft.com/office/drawing/2015/10/21/chartex" xmlns:cx3="http://schemas.microsoft.com/office/drawing/2016/5/9/chartex" xmlns:cx4="http://schemas.microsoft.com/office/drawing/2016/5/10/chartex" xmlns:cx5="http://schemas.microsoft.com/office/drawing/2016/5/11/chartex" xmlns:mc="http://schemas.openxmlformats.org/markup-compatibility/2006" xmlns:o="urn:schemas-microsoft-com:office:office" xmlns:r="http://schemas.openxmlformats.org/officeDocument/2006/relationships" xmlns:m="http://schemas.openxmlformats.org/officeDocument/2006/math" xmlns:v="urn:schemas-microsoft-com:vml" xmlns:wp14="http://schemas.microsoft.com/office/word/2010/wordprocessingDrawing" xmlns:wp="http://schemas.openxmlformats.org/drawingml/2006/wordprocessingDrawing" xmlns:w10="urn:schemas-microsoft-com:office:word" xmlns:w="http://schemas.openxmlformats.org/wordprocessingml/2006/main" xmlns:w14="http://schemas.microsoft.com/office/word/2010/wordml" xmlns:w15="http://schemas.microsoft.com/office/word/2012/wordml" xmlns:w16se="http://schemas.microsoft.com/office/word/2015/wordml/symex" xmlns:wpg="http://schemas.microsoft.com/office/word/2010/wordprocessingGroup" xmlns:wpi="http://schemas.microsoft.com/office/word/2010/wordprocessingInk" xmlns:wne="http://schemas.microsoft.com/office/word/2006/wordml" xmlns:wps="http://schemas.microsoft.com/office/word/2010/wordprocessingShape" mc:Ignorable="w14 w15 w16se wp14">
   <w:abstractNum w:abstractNumId="0" w15:restartNumberingAfterBreak="0">
+    <w:nsid w:val="00207DC7"/>
+    <w:multiLevelType w:val="hybridMultilevel"/>
+    <w:tmpl w:val="4120EA78"/>
+    <w:lvl w:ilvl="0" w:tplc="10090001">
+      <w:start w:val="1"/>
+      <w:numFmt w:val="bullet"/>
+      <w:lvlText w:val=""/>
+      <w:lvlJc w:val="left"/>
+      <w:pPr>
+        <w:ind w:left="720" w:hanging="360"/>
+      </w:pPr>
+      <w:rPr>
+        <w:rFonts w:ascii="Symbol" w:hAnsi="Symbol" w:hint="default"/>
+      </w:rPr>
+    </w:lvl>
+    <w:lvl w:ilvl="1" w:tplc="10090003" w:tentative="1">
+      <w:start w:val="1"/>
+      <w:numFmt w:val="bullet"/>
+      <w:lvlText w:val="o"/>
+      <w:lvlJc w:val="left"/>
+      <w:pPr>
+        <w:ind w:left="1440" w:hanging="360"/>
+      </w:pPr>
+      <w:rPr>
+        <w:rFonts w:ascii="Courier New" w:hAnsi="Courier New" w:cs="Courier New" w:hint="default"/>
+      </w:rPr>
+    </w:lvl>
+    <w:lvl w:ilvl="2" w:tplc="10090005" w:tentative="1">
+      <w:start w:val="1"/>
+      <w:numFmt w:val="bullet"/>
+      <w:lvlText w:val=""/>
+      <w:lvlJc w:val="left"/>
+      <w:pPr>
+        <w:ind w:left="2160" w:hanging="360"/>
+      </w:pPr>
+      <w:rPr>
+        <w:rFonts w:ascii="Wingdings" w:hAnsi="Wingdings" w:hint="default"/>
+      </w:rPr>
+    </w:lvl>
+    <w:lvl w:ilvl="3" w:tplc="10090001" w:tentative="1">
+      <w:start w:val="1"/>
+      <w:numFmt w:val="bullet"/>
+      <w:lvlText w:val=""/>
+      <w:lvlJc w:val="left"/>
+      <w:pPr>
+        <w:ind w:left="2880" w:hanging="360"/>
+      </w:pPr>
+      <w:rPr>
+        <w:rFonts w:ascii="Symbol" w:hAnsi="Symbol" w:hint="default"/>
+      </w:rPr>
+    </w:lvl>
+    <w:lvl w:ilvl="4" w:tplc="10090003" w:tentative="1">
+      <w:start w:val="1"/>
+      <w:numFmt w:val="bullet"/>
+      <w:lvlText w:val="o"/>
+      <w:lvlJc w:val="left"/>
+      <w:pPr>
+        <w:ind w:left="3600" w:hanging="360"/>
+      </w:pPr>
+      <w:rPr>
+        <w:rFonts w:ascii="Courier New" w:hAnsi="Courier New" w:cs="Courier New" w:hint="default"/>
+      </w:rPr>
+    </w:lvl>
+    <w:lvl w:ilvl="5" w:tplc="10090005" w:tentative="1">
+      <w:start w:val="1"/>
+      <w:numFmt w:val="bullet"/>
+      <w:lvlText w:val=""/>
+      <w:lvlJc w:val="left"/>
+      <w:pPr>
+        <w:ind w:left="4320" w:hanging="360"/>
+      </w:pPr>
+      <w:rPr>
+        <w:rFonts w:ascii="Wingdings" w:hAnsi="Wingdings" w:hint="default"/>
+      </w:rPr>
+    </w:lvl>
+    <w:lvl w:ilvl="6" w:tplc="10090001" w:tentative="1">
+      <w:start w:val="1"/>
+      <w:numFmt w:val="bullet"/>
+      <w:lvlText w:val=""/>
+      <w:lvlJc w:val="left"/>
+      <w:pPr>
+        <w:ind w:left="5040" w:hanging="360"/>
+      </w:pPr>
+      <w:rPr>
+        <w:rFonts w:ascii="Symbol" w:hAnsi="Symbol" w:hint="default"/>
+      </w:rPr>
+    </w:lvl>
+    <w:lvl w:ilvl="7" w:tplc="10090003" w:tentative="1">
+      <w:start w:val="1"/>
+      <w:numFmt w:val="bullet"/>
+      <w:lvlText w:val="o"/>
+      <w:lvlJc w:val="left"/>
+      <w:pPr>
+        <w:ind w:left="5760" w:hanging="360"/>
+      </w:pPr>
+      <w:rPr>
+        <w:rFonts w:ascii="Courier New" w:hAnsi="Courier New" w:cs="Courier New" w:hint="default"/>
+      </w:rPr>
+    </w:lvl>
+    <w:lvl w:ilvl="8" w:tplc="10090005" w:tentative="1">
+      <w:start w:val="1"/>
+      <w:numFmt w:val="bullet"/>
+      <w:lvlText w:val=""/>
+      <w:lvlJc w:val="left"/>
+      <w:pPr>
+        <w:ind w:left="6480" w:hanging="360"/>
+      </w:pPr>
+      <w:rPr>
+        <w:rFonts w:ascii="Wingdings" w:hAnsi="Wingdings" w:hint="default"/>
+      </w:rPr>
+    </w:lvl>
+  </w:abstractNum>
+  <w:abstractNum w:abstractNumId="1" w15:restartNumberingAfterBreak="0">
+    <w:nsid w:val="098D1A0B"/>
+    <w:multiLevelType w:val="hybridMultilevel"/>
+    <w:tmpl w:val="8084BFCE"/>
+    <w:lvl w:ilvl="0" w:tplc="10090001">
+      <w:start w:val="1"/>
+      <w:numFmt w:val="bullet"/>
+      <w:lvlText w:val=""/>
+      <w:lvlJc w:val="left"/>
+      <w:pPr>
+        <w:ind w:left="720" w:hanging="360"/>
+      </w:pPr>
+      <w:rPr>
+        <w:rFonts w:ascii="Symbol" w:hAnsi="Symbol" w:hint="default"/>
+      </w:rPr>
+    </w:lvl>
+    <w:lvl w:ilvl="1" w:tplc="10090003" w:tentative="1">
+      <w:start w:val="1"/>
+      <w:numFmt w:val="bullet"/>
+      <w:lvlText w:val="o"/>
+      <w:lvlJc w:val="left"/>
+      <w:pPr>
+        <w:ind w:left="1440" w:hanging="360"/>
+      </w:pPr>
+      <w:rPr>
+        <w:rFonts w:ascii="Courier New" w:hAnsi="Courier New" w:cs="Courier New" w:hint="default"/>
+      </w:rPr>
+    </w:lvl>
+    <w:lvl w:ilvl="2" w:tplc="10090005" w:tentative="1">
+      <w:start w:val="1"/>
+      <w:numFmt w:val="bullet"/>
+      <w:lvlText w:val=""/>
+      <w:lvlJc w:val="left"/>
+      <w:pPr>
+        <w:ind w:left="2160" w:hanging="360"/>
+      </w:pPr>
+      <w:rPr>
+        <w:rFonts w:ascii="Wingdings" w:hAnsi="Wingdings" w:hint="default"/>
+      </w:rPr>
+    </w:lvl>
+    <w:lvl w:ilvl="3" w:tplc="10090001" w:tentative="1">
+      <w:start w:val="1"/>
+      <w:numFmt w:val="bullet"/>
+      <w:lvlText w:val=""/>
+      <w:lvlJc w:val="left"/>
+      <w:pPr>
+        <w:ind w:left="2880" w:hanging="360"/>
+      </w:pPr>
+      <w:rPr>
+        <w:rFonts w:ascii="Symbol" w:hAnsi="Symbol" w:hint="default"/>
+      </w:rPr>
+    </w:lvl>
+    <w:lvl w:ilvl="4" w:tplc="10090003" w:tentative="1">
+      <w:start w:val="1"/>
+      <w:numFmt w:val="bullet"/>
+      <w:lvlText w:val="o"/>
+      <w:lvlJc w:val="left"/>
+      <w:pPr>
+        <w:ind w:left="3600" w:hanging="360"/>
+      </w:pPr>
+      <w:rPr>
+        <w:rFonts w:ascii="Courier New" w:hAnsi="Courier New" w:cs="Courier New" w:hint="default"/>
+      </w:rPr>
+    </w:lvl>
+    <w:lvl w:ilvl="5" w:tplc="10090005" w:tentative="1">
+      <w:start w:val="1"/>
+      <w:numFmt w:val="bullet"/>
+      <w:lvlText w:val=""/>
+      <w:lvlJc w:val="left"/>
+      <w:pPr>
+        <w:ind w:left="4320" w:hanging="360"/>
+      </w:pPr>
+      <w:rPr>
+        <w:rFonts w:ascii="Wingdings" w:hAnsi="Wingdings" w:hint="default"/>
+      </w:rPr>
+    </w:lvl>
+    <w:lvl w:ilvl="6" w:tplc="10090001" w:tentative="1">
+      <w:start w:val="1"/>
+      <w:numFmt w:val="bullet"/>
+      <w:lvlText w:val=""/>
+      <w:lvlJc w:val="left"/>
+      <w:pPr>
+        <w:ind w:left="5040" w:hanging="360"/>
+      </w:pPr>
+      <w:rPr>
+        <w:rFonts w:ascii="Symbol" w:hAnsi="Symbol" w:hint="default"/>
+      </w:rPr>
+    </w:lvl>
+    <w:lvl w:ilvl="7" w:tplc="10090003" w:tentative="1">
+      <w:start w:val="1"/>
+      <w:numFmt w:val="bullet"/>
+      <w:lvlText w:val="o"/>
+      <w:lvlJc w:val="left"/>
+      <w:pPr>
+        <w:ind w:left="5760" w:hanging="360"/>
+      </w:pPr>
+      <w:rPr>
+        <w:rFonts w:ascii="Courier New" w:hAnsi="Courier New" w:cs="Courier New" w:hint="default"/>
+      </w:rPr>
+    </w:lvl>
+    <w:lvl w:ilvl="8" w:tplc="10090005" w:tentative="1">
+      <w:start w:val="1"/>
+      <w:numFmt w:val="bullet"/>
+      <w:lvlText w:val=""/>
+      <w:lvlJc w:val="left"/>
+      <w:pPr>
+        <w:ind w:left="6480" w:hanging="360"/>
+      </w:pPr>
+      <w:rPr>
+        <w:rFonts w:ascii="Wingdings" w:hAnsi="Wingdings" w:hint="default"/>
+      </w:rPr>
+    </w:lvl>
+  </w:abstractNum>
+  <w:abstractNum w:abstractNumId="2" w15:restartNumberingAfterBreak="0">
     <w:nsid w:val="0B723AA0"/>
     <w:multiLevelType w:val="hybridMultilevel"/>
     <w:tmpl w:val="A33A7D4C"/>
@@ -5405,7 +5742,7 @@
       </w:rPr>
     </w:lvl>
   </w:abstractNum>
-  <w:abstractNum w:abstractNumId="1" w15:restartNumberingAfterBreak="0">
+  <w:abstractNum w:abstractNumId="3" w15:restartNumberingAfterBreak="0">
     <w:nsid w:val="125A3213"/>
     <w:multiLevelType w:val="hybridMultilevel"/>
     <w:tmpl w:val="1FCC5BA6"/>
@@ -5494,7 +5831,234 @@
       </w:pPr>
     </w:lvl>
   </w:abstractNum>
-  <w:abstractNum w:abstractNumId="2" w15:restartNumberingAfterBreak="0">
+  <w:abstractNum w:abstractNumId="4" w15:restartNumberingAfterBreak="0">
+    <w:nsid w:val="5BCC5A51"/>
+    <w:multiLevelType w:val="hybridMultilevel"/>
+    <w:tmpl w:val="6024CD18"/>
+    <w:lvl w:ilvl="0" w:tplc="ECA280C6">
+      <w:start w:val="4"/>
+      <w:numFmt w:val="bullet"/>
+      <w:lvlText w:val="-"/>
+      <w:lvlJc w:val="left"/>
+      <w:pPr>
+        <w:ind w:left="720" w:hanging="360"/>
+      </w:pPr>
+      <w:rPr>
+        <w:rFonts w:ascii="Roboto Light" w:eastAsiaTheme="minorHAnsi" w:hAnsi="Roboto Light" w:cstheme="minorBidi" w:hint="default"/>
+        <w:b/>
+      </w:rPr>
+    </w:lvl>
+    <w:lvl w:ilvl="1" w:tplc="10090003" w:tentative="1">
+      <w:start w:val="1"/>
+      <w:numFmt w:val="bullet"/>
+      <w:lvlText w:val="o"/>
+      <w:lvlJc w:val="left"/>
+      <w:pPr>
+        <w:ind w:left="1440" w:hanging="360"/>
+      </w:pPr>
+      <w:rPr>
+        <w:rFonts w:ascii="Courier New" w:hAnsi="Courier New" w:cs="Courier New" w:hint="default"/>
+      </w:rPr>
+    </w:lvl>
+    <w:lvl w:ilvl="2" w:tplc="10090005" w:tentative="1">
+      <w:start w:val="1"/>
+      <w:numFmt w:val="bullet"/>
+      <w:lvlText w:val=""/>
+      <w:lvlJc w:val="left"/>
+      <w:pPr>
+        <w:ind w:left="2160" w:hanging="360"/>
+      </w:pPr>
+      <w:rPr>
+        <w:rFonts w:ascii="Wingdings" w:hAnsi="Wingdings" w:hint="default"/>
+      </w:rPr>
+    </w:lvl>
+    <w:lvl w:ilvl="3" w:tplc="10090001" w:tentative="1">
+      <w:start w:val="1"/>
+      <w:numFmt w:val="bullet"/>
+      <w:lvlText w:val=""/>
+      <w:lvlJc w:val="left"/>
+      <w:pPr>
+        <w:ind w:left="2880" w:hanging="360"/>
+      </w:pPr>
+      <w:rPr>
+        <w:rFonts w:ascii="Symbol" w:hAnsi="Symbol" w:hint="default"/>
+      </w:rPr>
+    </w:lvl>
+    <w:lvl w:ilvl="4" w:tplc="10090003" w:tentative="1">
+      <w:start w:val="1"/>
+      <w:numFmt w:val="bullet"/>
+      <w:lvlText w:val="o"/>
+      <w:lvlJc w:val="left"/>
+      <w:pPr>
+        <w:ind w:left="3600" w:hanging="360"/>
+      </w:pPr>
+      <w:rPr>
+        <w:rFonts w:ascii="Courier New" w:hAnsi="Courier New" w:cs="Courier New" w:hint="default"/>
+      </w:rPr>
+    </w:lvl>
+    <w:lvl w:ilvl="5" w:tplc="10090005" w:tentative="1">
+      <w:start w:val="1"/>
+      <w:numFmt w:val="bullet"/>
+      <w:lvlText w:val=""/>
+      <w:lvlJc w:val="left"/>
+      <w:pPr>
+        <w:ind w:left="4320" w:hanging="360"/>
+      </w:pPr>
+      <w:rPr>
+        <w:rFonts w:ascii="Wingdings" w:hAnsi="Wingdings" w:hint="default"/>
+      </w:rPr>
+    </w:lvl>
+    <w:lvl w:ilvl="6" w:tplc="10090001" w:tentative="1">
+      <w:start w:val="1"/>
+      <w:numFmt w:val="bullet"/>
+      <w:lvlText w:val=""/>
+      <w:lvlJc w:val="left"/>
+      <w:pPr>
+        <w:ind w:left="5040" w:hanging="360"/>
+      </w:pPr>
+      <w:rPr>
+        <w:rFonts w:ascii="Symbol" w:hAnsi="Symbol" w:hint="default"/>
+      </w:rPr>
+    </w:lvl>
+    <w:lvl w:ilvl="7" w:tplc="10090003" w:tentative="1">
+      <w:start w:val="1"/>
+      <w:numFmt w:val="bullet"/>
+      <w:lvlText w:val="o"/>
+      <w:lvlJc w:val="left"/>
+      <w:pPr>
+        <w:ind w:left="5760" w:hanging="360"/>
+      </w:pPr>
+      <w:rPr>
+        <w:rFonts w:ascii="Courier New" w:hAnsi="Courier New" w:cs="Courier New" w:hint="default"/>
+      </w:rPr>
+    </w:lvl>
+    <w:lvl w:ilvl="8" w:tplc="10090005" w:tentative="1">
+      <w:start w:val="1"/>
+      <w:numFmt w:val="bullet"/>
+      <w:lvlText w:val=""/>
+      <w:lvlJc w:val="left"/>
+      <w:pPr>
+        <w:ind w:left="6480" w:hanging="360"/>
+      </w:pPr>
+      <w:rPr>
+        <w:rFonts w:ascii="Wingdings" w:hAnsi="Wingdings" w:hint="default"/>
+      </w:rPr>
+    </w:lvl>
+  </w:abstractNum>
+  <w:abstractNum w:abstractNumId="5" w15:restartNumberingAfterBreak="0">
+    <w:nsid w:val="61A23D50"/>
+    <w:multiLevelType w:val="hybridMultilevel"/>
+    <w:tmpl w:val="B1B059B0"/>
+    <w:lvl w:ilvl="0" w:tplc="1009000F">
+      <w:start w:val="1"/>
+      <w:numFmt w:val="decimal"/>
+      <w:lvlText w:val="%1."/>
+      <w:lvlJc w:val="left"/>
+      <w:pPr>
+        <w:ind w:left="720" w:hanging="360"/>
+      </w:pPr>
+      <w:rPr>
+        <w:rFonts w:hint="default"/>
+      </w:rPr>
+    </w:lvl>
+    <w:lvl w:ilvl="1" w:tplc="10090003" w:tentative="1">
+      <w:start w:val="1"/>
+      <w:numFmt w:val="bullet"/>
+      <w:lvlText w:val="o"/>
+      <w:lvlJc w:val="left"/>
+      <w:pPr>
+        <w:ind w:left="1440" w:hanging="360"/>
+      </w:pPr>
+      <w:rPr>
+        <w:rFonts w:ascii="Courier New" w:hAnsi="Courier New" w:cs="Courier New" w:hint="default"/>
+      </w:rPr>
+    </w:lvl>
+    <w:lvl w:ilvl="2" w:tplc="10090005" w:tentative="1">
+      <w:start w:val="1"/>
+      <w:numFmt w:val="bullet"/>
+      <w:lvlText w:val=""/>
+      <w:lvlJc w:val="left"/>
+      <w:pPr>
+        <w:ind w:left="2160" w:hanging="360"/>
+      </w:pPr>
+      <w:rPr>
+        <w:rFonts w:ascii="Wingdings" w:hAnsi="Wingdings" w:hint="default"/>
+      </w:rPr>
+    </w:lvl>
+    <w:lvl w:ilvl="3" w:tplc="10090001" w:tentative="1">
+      <w:start w:val="1"/>
+      <w:numFmt w:val="bullet"/>
+      <w:lvlText w:val=""/>
+      <w:lvlJc w:val="left"/>
+      <w:pPr>
+        <w:ind w:left="2880" w:hanging="360"/>
+      </w:pPr>
+      <w:rPr>
+        <w:rFonts w:ascii="Symbol" w:hAnsi="Symbol" w:hint="default"/>
+      </w:rPr>
+    </w:lvl>
+    <w:lvl w:ilvl="4" w:tplc="10090003" w:tentative="1">
+      <w:start w:val="1"/>
+      <w:numFmt w:val="bullet"/>
+      <w:lvlText w:val="o"/>
+      <w:lvlJc w:val="left"/>
+      <w:pPr>
+        <w:ind w:left="3600" w:hanging="360"/>
+      </w:pPr>
+      <w:rPr>
+        <w:rFonts w:ascii="Courier New" w:hAnsi="Courier New" w:cs="Courier New" w:hint="default"/>
+      </w:rPr>
+    </w:lvl>
+    <w:lvl w:ilvl="5" w:tplc="10090005" w:tentative="1">
+      <w:start w:val="1"/>
+      <w:numFmt w:val="bullet"/>
+      <w:lvlText w:val=""/>
+      <w:lvlJc w:val="left"/>
+      <w:pPr>
+        <w:ind w:left="4320" w:hanging="360"/>
+      </w:pPr>
+      <w:rPr>
+        <w:rFonts w:ascii="Wingdings" w:hAnsi="Wingdings" w:hint="default"/>
+      </w:rPr>
+    </w:lvl>
+    <w:lvl w:ilvl="6" w:tplc="10090001" w:tentative="1">
+      <w:start w:val="1"/>
+      <w:numFmt w:val="bullet"/>
+      <w:lvlText w:val=""/>
+      <w:lvlJc w:val="left"/>
+      <w:pPr>
+        <w:ind w:left="5040" w:hanging="360"/>
+      </w:pPr>
+      <w:rPr>
+        <w:rFonts w:ascii="Symbol" w:hAnsi="Symbol" w:hint="default"/>
+      </w:rPr>
+    </w:lvl>
+    <w:lvl w:ilvl="7" w:tplc="10090003" w:tentative="1">
+      <w:start w:val="1"/>
+      <w:numFmt w:val="bullet"/>
+      <w:lvlText w:val="o"/>
+      <w:lvlJc w:val="left"/>
+      <w:pPr>
+        <w:ind w:left="5760" w:hanging="360"/>
+      </w:pPr>
+      <w:rPr>
+        <w:rFonts w:ascii="Courier New" w:hAnsi="Courier New" w:cs="Courier New" w:hint="default"/>
+      </w:rPr>
+    </w:lvl>
+    <w:lvl w:ilvl="8" w:tplc="10090005" w:tentative="1">
+      <w:start w:val="1"/>
+      <w:numFmt w:val="bullet"/>
+      <w:lvlText w:val=""/>
+      <w:lvlJc w:val="left"/>
+      <w:pPr>
+        <w:ind w:left="6480" w:hanging="360"/>
+      </w:pPr>
+      <w:rPr>
+        <w:rFonts w:ascii="Wingdings" w:hAnsi="Wingdings" w:hint="default"/>
+      </w:rPr>
+    </w:lvl>
+  </w:abstractNum>
+  <w:abstractNum w:abstractNumId="6" w15:restartNumberingAfterBreak="0">
     <w:nsid w:val="708A3B5E"/>
     <w:multiLevelType w:val="hybridMultilevel"/>
     <w:tmpl w:val="BBDEAE2C"/>
@@ -5608,7 +6172,7 @@
       </w:rPr>
     </w:lvl>
   </w:abstractNum>
-  <w:abstractNum w:abstractNumId="3" w15:restartNumberingAfterBreak="0">
+  <w:abstractNum w:abstractNumId="7" w15:restartNumberingAfterBreak="0">
     <w:nsid w:val="7CDB3C43"/>
     <w:multiLevelType w:val="hybridMultilevel"/>
     <w:tmpl w:val="13F60532"/>
@@ -5697,7 +6261,7 @@
       </w:pPr>
     </w:lvl>
   </w:abstractNum>
-  <w:abstractNum w:abstractNumId="4" w15:restartNumberingAfterBreak="0">
+  <w:abstractNum w:abstractNumId="8" w15:restartNumberingAfterBreak="0">
     <w:nsid w:val="7F3F63F1"/>
     <w:multiLevelType w:val="hybridMultilevel"/>
     <w:tmpl w:val="DDEE91AC"/>
@@ -5810,19 +6374,31 @@
     </w:lvl>
   </w:abstractNum>
   <w:num w:numId="1">
+    <w:abstractNumId w:val="6"/>
+  </w:num>
+  <w:num w:numId="2">
+    <w:abstractNumId w:val="8"/>
+  </w:num>
+  <w:num w:numId="3">
+    <w:abstractNumId w:val="7"/>
+  </w:num>
+  <w:num w:numId="4">
     <w:abstractNumId w:val="2"/>
   </w:num>
-  <w:num w:numId="2">
-    <w:abstractNumId w:val="4"/>
-  </w:num>
-  <w:num w:numId="3">
+  <w:num w:numId="5">
     <w:abstractNumId w:val="3"/>
   </w:num>
-  <w:num w:numId="4">
+  <w:num w:numId="6">
     <w:abstractNumId w:val="0"/>
   </w:num>
-  <w:num w:numId="5">
+  <w:num w:numId="7">
+    <w:abstractNumId w:val="5"/>
+  </w:num>
+  <w:num w:numId="8">
     <w:abstractNumId w:val="1"/>
+  </w:num>
+  <w:num w:numId="9">
+    <w:abstractNumId w:val="4"/>
   </w:num>
 </w:numbering>
 </file>
@@ -6672,4 +7248,16 @@
     </a:ext>
   </a:extLst>
 </a:theme>
+</file>
+
+<file path=customXml/item1.xml><?xml version="1.0" encoding="utf-8"?>
+<b:Sources xmlns:b="http://schemas.openxmlformats.org/officeDocument/2006/bibliography" xmlns="http://schemas.openxmlformats.org/officeDocument/2006/bibliography" SelectedStyle="\HarvardAnglia2008OfficeOnline.xsl" StyleName="Harvard - Anglia" Version="2008"/>
+</file>
+
+<file path=customXml/itemProps1.xml><?xml version="1.0" encoding="utf-8"?>
+<ds:datastoreItem xmlns:ds="http://schemas.openxmlformats.org/officeDocument/2006/customXml" ds:itemID="{E31172E2-CF4C-4940-BC15-80322F6AF59A}">
+  <ds:schemaRefs>
+    <ds:schemaRef ds:uri="http://schemas.openxmlformats.org/officeDocument/2006/bibliography"/>
+  </ds:schemaRefs>
+</ds:datastoreItem>
 </file>
</xml_diff>